<commit_message>
PEMC final paper çalışmaları devam ediyor.
</commit_message>
<xml_diff>
--- a/Paper/PEMC 2018/Final Paper/PEMC2018_FinalPaper.docx
+++ b/Paper/PEMC 2018/Final Paper/PEMC2018_FinalPaper.docx
@@ -263,7 +263,13 @@
         <w:t>s</w:t>
       </w:r>
       <w:r>
-        <w:t>) each day due to the need for precise speed or motion control</w:t>
+        <w:t xml:space="preserve">) </w:t>
+      </w:r>
+      <w:r>
+        <w:t>nowadays</w:t>
+      </w:r>
+      <w:r>
+        <w:t xml:space="preserve"> due to the need for precise speed or motion control</w:t>
       </w:r>
       <w:r>
         <w:t xml:space="preserve">. Power density plays a critical role in designing motor drives </w:t>
@@ -1939,7 +1945,7 @@
             <v:imagedata r:id="rId9" o:title=""/>
             <w10:wrap type="tight"/>
           </v:shape>
-          <o:OLEObject Type="Embed" ProgID="Visio.Drawing.15" ShapeID="_x0000_s1032" DrawAspect="Content" ObjectID="_1589915718" r:id="rId10"/>
+          <o:OLEObject Type="Embed" ProgID="Visio.Drawing.15" ShapeID="_x0000_s1032" DrawAspect="Content" ObjectID="_1590674801" r:id="rId10"/>
         </w:object>
       </w:r>
     </w:p>
@@ -2043,10 +2049,10 @@
       </w:pPr>
       <w:r>
         <w:object w:dxaOrig="11551" w:dyaOrig="14401">
-          <v:shape id="_x0000_i1026" type="#_x0000_t75" style="width:248.4pt;height:309.5pt" o:ole="">
+          <v:shape id="_x0000_i1026" type="#_x0000_t75" style="width:248.25pt;height:309.75pt" o:ole="">
             <v:imagedata r:id="rId11" o:title=""/>
           </v:shape>
-          <o:OLEObject Type="Embed" ProgID="Visio.Drawing.15" ShapeID="_x0000_i1026" DrawAspect="Content" ObjectID="_1589915714" r:id="rId12"/>
+          <o:OLEObject Type="Embed" ProgID="Visio.Drawing.15" ShapeID="_x0000_i1026" DrawAspect="Content" ObjectID="_1590674797" r:id="rId12"/>
         </w:object>
       </w:r>
     </w:p>
@@ -2086,10 +2092,10 @@
       </w:pPr>
       <w:r>
         <w:object w:dxaOrig="4396" w:dyaOrig="4351">
-          <v:shape id="_x0000_i1029" type="#_x0000_t75" style="width:202.7pt;height:201pt" o:ole="">
+          <v:shape id="_x0000_i1027" type="#_x0000_t75" style="width:202.5pt;height:201pt" o:ole="">
             <v:imagedata r:id="rId13" o:title=""/>
           </v:shape>
-          <o:OLEObject Type="Embed" ProgID="Visio.Drawing.15" ShapeID="_x0000_i1029" DrawAspect="Content" ObjectID="_1589915715" r:id="rId14"/>
+          <o:OLEObject Type="Embed" ProgID="Visio.Drawing.15" ShapeID="_x0000_i1027" DrawAspect="Content" ObjectID="_1590674798" r:id="rId14"/>
         </w:object>
       </w:r>
     </w:p>
@@ -3379,7 +3385,7 @@
           <w:spacing w:val="0"/>
           <w:highlight w:val="yellow"/>
         </w:rPr>
-        <w:t>Motor</w:t>
+        <w:t>AC</w:t>
       </w:r>
       <w:r>
         <w:rPr>
@@ -3610,6 +3616,7 @@
         <w:pStyle w:val="text"/>
       </w:pPr>
     </w:p>
+    <w:bookmarkStart w:id="5" w:name="_GoBack"/>
     <w:p>
       <w:pPr>
         <w:pStyle w:val="text"/>
@@ -3618,12 +3625,13 @@
       </w:pPr>
       <w:r>
         <w:object w:dxaOrig="5115" w:dyaOrig="1485">
-          <v:shape id="_x0000_i1027" type="#_x0000_t75" style="width:248.4pt;height:72.35pt" o:ole="">
+          <v:shape id="_x0000_i1028" type="#_x0000_t75" style="width:248.25pt;height:72.4pt" o:ole="">
             <v:imagedata r:id="rId15" o:title=""/>
           </v:shape>
-          <o:OLEObject Type="Embed" ProgID="Visio.Drawing.15" ShapeID="_x0000_i1027" DrawAspect="Content" ObjectID="_1589915716" r:id="rId16"/>
+          <o:OLEObject Type="Embed" ProgID="Visio.Drawing.15" ShapeID="_x0000_i1028" DrawAspect="Content" ObjectID="_1590674799" r:id="rId16"/>
         </w:object>
       </w:r>
+      <w:bookmarkEnd w:id="5"/>
     </w:p>
     <w:p>
       <w:pPr>
@@ -5657,10 +5665,10 @@
       </w:pPr>
       <w:r>
         <w:object w:dxaOrig="12691" w:dyaOrig="5401">
-          <v:shape id="_x0000_i1028" type="#_x0000_t75" style="width:248.75pt;height:105.8pt" o:ole="">
+          <v:shape id="_x0000_i1029" type="#_x0000_t75" style="width:248.65pt;height:105.75pt" o:ole="">
             <v:imagedata r:id="rId17" o:title=""/>
           </v:shape>
-          <o:OLEObject Type="Embed" ProgID="Visio.Drawing.15" ShapeID="_x0000_i1028" DrawAspect="Content" ObjectID="_1589915717" r:id="rId18"/>
+          <o:OLEObject Type="Embed" ProgID="Visio.Drawing.15" ShapeID="_x0000_i1029" DrawAspect="Content" ObjectID="_1590674800" r:id="rId18"/>
         </w:object>
       </w:r>
     </w:p>
@@ -9127,8 +9135,6 @@
           </wp:inline>
         </w:drawing>
       </w:r>
-      <w:bookmarkStart w:id="5" w:name="_GoBack"/>
-      <w:bookmarkEnd w:id="5"/>
     </w:p>
     <w:p>
       <w:pPr>
@@ -9484,15 +9490,7 @@
           <w:szCs w:val="16"/>
           <w:highlight w:val="yellow"/>
         </w:rPr>
-        <w:t xml:space="preserve">Fig.13. </w:t>
-      </w:r>
-      <w:r>
-        <w:rPr>
-          <w:sz w:val="16"/>
-          <w:szCs w:val="16"/>
-          <w:highlight w:val="yellow"/>
-        </w:rPr>
-        <w:t>Loada göre grafikler</w:t>
+        <w:t>Fig.13. Loada göre grafikler</w:t>
       </w:r>
     </w:p>
     <w:p>
@@ -12036,7 +12034,7 @@
 </file>
 
 <file path=customXml/itemProps1.xml><?xml version="1.0" encoding="utf-8"?>
-<ds:datastoreItem xmlns:ds="http://schemas.openxmlformats.org/officeDocument/2006/customXml" ds:itemID="{5FADD456-87BB-40F3-A8DD-45F7A9436D92}">
+<ds:datastoreItem xmlns:ds="http://schemas.openxmlformats.org/officeDocument/2006/customXml" ds:itemID="{97B890CC-3871-4D32-8153-201BBBA4E0FD}">
   <ds:schemaRefs>
     <ds:schemaRef ds:uri="http://schemas.openxmlformats.org/officeDocument/2006/bibliography"/>
   </ds:schemaRefs>

</xml_diff>

<commit_message>
PEMC final paper. @ozank bu versiyonu okuyabilirsiniz.
</commit_message>
<xml_diff>
--- a/Paper/PEMC 2018/Final Paper/PEMC2018_FinalPaper.docx
+++ b/Paper/PEMC 2018/Final Paper/PEMC2018_FinalPaper.docx
@@ -1,6 +1,6 @@
 
 <file path=word/document.xml><?xml version="1.0" encoding="utf-8"?>
-<w:document xmlns:wpc="http://schemas.microsoft.com/office/word/2010/wordprocessingCanvas" xmlns:cx="http://schemas.microsoft.com/office/drawing/2014/chartex" xmlns:cx1="http://schemas.microsoft.com/office/drawing/2015/9/8/chartex" xmlns:cx2="http://schemas.microsoft.com/office/drawing/2015/10/21/chartex" xmlns:cx3="http://schemas.microsoft.com/office/drawing/2016/5/9/chartex" xmlns:cx4="http://schemas.microsoft.com/office/drawing/2016/5/10/chartex" xmlns:cx5="http://schemas.microsoft.com/office/drawing/2016/5/11/chartex" xmlns:cx6="http://schemas.microsoft.com/office/drawing/2016/5/12/chartex" xmlns:cx7="http://schemas.microsoft.com/office/drawing/2016/5/13/chartex" xmlns:cx8="http://schemas.microsoft.com/office/drawing/2016/5/14/chartex" xmlns:mc="http://schemas.openxmlformats.org/markup-compatibility/2006" xmlns:aink="http://schemas.microsoft.com/office/drawing/2016/ink" xmlns:am3d="http://schemas.microsoft.com/office/drawing/2017/model3d" xmlns:o="urn:schemas-microsoft-com:office:office" xmlns:r="http://schemas.openxmlformats.org/officeDocument/2006/relationships" xmlns:m="http://schemas.openxmlformats.org/officeDocument/2006/math" xmlns:v="urn:schemas-microsoft-com:vml" xmlns:wp14="http://schemas.microsoft.com/office/word/2010/wordprocessingDrawing" xmlns:wp="http://schemas.openxmlformats.org/drawingml/2006/wordprocessingDrawing" xmlns:w10="urn:schemas-microsoft-com:office:word" xmlns:w="http://schemas.openxmlformats.org/wordprocessingml/2006/main" xmlns:w14="http://schemas.microsoft.com/office/word/2010/wordml" xmlns:w15="http://schemas.microsoft.com/office/word/2012/wordml" xmlns:w16cid="http://schemas.microsoft.com/office/word/2016/wordml/cid" xmlns:w16se="http://schemas.microsoft.com/office/word/2015/wordml/symex" xmlns:wpg="http://schemas.microsoft.com/office/word/2010/wordprocessingGroup" xmlns:wpi="http://schemas.microsoft.com/office/word/2010/wordprocessingInk" xmlns:wne="http://schemas.microsoft.com/office/word/2006/wordml" xmlns:wps="http://schemas.microsoft.com/office/word/2010/wordprocessingShape" mc:Ignorable="w14 w15 w16se w16cid wp14">
+<w:document xmlns:wpc="http://schemas.microsoft.com/office/word/2010/wordprocessingCanvas" xmlns:cx="http://schemas.microsoft.com/office/drawing/2014/chartex" xmlns:mc="http://schemas.openxmlformats.org/markup-compatibility/2006" xmlns:o="urn:schemas-microsoft-com:office:office" xmlns:r="http://schemas.openxmlformats.org/officeDocument/2006/relationships" xmlns:m="http://schemas.openxmlformats.org/officeDocument/2006/math" xmlns:v="urn:schemas-microsoft-com:vml" xmlns:wp14="http://schemas.microsoft.com/office/word/2010/wordprocessingDrawing" xmlns:wp="http://schemas.openxmlformats.org/drawingml/2006/wordprocessingDrawing" xmlns:w10="urn:schemas-microsoft-com:office:word" xmlns:w="http://schemas.openxmlformats.org/wordprocessingml/2006/main" xmlns:w14="http://schemas.microsoft.com/office/word/2010/wordml" xmlns:w15="http://schemas.microsoft.com/office/word/2012/wordml" xmlns:w16se="http://schemas.microsoft.com/office/word/2015/wordml/symex" xmlns:wpg="http://schemas.microsoft.com/office/word/2010/wordprocessingGroup" xmlns:wpi="http://schemas.microsoft.com/office/word/2010/wordprocessingInk" xmlns:wne="http://schemas.microsoft.com/office/word/2006/wordml" xmlns:wps="http://schemas.microsoft.com/office/word/2010/wordprocessingShape" mc:Ignorable="w14 w15 w16se wp14">
   <w:body>
     <w:p>
       <w:pPr>
@@ -58,6 +58,7 @@
           <w:sz w:val="18"/>
           <w:szCs w:val="18"/>
         </w:rPr>
+        <w:lastRenderedPageBreak/>
         <w:t>Mesut Uğur</w:t>
       </w:r>
       <w:r>
@@ -145,6 +146,7 @@
           <w:sz w:val="18"/>
           <w:szCs w:val="18"/>
         </w:rPr>
+        <w:lastRenderedPageBreak/>
         <w:t>Hakan Saraç</w:t>
       </w:r>
       <w:r>
@@ -219,6 +221,7 @@
           <w:sz w:val="18"/>
           <w:szCs w:val="18"/>
         </w:rPr>
+        <w:lastRenderedPageBreak/>
         <w:t>Ozan Keysan</w:t>
       </w:r>
       <w:r>
@@ -304,6 +307,7 @@
         </w:sectPr>
       </w:pPr>
       <w:r>
+        <w:lastRenderedPageBreak/>
         <w:br w:type="column"/>
       </w:r>
     </w:p>
@@ -320,6 +324,7 @@
           <w:i/>
           <w:iCs/>
         </w:rPr>
+        <w:lastRenderedPageBreak/>
         <w:t>Abstract</w:t>
       </w:r>
       <w:r>
@@ -473,6 +478,7 @@
         <w:rPr>
           <w:lang w:val="en-US"/>
         </w:rPr>
+        <w:lastRenderedPageBreak/>
         <w:t>renewable energy converters have been proposed, evaluated, tested and reported thoroughly for many years. Most of these studies include two-level VSI (2L-VSI)</w:t>
       </w:r>
       <w:r>
@@ -1053,8 +1059,16 @@
         <w:rPr>
           <w:lang w:val="en-US"/>
         </w:rPr>
-        <w:t xml:space="preserve"> for IMMDs, and compared with their proposed topology having series connected 2L-VSI inverters in terms of number of components, flexibility in </w:t>
-      </w:r>
+        <w:t xml:space="preserve"> for IMMDs, and compared with their proposed topology having series connected 2L-VSI </w:t>
+      </w:r>
+      <w:bookmarkStart w:id="1" w:name="_GoBack"/>
+      <w:r>
+        <w:rPr>
+          <w:lang w:val="en-US"/>
+        </w:rPr>
+        <w:t xml:space="preserve">inverters in terms of number of components, flexibility in </w:t>
+      </w:r>
+      <w:bookmarkEnd w:id="1"/>
       <w:r>
         <w:rPr>
           <w:lang w:val="en-US"/>
@@ -1943,6 +1957,7 @@
         </w:numPr>
       </w:pPr>
       <w:r>
+        <w:lastRenderedPageBreak/>
         <w:object w:dxaOrig="1440" w:dyaOrig="1440">
           <v:shapetype id="_x0000_t75" coordsize="21600,21600" o:spt="75" o:preferrelative="t" path="m@4@5l@4@11@9@11@9@5xe" filled="f" stroked="f">
             <v:stroke joinstyle="miter"/>
@@ -1967,7 +1982,7 @@
             <v:imagedata r:id="rId10" o:title=""/>
             <w10:wrap type="tight"/>
           </v:shape>
-          <o:OLEObject Type="Embed" ProgID="Visio.Drawing.15" ShapeID="_x0000_s1035" DrawAspect="Content" ObjectID="_1590857733" r:id="rId11"/>
+          <o:OLEObject Type="Embed" ProgID="Visio.Drawing.15" ShapeID="_x0000_s1035" DrawAspect="Content" ObjectID="_1590859049" r:id="rId11"/>
         </w:object>
       </w:r>
     </w:p>
@@ -2155,21 +2170,21 @@
         <w:rPr>
           <w:lang w:val="en-US"/>
         </w:rPr>
-        <w:t>In this study, a conventional motor drive topology (2L-VSI) is considered having IGBTs and anti-parallel diodes as power semiconductor devices. By doing so, it is possible to compare the power density and efficiency of IMMDs with a conventional motor drive. For the other topologies, a type of series connection is used purposefully, either directly connecting 2-level modules in series, or using 3-level inverters, to make the drive having an input of 540 VDC compatible with commercially available GAN FETs with the highest voltage rating. Two different GaNs having 650 V blocking voltage rating are used from GaN Systems with suitable current ratings depending on whether there is a parallel connection or not. Finally, Silicon Carbide (</w:t>
+        <w:t xml:space="preserve">In this study, a conventional motor drive topology (2L-VSI) is considered having IGBTs and anti-parallel diodes as power semiconductor devices. By doing so, it is possible to compare the power density and efficiency of IMMDs with a conventional motor drive. For the other topologies, a type of series connection is used purposefully, either directly connecting 2-level modules in series, or using 3-level inverters, to make the drive having an input of 540 VDC compatible with commercially available GAN FETs with the highest voltage rating. Two different GaNs having 650 V blocking voltage rating are used from GaN Systems with suitable current ratings depending on whether there is a parallel connection or not. Finally, Silicon Carbide (SiC) </w:t>
       </w:r>
       <w:proofErr w:type="spellStart"/>
       <w:r>
         <w:rPr>
           <w:lang w:val="en-US"/>
         </w:rPr>
-        <w:t>SiC</w:t>
+        <w:t>Schottky</w:t>
       </w:r>
       <w:proofErr w:type="spellEnd"/>
       <w:r>
         <w:rPr>
           <w:lang w:val="en-US"/>
         </w:rPr>
-        <w:t xml:space="preserve">) Schottky diode from </w:t>
+        <w:t xml:space="preserve"> diode from </w:t>
       </w:r>
       <w:proofErr w:type="spellStart"/>
       <w:r>
@@ -2361,10 +2376,10 @@
       </w:pPr>
       <w:r>
         <w:object w:dxaOrig="11551" w:dyaOrig="14401">
-          <v:shape id="_x0000_i1026" type="#_x0000_t75" style="width:248.45pt;height:309.65pt" o:ole="">
+          <v:shape id="_x0000_i1026" type="#_x0000_t75" style="width:248.45pt;height:309.75pt" o:ole="">
             <v:imagedata r:id="rId12" o:title=""/>
           </v:shape>
-          <o:OLEObject Type="Embed" ProgID="Visio.Drawing.15" ShapeID="_x0000_i1026" DrawAspect="Content" ObjectID="_1590857729" r:id="rId13"/>
+          <o:OLEObject Type="Embed" ProgID="Visio.Drawing.15" ShapeID="_x0000_i1026" DrawAspect="Content" ObjectID="_1590859045" r:id="rId13"/>
         </w:object>
       </w:r>
     </w:p>
@@ -2403,10 +2418,10 @@
       </w:pPr>
       <w:r>
         <w:object w:dxaOrig="4396" w:dyaOrig="4351">
-          <v:shape id="_x0000_i1027" type="#_x0000_t75" style="width:186.05pt;height:184.35pt" o:ole="">
+          <v:shape id="_x0000_i1027" type="#_x0000_t75" style="width:186.05pt;height:184.3pt" o:ole="">
             <v:imagedata r:id="rId14" o:title=""/>
           </v:shape>
-          <o:OLEObject Type="Embed" ProgID="Visio.Drawing.15" ShapeID="_x0000_i1027" DrawAspect="Content" ObjectID="_1590857730" r:id="rId15"/>
+          <o:OLEObject Type="Embed" ProgID="Visio.Drawing.15" ShapeID="_x0000_i1027" DrawAspect="Content" ObjectID="_1590859046" r:id="rId15"/>
         </w:object>
       </w:r>
     </w:p>
@@ -3669,6 +3684,7 @@
         <w:pStyle w:val="Heading1"/>
       </w:pPr>
       <w:r>
+        <w:lastRenderedPageBreak/>
         <w:t>Evaluated Parameters</w:t>
       </w:r>
     </w:p>
@@ -3942,10 +3958,10 @@
       </w:pPr>
       <w:r>
         <w:object w:dxaOrig="5115" w:dyaOrig="1485">
-          <v:shape id="_x0000_i1028" type="#_x0000_t75" style="width:248.45pt;height:72.4pt" o:ole="">
+          <v:shape id="_x0000_i1028" type="#_x0000_t75" style="width:248.45pt;height:72.35pt" o:ole="">
             <v:imagedata r:id="rId16" o:title=""/>
           </v:shape>
-          <o:OLEObject Type="Embed" ProgID="Visio.Drawing.15" ShapeID="_x0000_i1028" DrawAspect="Content" ObjectID="_1590857731" r:id="rId17"/>
+          <o:OLEObject Type="Embed" ProgID="Visio.Drawing.15" ShapeID="_x0000_i1028" DrawAspect="Content" ObjectID="_1590859047" r:id="rId17"/>
         </w:object>
       </w:r>
     </w:p>
@@ -5524,7 +5540,6 @@
         </w:rPr>
         <w:t xml:space="preserve">) and the switching frequency. Therefore, for a given ripple current, the ripple voltage constraint can be satisfied by either increasing </w:t>
       </w:r>
-      <w:proofErr w:type="spellStart"/>
       <w:r>
         <w:rPr>
           <w:i/>
@@ -5540,7 +5555,6 @@
         </w:rPr>
         <w:t>sw</w:t>
       </w:r>
-      <w:proofErr w:type="spellEnd"/>
       <w:r>
         <w:rPr>
           <w:lang w:val="en-US"/>
@@ -5862,6 +5876,7 @@
         <w:rPr>
           <w:lang w:val="en-US"/>
         </w:rPr>
+        <w:lastRenderedPageBreak/>
         <w:t>conduction energy for diode</w:t>
       </w:r>
       <w:r>
@@ -5897,21 +5912,7 @@
         <w:rPr>
           <w:lang w:val="en-US"/>
         </w:rPr>
-        <w:t xml:space="preserve">) for </w:t>
-      </w:r>
-      <w:proofErr w:type="spellStart"/>
-      <w:r>
-        <w:rPr>
-          <w:lang w:val="en-US"/>
-        </w:rPr>
-        <w:t>GaN</w:t>
-      </w:r>
-      <w:proofErr w:type="spellEnd"/>
-      <w:r>
-        <w:rPr>
-          <w:lang w:val="en-US"/>
-        </w:rPr>
-        <w:t xml:space="preserve"> and IGBT, and reverse recovery energy for diode are shown</w:t>
+        <w:t>) for GaN and IGBT, and reverse recovery energy for diode are shown</w:t>
       </w:r>
       <w:r>
         <w:rPr>
@@ -6003,10 +6004,10 @@
       </w:pPr>
       <w:r>
         <w:object w:dxaOrig="12691" w:dyaOrig="5401">
-          <v:shape id="_x0000_i1029" type="#_x0000_t75" style="width:248.9pt;height:106.15pt" o:ole="">
+          <v:shape id="_x0000_i1029" type="#_x0000_t75" style="width:248.8pt;height:106.2pt" o:ole="">
             <v:imagedata r:id="rId18" o:title=""/>
           </v:shape>
-          <o:OLEObject Type="Embed" ProgID="Visio.Drawing.15" ShapeID="_x0000_i1029" DrawAspect="Content" ObjectID="_1590857732" r:id="rId19"/>
+          <o:OLEObject Type="Embed" ProgID="Visio.Drawing.15" ShapeID="_x0000_i1029" DrawAspect="Content" ObjectID="_1590859048" r:id="rId19"/>
         </w:object>
       </w:r>
     </w:p>
@@ -7731,6 +7732,7 @@
         <w:rPr>
           <w:sz w:val="16"/>
         </w:rPr>
+        <w:lastRenderedPageBreak/>
         <w:t>TABLE I</w:t>
       </w:r>
       <w:r>
@@ -9166,10 +9168,10 @@
         </w:rPr>
         <w:lastRenderedPageBreak/>
         <w:drawing>
-          <wp:inline distT="0" distB="0" distL="0" distR="0" wp14:anchorId="6C87B9D8" wp14:editId="2DF188A8">
-            <wp:extent cx="2858241" cy="1594188"/>
-            <wp:effectExtent l="0" t="0" r="0" b="6350"/>
-            <wp:docPr id="18" name="Picture 18"/>
+          <wp:inline distT="0" distB="0" distL="0" distR="0" wp14:anchorId="72CB693F" wp14:editId="009194BF">
+            <wp:extent cx="3075677" cy="1986898"/>
+            <wp:effectExtent l="0" t="0" r="0" b="0"/>
+            <wp:docPr id="7" name="Picture 7"/>
             <wp:cNvGraphicFramePr>
               <a:graphicFrameLocks xmlns:a="http://schemas.openxmlformats.org/drawingml/2006/main" noChangeAspect="1"/>
             </wp:cNvGraphicFramePr>
@@ -9177,7 +9179,7 @@
               <a:graphicData uri="http://schemas.openxmlformats.org/drawingml/2006/picture">
                 <pic:pic xmlns:pic="http://schemas.openxmlformats.org/drawingml/2006/picture">
                   <pic:nvPicPr>
-                    <pic:cNvPr id="0" name="Picture 26"/>
+                    <pic:cNvPr id="0" name="Picture 7"/>
                     <pic:cNvPicPr>
                       <a:picLocks noChangeAspect="1" noChangeArrowheads="1"/>
                     </pic:cNvPicPr>
@@ -9190,13 +9192,13 @@
                         </a:ext>
                       </a:extLst>
                     </a:blip>
-                    <a:srcRect l="5687" t="4284" r="7172"/>
+                    <a:srcRect l="4612" t="4797" r="6800"/>
                     <a:stretch/>
                   </pic:blipFill>
                   <pic:spPr bwMode="auto">
                     <a:xfrm>
                       <a:off x="0" y="0"/>
-                      <a:ext cx="2858241" cy="1594188"/>
+                      <a:ext cx="3084779" cy="1992778"/>
                     </a:xfrm>
                     <a:prstGeom prst="rect">
                       <a:avLst/>
@@ -9274,14 +9276,6 @@
         </w:rPr>
         <w:t xml:space="preserve"> For selected switching frequencies, the variation of motor drive efficiencies for all topologies with varying load current is also shown in Fig. 14.</w:t>
       </w:r>
-    </w:p>
-    <w:p>
-      <w:pPr>
-        <w:pStyle w:val="BodyText"/>
-        <w:rPr>
-          <w:lang w:val="en-US"/>
-        </w:rPr>
-      </w:pPr>
     </w:p>
     <w:p>
       <w:pPr>
@@ -9465,6 +9459,7 @@
           <w:noProof/>
           <w:lang w:val="en-US" w:eastAsia="en-US"/>
         </w:rPr>
+        <w:lastRenderedPageBreak/>
         <w:drawing>
           <wp:inline distT="0" distB="0" distL="0" distR="0">
             <wp:extent cx="3107903" cy="2017230"/>
@@ -9551,95 +9546,556 @@
           <w:lang w:val="en-US"/>
         </w:rPr>
       </w:pPr>
-      <w:proofErr w:type="spellStart"/>
-      <w:r>
-        <w:rPr>
-          <w:highlight w:val="yellow"/>
-          <w:lang w:val="en-US"/>
-        </w:rPr>
-        <w:t>Burayı</w:t>
-      </w:r>
-      <w:proofErr w:type="spellEnd"/>
-      <w:r>
-        <w:rPr>
-          <w:highlight w:val="yellow"/>
+      <w:r>
+        <w:rPr>
+          <w:lang w:val="en-US"/>
+        </w:rPr>
+        <w:t>On the motor side, 3L-VSI topologies have better waveform quality for both voltage and current compared to 2L-VSI topologies at the same switching frequency since the number of levels is higher. Series or parallel connection do not affect the voltage harmonic spectrum of the modules on the motor side. IMMD topologies with GaN FETs have the advantage of using higher switching frequencies such that the dominant harmonic frequencies are much greater than the ones of conventional topology with IGBT. Because of this, the magnitude of the motor line current harmonics is also much lower as seen in Fig. 8. For the same switching frequency, THD of both voltage and current is lower for three-level topologies than two-level.</w:t>
+      </w:r>
+    </w:p>
+    <w:p>
+      <w:pPr>
+        <w:pStyle w:val="BodyText"/>
+        <w:rPr>
+          <w:lang w:val="en-US"/>
+        </w:rPr>
+      </w:pPr>
+      <w:r>
+        <w:rPr>
+          <w:lang w:val="en-US"/>
+        </w:rPr>
+        <w:t>On the DC link side, 3L-VSI has slightly lower ripple RMS current than 2L-VSI. Apart from this, the only factor that changes the RMS current is the application of phase-shifting (gate signal interleaving) which is only applicable in parallel connected topologies (2L-2S2P-VSI and 3L-2P-VSI). In overall, the best performance on the DC link RMS current is obtained for 3L-2P-VSI. The percent DC bus voltage ripple per module is kept at 1% for all topology simulations to obtain the required capacitance as shown in Fig. 11. The total capacitance variations show that, series connection of modules increase the capacitance requirement, therefore using 3L-VSI topologies instead of series connected 2L-VSI is more advantageous. Parallel connected topologies are also advantageous thanks to the effect of interleaving on the DC link voltage ripple. 3L-2P-VSI and 2L-VSI conventional topology have the best performance on capacitance requirement, however the former can reach much higher switching frequencies, lowering the capacitance more thanks to the utilization GaN devices.</w:t>
+      </w:r>
+    </w:p>
+    <w:p>
+      <w:pPr>
+        <w:pStyle w:val="BodyText"/>
+        <w:rPr>
+          <w:lang w:val="en-US"/>
+        </w:rPr>
+      </w:pPr>
+      <w:r>
+        <w:rPr>
+          <w:lang w:val="en-US"/>
+        </w:rPr>
+        <w:t xml:space="preserve">From Fig. 13, it is clear that the </w:t>
+      </w:r>
+      <w:r>
+        <w:rPr>
+          <w:lang w:val="en-US"/>
+        </w:rPr>
+        <w:t xml:space="preserve">increasing the </w:t>
+      </w:r>
+      <w:r>
+        <w:rPr>
+          <w:lang w:val="en-US"/>
+        </w:rPr>
+        <w:t>number of parallel connected modules decreases the switching losses</w:t>
+      </w:r>
+      <w:r>
+        <w:rPr>
+          <w:lang w:val="en-US"/>
+        </w:rPr>
+        <w:t xml:space="preserve"> since GaN transistors having lower current ratings tend to have much lower switching energies</w:t>
+      </w:r>
+      <w:r>
+        <w:rPr>
+          <w:lang w:val="en-US"/>
+        </w:rPr>
+        <w:t>. On the other hand,</w:t>
+      </w:r>
+      <w:r>
+        <w:rPr>
+          <w:lang w:val="en-US"/>
+        </w:rPr>
+        <w:t xml:space="preserve"> parallel connection does not affect </w:t>
+      </w:r>
+      <w:r>
+        <w:rPr>
+          <w:lang w:val="en-US"/>
+        </w:rPr>
+        <w:t>conduction losses</w:t>
+      </w:r>
+      <w:r>
+        <w:rPr>
+          <w:lang w:val="en-US"/>
+        </w:rPr>
+        <w:t xml:space="preserve"> significantly since the on-state resistance have direct proportionality with the current ratings</w:t>
+      </w:r>
+      <w:r>
+        <w:rPr>
+          <w:lang w:val="en-US"/>
+        </w:rPr>
+        <w:t xml:space="preserve">. </w:t>
+      </w:r>
+      <w:r>
+        <w:rPr>
+          <w:lang w:val="en-US"/>
+        </w:rPr>
+        <w:t>Because of</w:t>
+      </w:r>
+      <w:r>
+        <w:rPr>
+          <w:lang w:val="en-US"/>
+        </w:rPr>
+        <w:t xml:space="preserve"> these</w:t>
+      </w:r>
+      <w:r>
+        <w:rPr>
+          <w:lang w:val="en-US"/>
+        </w:rPr>
+        <w:t>,</w:t>
+      </w:r>
+      <w:r>
+        <w:rPr>
           <w:lang w:val="en-US"/>
         </w:rPr>
         <w:t xml:space="preserve"> </w:t>
       </w:r>
-      <w:proofErr w:type="spellStart"/>
-      <w:r>
-        <w:rPr>
-          <w:highlight w:val="yellow"/>
-          <w:lang w:val="en-US"/>
-        </w:rPr>
-        <w:t>komple</w:t>
-      </w:r>
-      <w:proofErr w:type="spellEnd"/>
-      <w:r>
-        <w:rPr>
-          <w:highlight w:val="yellow"/>
+      <w:r>
+        <w:rPr>
+          <w:lang w:val="en-US"/>
+        </w:rPr>
+        <w:t>a</w:t>
+      </w:r>
+      <w:r>
+        <w:rPr>
+          <w:lang w:val="en-US"/>
+        </w:rPr>
+        <w:t xml:space="preserve">s the switching frequencies </w:t>
+      </w:r>
+      <w:r>
+        <w:rPr>
+          <w:lang w:val="en-US"/>
+        </w:rPr>
+        <w:t>gets larger</w:t>
+      </w:r>
+      <w:r>
+        <w:rPr>
+          <w:lang w:val="en-US"/>
+        </w:rPr>
+        <w:t xml:space="preserve">, the </w:t>
+      </w:r>
+      <w:r>
+        <w:rPr>
+          <w:lang w:val="en-US"/>
+        </w:rPr>
+        <w:t xml:space="preserve">topologies having </w:t>
+      </w:r>
+      <w:r>
+        <w:rPr>
+          <w:lang w:val="en-US"/>
+        </w:rPr>
+        <w:t>parallel connect</w:t>
+      </w:r>
+      <w:r>
+        <w:rPr>
+          <w:lang w:val="en-US"/>
+        </w:rPr>
+        <w:t>ion</w:t>
+      </w:r>
+      <w:r>
+        <w:rPr>
           <w:lang w:val="en-US"/>
         </w:rPr>
         <w:t xml:space="preserve"> </w:t>
       </w:r>
-      <w:proofErr w:type="spellStart"/>
-      <w:r>
-        <w:rPr>
-          <w:highlight w:val="yellow"/>
-          <w:lang w:val="en-US"/>
-        </w:rPr>
-        <w:t>elden</w:t>
-      </w:r>
-      <w:proofErr w:type="spellEnd"/>
-      <w:r>
-        <w:rPr>
-          <w:highlight w:val="yellow"/>
+      <w:r>
+        <w:rPr>
+          <w:lang w:val="en-US"/>
+        </w:rPr>
+        <w:t>results</w:t>
+      </w:r>
+      <w:r>
+        <w:rPr>
+          <w:lang w:val="en-US"/>
+        </w:rPr>
+        <w:t xml:space="preserve"> in better effi</w:t>
+      </w:r>
+      <w:r>
+        <w:rPr>
+          <w:lang w:val="en-US"/>
+        </w:rPr>
+        <w:t>ciencies compared to non-parallel counterparts</w:t>
+      </w:r>
+      <w:r>
+        <w:rPr>
+          <w:lang w:val="en-US"/>
+        </w:rPr>
+        <w:t>.</w:t>
+      </w:r>
+      <w:r>
+        <w:rPr>
+          <w:lang w:val="en-US"/>
+        </w:rPr>
+        <w:t xml:space="preserve"> Th</w:t>
+      </w:r>
+      <w:r>
+        <w:rPr>
+          <w:lang w:val="en-US"/>
+        </w:rPr>
+        <w:t>is result</w:t>
+      </w:r>
+      <w:r>
+        <w:rPr>
+          <w:lang w:val="en-US"/>
+        </w:rPr>
+        <w:t xml:space="preserve"> can </w:t>
+      </w:r>
+      <w:r>
+        <w:rPr>
+          <w:lang w:val="en-US"/>
+        </w:rPr>
+        <w:t xml:space="preserve">be </w:t>
+      </w:r>
+      <w:r>
+        <w:rPr>
+          <w:lang w:val="en-US"/>
+        </w:rPr>
+        <w:t xml:space="preserve">further improved </w:t>
+      </w:r>
+      <w:r>
+        <w:rPr>
+          <w:lang w:val="en-US"/>
+        </w:rPr>
+        <w:t>by adding more parallel modules;</w:t>
+      </w:r>
+      <w:r>
+        <w:rPr>
+          <w:lang w:val="en-US"/>
+        </w:rPr>
+        <w:t xml:space="preserve"> however</w:t>
+      </w:r>
+      <w:r>
+        <w:rPr>
+          <w:lang w:val="en-US"/>
+        </w:rPr>
+        <w:t>,</w:t>
+      </w:r>
+      <w:r>
+        <w:rPr>
+          <w:lang w:val="en-US"/>
+        </w:rPr>
+        <w:t xml:space="preserve"> the number of parallel connected modules is limited by the number of </w:t>
+      </w:r>
+      <w:r>
+        <w:rPr>
+          <w:lang w:val="en-US"/>
+        </w:rPr>
+        <w:t xml:space="preserve">stator </w:t>
+      </w:r>
+      <w:r>
+        <w:rPr>
+          <w:lang w:val="en-US"/>
+        </w:rPr>
+        <w:lastRenderedPageBreak/>
+        <w:t>slots</w:t>
+      </w:r>
+      <w:r>
+        <w:rPr>
+          <w:lang w:val="en-US"/>
+        </w:rPr>
+        <w:t xml:space="preserve"> of the motor</w:t>
+      </w:r>
+      <w:r>
+        <w:rPr>
+          <w:lang w:val="en-US"/>
+        </w:rPr>
+        <w:t xml:space="preserve">. Moreover, the overall cost of the drive becomes an important issue as stated </w:t>
+      </w:r>
+      <w:r>
+        <w:rPr>
+          <w:lang w:val="en-US"/>
+        </w:rPr>
+        <w:t>in Section 3</w:t>
+      </w:r>
+      <w:r>
+        <w:rPr>
+          <w:lang w:val="en-US"/>
+        </w:rPr>
+        <w:t>-</w:t>
+      </w:r>
+      <w:r>
+        <w:rPr>
+          <w:lang w:val="en-US"/>
+        </w:rPr>
+        <w:t>D.</w:t>
+      </w:r>
+    </w:p>
+    <w:p>
+      <w:pPr>
+        <w:pStyle w:val="BodyText"/>
+        <w:rPr>
+          <w:lang w:val="en-US"/>
+        </w:rPr>
+      </w:pPr>
+      <w:r>
+        <w:rPr>
+          <w:lang w:val="en-US"/>
+        </w:rPr>
+        <w:t xml:space="preserve">For the GaN </w:t>
+      </w:r>
+      <w:r>
+        <w:rPr>
+          <w:lang w:val="en-US"/>
+        </w:rPr>
+        <w:t>semiconductors</w:t>
+      </w:r>
+      <w:r>
+        <w:rPr>
+          <w:lang w:val="en-US"/>
+        </w:rPr>
+        <w:t xml:space="preserve">, conduction losses </w:t>
+      </w:r>
+      <w:r>
+        <w:rPr>
+          <w:lang w:val="en-US"/>
+        </w:rPr>
+        <w:t>become</w:t>
+      </w:r>
+      <w:r>
+        <w:rPr>
+          <w:lang w:val="en-US"/>
+        </w:rPr>
+        <w:t xml:space="preserve"> more dominant compared to the switching losses</w:t>
+      </w:r>
+      <w:r>
+        <w:rPr>
+          <w:lang w:val="en-US"/>
+        </w:rPr>
+        <w:t>.</w:t>
+      </w:r>
+      <w:r>
+        <w:rPr>
           <w:lang w:val="en-US"/>
         </w:rPr>
         <w:t xml:space="preserve"> </w:t>
       </w:r>
-      <w:proofErr w:type="spellStart"/>
-      <w:r>
-        <w:rPr>
-          <w:highlight w:val="yellow"/>
-          <w:lang w:val="en-US"/>
-        </w:rPr>
-        <w:t>geçirip</w:t>
-      </w:r>
-      <w:proofErr w:type="spellEnd"/>
-      <w:r>
-        <w:rPr>
-          <w:highlight w:val="yellow"/>
+      <w:r>
+        <w:rPr>
+          <w:lang w:val="en-US"/>
+        </w:rPr>
+        <w:t>Therefore</w:t>
+      </w:r>
+      <w:r>
+        <w:rPr>
           <w:lang w:val="en-US"/>
         </w:rPr>
         <w:t xml:space="preserve">, </w:t>
       </w:r>
-      <w:proofErr w:type="spellStart"/>
-      <w:r>
-        <w:rPr>
-          <w:highlight w:val="yellow"/>
-          <w:lang w:val="en-US"/>
-        </w:rPr>
-        <w:t>uzun</w:t>
-      </w:r>
-      <w:proofErr w:type="spellEnd"/>
-      <w:r>
-        <w:rPr>
-          <w:highlight w:val="yellow"/>
+      <w:r>
+        <w:rPr>
+          <w:lang w:val="en-US"/>
+        </w:rPr>
+        <w:t xml:space="preserve">the efficiency of the </w:t>
+      </w:r>
+      <w:r>
+        <w:rPr>
+          <w:lang w:val="en-US"/>
+        </w:rPr>
+        <w:t>motor drive</w:t>
+      </w:r>
+      <w:r>
+        <w:rPr>
+          <w:lang w:val="en-US"/>
+        </w:rPr>
+        <w:t xml:space="preserve"> tends to decrease as the output power </w:t>
+      </w:r>
+      <w:r>
+        <w:rPr>
+          <w:lang w:val="en-US"/>
+        </w:rPr>
+        <w:t>increase</w:t>
+      </w:r>
+      <w:r>
+        <w:rPr>
+          <w:lang w:val="en-US"/>
+        </w:rPr>
+        <w:t>s</w:t>
+      </w:r>
+      <w:r>
+        <w:rPr>
+          <w:lang w:val="en-US"/>
+        </w:rPr>
+        <w:t>, as can be seen in Fig. 14.</w:t>
+      </w:r>
+      <w:r>
+        <w:rPr>
+          <w:lang w:val="en-US"/>
+        </w:rPr>
+        <w:t xml:space="preserve"> This trend is </w:t>
+      </w:r>
+      <w:r>
+        <w:rPr>
+          <w:lang w:val="en-US"/>
+        </w:rPr>
+        <w:t>exactly the opposite</w:t>
+      </w:r>
+      <w:r>
+        <w:rPr>
+          <w:lang w:val="en-US"/>
+        </w:rPr>
+        <w:t xml:space="preserve"> in</w:t>
+      </w:r>
+      <w:r>
+        <w:rPr>
+          <w:lang w:val="en-US"/>
+        </w:rPr>
+        <w:t xml:space="preserve"> the</w:t>
+      </w:r>
+      <w:r>
+        <w:rPr>
+          <w:lang w:val="en-US"/>
+        </w:rPr>
+        <w:t xml:space="preserve"> IGBT based topology.</w:t>
+      </w:r>
+      <w:r>
+        <w:rPr>
+          <w:lang w:val="en-US"/>
+        </w:rPr>
+        <w:t xml:space="preserve"> The reason is that, switching losses are more dominant for the IGBT semiconductors. However, for all cases, even though the GaN based topologies are switched at much higher frequencies, their efficiency is always better than </w:t>
+      </w:r>
+      <w:r>
+        <w:rPr>
+          <w:lang w:val="en-US"/>
+        </w:rPr>
+        <w:t>2L-VSI</w:t>
+      </w:r>
+      <w:r>
+        <w:rPr>
+          <w:lang w:val="en-US"/>
+        </w:rPr>
+        <w:t xml:space="preserve"> topology above 5 kHz</w:t>
+      </w:r>
+      <w:r>
+        <w:rPr>
+          <w:lang w:val="en-US"/>
+        </w:rPr>
+        <w:t xml:space="preserve">. </w:t>
+      </w:r>
+      <w:r>
+        <w:rPr>
+          <w:lang w:val="en-US"/>
+        </w:rPr>
+        <w:t>For</w:t>
+      </w:r>
+      <w:r>
+        <w:rPr>
+          <w:lang w:val="en-US"/>
+        </w:rPr>
+        <w:t xml:space="preserve"> GaN based systems, efficiency is always larger than 97% for any of the cases while the efficiency of 2L-VSI after 22kHz drops below 95%. </w:t>
+      </w:r>
+      <w:r>
+        <w:rPr>
+          <w:lang w:val="en-US"/>
+        </w:rPr>
+        <w:t xml:space="preserve">Apart from that, since the clamping diode losses is larger in 3L-2P-VSI, the overall efficiency difference between 3L-VSI and 3L-2P-VSI </w:t>
+      </w:r>
+      <w:r>
+        <w:rPr>
+          <w:lang w:val="en-US"/>
+        </w:rPr>
+        <w:t xml:space="preserve">decreases </w:t>
+      </w:r>
+      <w:r>
+        <w:rPr>
+          <w:lang w:val="en-US"/>
+        </w:rPr>
+        <w:t>at heavier loads.</w:t>
+      </w:r>
+    </w:p>
+    <w:p>
+      <w:pPr>
+        <w:pStyle w:val="BodyText"/>
+        <w:rPr>
+          <w:lang w:val="en-US"/>
+        </w:rPr>
+      </w:pPr>
+      <w:bookmarkStart w:id="2" w:name="_Hlk517111520"/>
+      <w:r>
+        <w:rPr>
+          <w:lang w:val="en-US"/>
+        </w:rPr>
+        <w:t xml:space="preserve">According to the results </w:t>
+      </w:r>
+      <w:r>
+        <w:rPr>
+          <w:lang w:val="en-US"/>
+        </w:rPr>
+        <w:t>shown in Fig. 12,</w:t>
+      </w:r>
+      <w:r>
+        <w:rPr>
           <w:lang w:val="en-US"/>
         </w:rPr>
         <w:t xml:space="preserve"> </w:t>
       </w:r>
-      <w:proofErr w:type="spellStart"/>
-      <w:r>
-        <w:rPr>
-          <w:highlight w:val="yellow"/>
-          <w:lang w:val="en-US"/>
-        </w:rPr>
-        <w:t>yazalım</w:t>
-      </w:r>
-      <w:proofErr w:type="spellEnd"/>
+      <w:r>
+        <w:rPr>
+          <w:lang w:val="en-US"/>
+        </w:rPr>
+        <w:t xml:space="preserve">3L-VSI </w:t>
+      </w:r>
+      <w:r>
+        <w:rPr>
+          <w:lang w:val="en-US"/>
+        </w:rPr>
+        <w:t>is the most efficient topology for</w:t>
+      </w:r>
+      <w:r>
+        <w:rPr>
+          <w:lang w:val="en-US"/>
+        </w:rPr>
+        <w:t xml:space="preserve"> switching</w:t>
+      </w:r>
+      <w:r>
+        <w:rPr>
+          <w:lang w:val="en-US"/>
+        </w:rPr>
+        <w:t xml:space="preserve"> frequencies </w:t>
+      </w:r>
+      <w:r>
+        <w:rPr>
+          <w:lang w:val="en-US"/>
+        </w:rPr>
+        <w:t>between 10 and 46 kHz</w:t>
+      </w:r>
+      <w:r>
+        <w:rPr>
+          <w:lang w:val="en-US"/>
+        </w:rPr>
+        <w:t>.</w:t>
+      </w:r>
+      <w:r>
+        <w:rPr>
+          <w:lang w:val="en-US"/>
+        </w:rPr>
+        <w:t xml:space="preserve"> Above 46 kHz, 3L-2P-VSI has the best efficiency. </w:t>
+      </w:r>
+      <w:r>
+        <w:rPr>
+          <w:lang w:val="en-US"/>
+        </w:rPr>
+        <w:t xml:space="preserve">This change occurs due to the </w:t>
+      </w:r>
+      <w:r>
+        <w:rPr>
+          <w:lang w:val="en-US"/>
+        </w:rPr>
+        <w:t xml:space="preserve">loss contribution of the clamping diodes. </w:t>
+      </w:r>
+      <w:r>
+        <w:rPr>
+          <w:lang w:val="en-US"/>
+        </w:rPr>
+        <w:t>The</w:t>
+      </w:r>
+      <w:r>
+        <w:rPr>
+          <w:lang w:val="en-US"/>
+        </w:rPr>
+        <w:t xml:space="preserve"> efficiency difference between 2L-2S-VSI and 2L-2S2P-VSI is only a result of reduction of the switching losses due to the parallel connection.</w:t>
+      </w:r>
     </w:p>
     <w:p>
       <w:pPr>
@@ -9652,20 +10108,157 @@
         <w:rPr>
           <w:lang w:val="en-US"/>
         </w:rPr>
-        <w:t xml:space="preserve">On the motor side, 3L-VSI topologies have better waveform quality for both voltage and current compared to 2L-VSI topologies at the same frequency since the number of levels is higher. Series or parallel connection do not affect the voltage harmonic spectrum on the motor side. IMMD topologies with GaN FETs have the advantage of using higher switching frequencies such that the harmonic frequencies are much greater than the ones of conventional topology with IGBT. Because of this, the magnitude of the motor line current harmonics is also much lower as seen </w:t>
-      </w:r>
-      <w:r>
-        <w:rPr>
-          <w:highlight w:val="yellow"/>
-          <w:lang w:val="en-US"/>
-        </w:rPr>
-        <w:t>in Fig. 7.</w:t>
-      </w:r>
-      <w:r>
-        <w:rPr>
-          <w:lang w:val="en-US"/>
-        </w:rPr>
-        <w:t xml:space="preserve"> For the same switching frequency, THD of both voltage and current is lower for 3L-VSI topologies than 2L-VSI.</w:t>
+        <w:t>It has been shown that using parallel connection in any of the topologies results in better efficiency as the switching frequency gets larger.</w:t>
+      </w:r>
+      <w:r>
+        <w:rPr>
+          <w:lang w:val="en-US"/>
+        </w:rPr>
+        <w:t xml:space="preserve"> The 3L-VSI topologies have better efficiency compared to the 2L-VSI topologies. </w:t>
+      </w:r>
+      <w:r>
+        <w:rPr>
+          <w:lang w:val="en-US"/>
+        </w:rPr>
+        <w:t>Moreover, the voltage and THD values are lower for 3L-VSI topologies as well. The</w:t>
+      </w:r>
+      <w:r>
+        <w:rPr>
+          <w:lang w:val="en-US"/>
+        </w:rPr>
+        <w:t xml:space="preserve"> conventional 2L-VSI with IGBT have a very good efficiency for very low switching frequency values</w:t>
+      </w:r>
+      <w:r>
+        <w:rPr>
+          <w:lang w:val="en-US"/>
+        </w:rPr>
+        <w:t>. H</w:t>
+      </w:r>
+      <w:r>
+        <w:rPr>
+          <w:lang w:val="en-US"/>
+        </w:rPr>
+        <w:t>owever, its efficiency drops drastically since the switching losses get much more dominant.</w:t>
+      </w:r>
+      <w:r>
+        <w:rPr>
+          <w:lang w:val="en-US"/>
+        </w:rPr>
+        <w:t xml:space="preserve"> </w:t>
+      </w:r>
+      <w:r>
+        <w:rPr>
+          <w:lang w:val="en-US"/>
+        </w:rPr>
+        <w:t xml:space="preserve">Efficiency values </w:t>
+      </w:r>
+      <w:r>
+        <w:rPr>
+          <w:lang w:val="en-US"/>
+        </w:rPr>
+        <w:t>above 98%</w:t>
+      </w:r>
+      <w:r>
+        <w:rPr>
+          <w:lang w:val="en-US"/>
+        </w:rPr>
+        <w:t xml:space="preserve"> can be achieved </w:t>
+      </w:r>
+      <w:r>
+        <w:rPr>
+          <w:lang w:val="en-US"/>
+        </w:rPr>
+        <w:t>with 2L-2S2P-VSI, 3L-VSI and 3L-2P-VSI topologies</w:t>
+      </w:r>
+      <w:r>
+        <w:rPr>
+          <w:lang w:val="en-US"/>
+        </w:rPr>
+        <w:t xml:space="preserve"> around 50 kHz</w:t>
+      </w:r>
+      <w:r>
+        <w:rPr>
+          <w:lang w:val="en-US"/>
+        </w:rPr>
+        <w:t>. Even though the switching frequencies of the GaN based topologies are 5 times larger than the conventional IGBT case, the efficiency is always better for the GaN based topologies.</w:t>
+      </w:r>
+      <w:r>
+        <w:rPr>
+          <w:lang w:val="en-US"/>
+        </w:rPr>
+        <w:t xml:space="preserve"> </w:t>
+      </w:r>
+      <w:r>
+        <w:rPr>
+          <w:lang w:val="en-US"/>
+        </w:rPr>
+        <w:t>One drawback of using three-level</w:t>
+      </w:r>
+      <w:r>
+        <w:rPr>
+          <w:lang w:val="en-US"/>
+        </w:rPr>
+        <w:t xml:space="preserve"> topologies </w:t>
+      </w:r>
+      <w:r>
+        <w:rPr>
+          <w:lang w:val="en-US"/>
+        </w:rPr>
+        <w:t xml:space="preserve">is </w:t>
+      </w:r>
+      <w:r>
+        <w:rPr>
+          <w:lang w:val="en-US"/>
+        </w:rPr>
+        <w:t>the imbalance of the transistor losses</w:t>
+      </w:r>
+      <w:r>
+        <w:rPr>
+          <w:lang w:val="en-US"/>
+        </w:rPr>
+        <w:t>. The</w:t>
+      </w:r>
+      <w:r>
+        <w:rPr>
+          <w:lang w:val="en-US"/>
+        </w:rPr>
+        <w:t xml:space="preserve"> thermal design</w:t>
+      </w:r>
+      <w:r>
+        <w:rPr>
+          <w:lang w:val="en-US"/>
+        </w:rPr>
+        <w:t xml:space="preserve"> of the </w:t>
+      </w:r>
+      <w:r>
+        <w:rPr>
+          <w:lang w:val="en-US"/>
+        </w:rPr>
+        <w:t>motor drive</w:t>
+      </w:r>
+      <w:r>
+        <w:rPr>
+          <w:lang w:val="en-US"/>
+        </w:rPr>
+        <w:t xml:space="preserve"> should be </w:t>
+      </w:r>
+      <w:r>
+        <w:rPr>
+          <w:lang w:val="en-US"/>
+        </w:rPr>
+        <w:t>considered</w:t>
+      </w:r>
+      <w:r>
+        <w:rPr>
+          <w:lang w:val="en-US"/>
+        </w:rPr>
+        <w:t xml:space="preserve"> accordingly. This is not an issue for the 2L-VSI cases since the transistor losses are </w:t>
+      </w:r>
+      <w:r>
+        <w:rPr>
+          <w:lang w:val="en-US"/>
+        </w:rPr>
+        <w:t>symmetrical for all topologies.</w:t>
       </w:r>
     </w:p>
     <w:p>
@@ -9679,20 +10272,16 @@
         <w:rPr>
           <w:lang w:val="en-US"/>
         </w:rPr>
-        <w:t xml:space="preserve">On the DC link, 3L-VSI has lower ripple RMS current than 2L-VSI. Apart from this, the only factor that changes the RMS current is the application of phase-shifting (interleaving) which is only applicable in parallel connected topologies. In overall, the best performance on the DC link RMS current is obtained for 3L-2P-VSI. The percent DC bus voltage ripple per module is kept at 1% for all topology simulations to obtain the required capacitance as shown in </w:t>
-      </w:r>
-      <w:r>
-        <w:rPr>
-          <w:highlight w:val="yellow"/>
-          <w:lang w:val="en-US"/>
-        </w:rPr>
-        <w:t>Fig. 11.</w:t>
-      </w:r>
-      <w:r>
-        <w:rPr>
-          <w:lang w:val="en-US"/>
-        </w:rPr>
-        <w:t xml:space="preserve"> The total capacitance variations show that, series connection of modules increase the capacitance requirement, therefore using 3L-VSI topologies instead of series connected 2L-VSI is more advantageous. Parallel connected topologies are also advantageous thanks to interleaving. 3L-2P-VSI and 2L-VSI conventional topology have the best performance on capacitance requirement, however the former can reach much higher switching frequencies, lowering the capacitance more.</w:t>
+        <w:t>There are two aspects in terms of the fault tolerance of an IMMD system: fault tolerance of the motor; i.e., capability of the motor to operate under the fault of one of the motor pole windings, and fault tolerance of the drive; i.e., capability of the drive to supply the motor when one drive module is in fault. Motor fault tolerance directly depends on the number of independent motor modules making 2L-2S2P-VSI the most fault tolerant topology among the alternatives. Series connection of inverters does not directly imply drive motor fault tolerance, therefore 2L-2S2P-VSI and 3L-2P-VSI have better drive fault tolerance. In overall, a fully fault tolerant IMMD system can be achieved by using both series and parallel connected two-level VSI modules.</w:t>
+      </w:r>
+    </w:p>
+    <w:bookmarkEnd w:id="2"/>
+    <w:p>
+      <w:pPr>
+        <w:pStyle w:val="Heading1"/>
+      </w:pPr>
+      <w:r>
+        <w:t>Conclusıons</w:t>
       </w:r>
     </w:p>
     <w:p>
@@ -9706,64 +10295,22 @@
         <w:rPr>
           <w:lang w:val="en-US"/>
         </w:rPr>
-        <w:t xml:space="preserve">From Fig. 13, </w:t>
-      </w:r>
-      <w:proofErr w:type="gramStart"/>
-      <w:r>
-        <w:rPr>
-          <w:lang w:val="en-US"/>
-        </w:rPr>
-        <w:t>it is clear that the</w:t>
-      </w:r>
-      <w:proofErr w:type="gramEnd"/>
-      <w:r>
-        <w:rPr>
-          <w:lang w:val="en-US"/>
-        </w:rPr>
-        <w:t xml:space="preserve"> number of parallel connected modules decreases the switching losses proportionally. On the other hand, overall conduction losses do not vary with the number of modules. Due to these reasons, </w:t>
-      </w:r>
-      <w:r>
-        <w:rPr>
-          <w:lang w:val="en-US"/>
-        </w:rPr>
-        <w:t>a</w:t>
-      </w:r>
-      <w:r>
-        <w:rPr>
-          <w:lang w:val="en-US"/>
-        </w:rPr>
-        <w:t xml:space="preserve">s the switching frequencies increases, the parallel connected topologies </w:t>
-      </w:r>
-      <w:r>
-        <w:rPr>
-          <w:lang w:val="en-US"/>
-        </w:rPr>
-        <w:t>have</w:t>
-      </w:r>
-      <w:r>
-        <w:rPr>
-          <w:lang w:val="en-US"/>
-        </w:rPr>
-        <w:t xml:space="preserve"> always resulted in better efficiencies compared to the one module topologies.</w:t>
-      </w:r>
-      <w:r>
-        <w:rPr>
-          <w:lang w:val="en-US"/>
-        </w:rPr>
-        <w:t xml:space="preserve"> With the utilization of interleaving, parallel connection provides better efficiency and lower capacitor size. These can further be improved by adding more parallel modules, however the number of parallel connected modules is limited by the number of slots as well. Moreover, the overall cost of the drive becomes an important issue as stated in </w:t>
-      </w:r>
-      <w:r>
-        <w:rPr>
-          <w:highlight w:val="yellow"/>
-          <w:lang w:val="en-US"/>
-        </w:rPr>
-        <w:t>Section 3D</w:t>
-      </w:r>
-      <w:r>
-        <w:rPr>
-          <w:lang w:val="en-US"/>
-        </w:rPr>
-        <w:t>.</w:t>
+        <w:t xml:space="preserve">In this paper, comparison of five different motor drive topologies suited for IMMDs is presented. The utilization of GaN devices in IMMDs shows promising performance over a </w:t>
+      </w:r>
+      <w:r>
+        <w:rPr>
+          <w:lang w:val="en-US"/>
+        </w:rPr>
+        <w:lastRenderedPageBreak/>
+        <w:t>conventional motor drive in all aspects. The improvement in motor drive efficiency to reduce the heat sink size, by using parallel connected modules is shown. Furthermore, size reduction in DC link capacitors is achieved by using gate signal interleaving in modular structure. It has been shown that, 98% efficiency can be obtained with very small DC bus capacitance for a newly proposed topology where 2-level modules are connected both in series and parallel configuration. Permitting the utilization of commercial GaN FETs with series connection, this topology has also increased fault tolerance capability in terms of both motor and drive inverters.</w:t>
+      </w:r>
+    </w:p>
+    <w:p>
+      <w:pPr>
+        <w:pStyle w:val="Heading5"/>
+      </w:pPr>
+      <w:r>
+        <w:t>Acknowledgment</w:t>
       </w:r>
     </w:p>
     <w:p>
@@ -9773,739 +10320,20 @@
           <w:lang w:val="en-US"/>
         </w:rPr>
       </w:pPr>
-    </w:p>
-    <w:p>
-      <w:pPr>
-        <w:pStyle w:val="BodyText"/>
-        <w:rPr>
-          <w:lang w:val="en-US"/>
-        </w:rPr>
-      </w:pPr>
-      <w:r>
-        <w:rPr>
-          <w:lang w:val="en-US"/>
-        </w:rPr>
-        <w:lastRenderedPageBreak/>
-        <w:t xml:space="preserve">For the </w:t>
-      </w:r>
-      <w:proofErr w:type="spellStart"/>
-      <w:r>
-        <w:rPr>
-          <w:lang w:val="en-US"/>
-        </w:rPr>
-        <w:t>GaN</w:t>
-      </w:r>
-      <w:proofErr w:type="spellEnd"/>
-      <w:r>
-        <w:rPr>
-          <w:lang w:val="en-US"/>
-        </w:rPr>
-        <w:t xml:space="preserve"> </w:t>
-      </w:r>
-      <w:r>
-        <w:rPr>
-          <w:lang w:val="en-US"/>
-        </w:rPr>
-        <w:t>semiconductors</w:t>
-      </w:r>
-      <w:r>
-        <w:rPr>
-          <w:lang w:val="en-US"/>
-        </w:rPr>
-        <w:t xml:space="preserve">, conduction losses </w:t>
-      </w:r>
-      <w:r>
-        <w:rPr>
-          <w:lang w:val="en-US"/>
-        </w:rPr>
-        <w:t>become</w:t>
-      </w:r>
-      <w:r>
-        <w:rPr>
-          <w:lang w:val="en-US"/>
-        </w:rPr>
-        <w:t xml:space="preserve"> more dominant compared to the switching losses</w:t>
-      </w:r>
-      <w:r>
-        <w:rPr>
-          <w:lang w:val="en-US"/>
-        </w:rPr>
-        <w:t>.</w:t>
-      </w:r>
-      <w:r>
-        <w:rPr>
-          <w:lang w:val="en-US"/>
-        </w:rPr>
-        <w:t xml:space="preserve"> </w:t>
-      </w:r>
-      <w:r>
-        <w:rPr>
-          <w:lang w:val="en-US"/>
-        </w:rPr>
-        <w:t xml:space="preserve">Due to that, </w:t>
-      </w:r>
-      <w:r>
-        <w:rPr>
-          <w:lang w:val="en-US"/>
-        </w:rPr>
-        <w:t xml:space="preserve">the efficiency of the driver circuits tends to decrease as the output power </w:t>
-      </w:r>
-      <w:r>
-        <w:rPr>
-          <w:lang w:val="en-US"/>
-        </w:rPr>
-        <w:t>increased, as can be seen in Fig. 14.</w:t>
-      </w:r>
-      <w:r>
-        <w:rPr>
-          <w:lang w:val="en-US"/>
-        </w:rPr>
-        <w:t xml:space="preserve"> This trend is </w:t>
-      </w:r>
-      <w:r>
-        <w:rPr>
-          <w:lang w:val="en-US"/>
-        </w:rPr>
-        <w:t>exactly the opposite</w:t>
-      </w:r>
-      <w:r>
-        <w:rPr>
-          <w:lang w:val="en-US"/>
-        </w:rPr>
-        <w:t xml:space="preserve"> in IGBT based topology.</w:t>
-      </w:r>
-      <w:r>
-        <w:rPr>
-          <w:lang w:val="en-US"/>
-        </w:rPr>
-        <w:t xml:space="preserve"> The reason is that, switching losses are more dominant for the IGBT semiconductors. However, for all cases, even though the </w:t>
-      </w:r>
-      <w:proofErr w:type="spellStart"/>
-      <w:r>
-        <w:rPr>
-          <w:lang w:val="en-US"/>
-        </w:rPr>
-        <w:t>GaN</w:t>
-      </w:r>
-      <w:proofErr w:type="spellEnd"/>
-      <w:r>
-        <w:rPr>
-          <w:lang w:val="en-US"/>
-        </w:rPr>
-        <w:t xml:space="preserve"> based topologies are switched at much higher frequencies, their efficiency is always better than the IGBT based topology above 5 kHz</w:t>
-      </w:r>
-      <w:r>
-        <w:rPr>
-          <w:lang w:val="en-US"/>
-        </w:rPr>
-        <w:t xml:space="preserve">. </w:t>
-      </w:r>
-      <w:r>
-        <w:rPr>
-          <w:lang w:val="en-US"/>
-        </w:rPr>
-        <w:t>For</w:t>
-      </w:r>
-      <w:r>
-        <w:rPr>
-          <w:lang w:val="en-US"/>
-        </w:rPr>
-        <w:t xml:space="preserve"> </w:t>
-      </w:r>
-      <w:proofErr w:type="spellStart"/>
-      <w:r>
-        <w:rPr>
-          <w:lang w:val="en-US"/>
-        </w:rPr>
-        <w:t>GaN</w:t>
-      </w:r>
-      <w:proofErr w:type="spellEnd"/>
-      <w:r>
-        <w:rPr>
-          <w:lang w:val="en-US"/>
-        </w:rPr>
-        <w:t xml:space="preserve"> based systems, efficiency is always larger than 97% for any of the cases</w:t>
-      </w:r>
-      <w:r>
-        <w:rPr>
-          <w:lang w:val="en-US"/>
-        </w:rPr>
-        <w:t xml:space="preserve"> while </w:t>
-      </w:r>
-      <w:r>
-        <w:rPr>
-          <w:lang w:val="en-US"/>
-        </w:rPr>
-        <w:t>the efficiency of 2L-VSI after 22kHz drops below 95%.</w:t>
-      </w:r>
-      <w:r>
-        <w:rPr>
-          <w:lang w:val="en-US"/>
-        </w:rPr>
-        <w:t xml:space="preserve"> </w:t>
-      </w:r>
-      <w:r>
-        <w:rPr>
-          <w:lang w:val="en-US"/>
-        </w:rPr>
-        <w:t>Apart from that, since the clamping diode losses is larger in 3L-2P-VSI, the overall efficiency difference between 3L-VSI and 3L-2P-VSI tends due decrease at heavier loads.</w:t>
-      </w:r>
-    </w:p>
-    <w:p>
-      <w:pPr>
-        <w:pStyle w:val="BodyText"/>
-        <w:rPr>
-          <w:lang w:val="en-US"/>
-        </w:rPr>
-      </w:pPr>
-      <w:bookmarkStart w:id="1" w:name="_Hlk517111520"/>
-      <w:r>
-        <w:rPr>
-          <w:lang w:val="en-US"/>
-        </w:rPr>
-        <w:t xml:space="preserve">According to the results </w:t>
-      </w:r>
-      <w:r>
-        <w:rPr>
-          <w:lang w:val="en-US"/>
-        </w:rPr>
-        <w:t>shown in Fig. 12,</w:t>
-      </w:r>
-      <w:r>
-        <w:rPr>
-          <w:lang w:val="en-US"/>
-        </w:rPr>
-        <w:t xml:space="preserve"> </w:t>
-      </w:r>
-      <w:r>
-        <w:rPr>
-          <w:lang w:val="en-US"/>
-        </w:rPr>
-        <w:t xml:space="preserve">3L-VSI </w:t>
-      </w:r>
-      <w:r>
-        <w:rPr>
-          <w:lang w:val="en-US"/>
-        </w:rPr>
-        <w:t>is the most efficient topology for</w:t>
-      </w:r>
-      <w:r>
-        <w:rPr>
-          <w:lang w:val="en-US"/>
-        </w:rPr>
-        <w:t xml:space="preserve"> switching</w:t>
-      </w:r>
-      <w:r>
-        <w:rPr>
-          <w:lang w:val="en-US"/>
-        </w:rPr>
-        <w:t xml:space="preserve"> frequencies </w:t>
-      </w:r>
-      <w:r>
-        <w:rPr>
-          <w:lang w:val="en-US"/>
-        </w:rPr>
-        <w:t>between 10 and 46 kHz</w:t>
-      </w:r>
-      <w:r>
-        <w:rPr>
-          <w:lang w:val="en-US"/>
-        </w:rPr>
-        <w:t>.</w:t>
-      </w:r>
-      <w:r>
-        <w:rPr>
-          <w:lang w:val="en-US"/>
-        </w:rPr>
-        <w:t xml:space="preserve"> Above 46 kHz, 3L-2P-VSI has the best efficiency. </w:t>
-      </w:r>
-      <w:r>
-        <w:rPr>
-          <w:lang w:val="en-US"/>
-        </w:rPr>
-        <w:t xml:space="preserve">This change occurs due to the </w:t>
-      </w:r>
-      <w:r>
-        <w:rPr>
-          <w:lang w:val="en-US"/>
-        </w:rPr>
-        <w:t xml:space="preserve">loss contribution of the clamping diodes. </w:t>
-      </w:r>
-      <w:r>
-        <w:rPr>
-          <w:lang w:val="en-US"/>
-        </w:rPr>
-        <w:t>The</w:t>
-      </w:r>
-      <w:r>
-        <w:rPr>
-          <w:lang w:val="en-US"/>
-        </w:rPr>
-        <w:t xml:space="preserve"> efficiency difference between 2L-2S-VSI and 2L-2S2P-VSI is only a result of reduction of the switching losses due to the parallel connection.</w:t>
-      </w:r>
-    </w:p>
-    <w:p>
-      <w:pPr>
-        <w:pStyle w:val="BodyText"/>
-        <w:rPr>
-          <w:lang w:val="en-US"/>
-        </w:rPr>
-      </w:pPr>
-      <w:r>
-        <w:rPr>
-          <w:lang w:val="en-US"/>
-        </w:rPr>
-        <w:t>It has been shown that using parallel connection in any of the topologies results in better efficiency as the switching frequency gets larger.</w:t>
-      </w:r>
-      <w:r>
-        <w:rPr>
-          <w:lang w:val="en-US"/>
-        </w:rPr>
-        <w:t xml:space="preserve"> The 3L-VSI topologies have better efficiency compared to the 2L-VSI topologies. </w:t>
-      </w:r>
-      <w:r>
-        <w:rPr>
-          <w:lang w:val="en-US"/>
-        </w:rPr>
-        <w:t xml:space="preserve">Moreover, the voltage and THD values are lower for 3L-VSI topologies as well. </w:t>
-      </w:r>
-      <w:r>
-        <w:rPr>
-          <w:lang w:val="en-US"/>
-        </w:rPr>
-        <w:t>The</w:t>
-      </w:r>
-      <w:r>
-        <w:rPr>
-          <w:lang w:val="en-US"/>
-        </w:rPr>
-        <w:t xml:space="preserve"> conventional 2L-VSI with IGBT have a very good efficiency for very low switching frequency values</w:t>
-      </w:r>
-      <w:r>
-        <w:rPr>
-          <w:lang w:val="en-US"/>
-        </w:rPr>
-        <w:t>. H</w:t>
-      </w:r>
-      <w:r>
-        <w:rPr>
-          <w:lang w:val="en-US"/>
-        </w:rPr>
-        <w:t>owever, its efficiency drops drastically since the switching losses get much more dominant.</w:t>
-      </w:r>
-      <w:r>
-        <w:rPr>
-          <w:lang w:val="en-US"/>
-        </w:rPr>
-        <w:t xml:space="preserve"> </w:t>
-      </w:r>
-      <w:r>
-        <w:rPr>
-          <w:lang w:val="en-US"/>
-        </w:rPr>
-        <w:t xml:space="preserve">Efficiency values </w:t>
-      </w:r>
-      <w:r>
-        <w:rPr>
-          <w:lang w:val="en-US"/>
-        </w:rPr>
-        <w:t>above 98%</w:t>
-      </w:r>
-      <w:r>
-        <w:rPr>
-          <w:lang w:val="en-US"/>
-        </w:rPr>
-        <w:t xml:space="preserve"> can be achieved </w:t>
-      </w:r>
-      <w:r>
-        <w:rPr>
-          <w:lang w:val="en-US"/>
-        </w:rPr>
-        <w:t>with 2L-2S2P-</w:t>
-      </w:r>
-      <w:r>
-        <w:rPr>
-          <w:lang w:val="en-US"/>
-        </w:rPr>
-        <w:t>VSI, 3L-VSI and 3L-2P-VSI topologies</w:t>
-      </w:r>
-      <w:r>
-        <w:rPr>
-          <w:lang w:val="en-US"/>
-        </w:rPr>
-        <w:t xml:space="preserve"> around 50 kHz</w:t>
-      </w:r>
-      <w:r>
-        <w:rPr>
-          <w:lang w:val="en-US"/>
-        </w:rPr>
-        <w:t xml:space="preserve">. Even though the switching frequencies of the </w:t>
-      </w:r>
-      <w:proofErr w:type="spellStart"/>
-      <w:r>
-        <w:rPr>
-          <w:lang w:val="en-US"/>
-        </w:rPr>
-        <w:t>GaN</w:t>
-      </w:r>
-      <w:proofErr w:type="spellEnd"/>
-      <w:r>
-        <w:rPr>
-          <w:lang w:val="en-US"/>
-        </w:rPr>
-        <w:t xml:space="preserve"> based topologies are 5 times larger than the conventional IGBT case, the efficiency is always better for the </w:t>
-      </w:r>
-      <w:proofErr w:type="spellStart"/>
-      <w:r>
-        <w:rPr>
-          <w:lang w:val="en-US"/>
-        </w:rPr>
-        <w:t>GaN</w:t>
-      </w:r>
-      <w:proofErr w:type="spellEnd"/>
-      <w:r>
-        <w:rPr>
-          <w:lang w:val="en-US"/>
-        </w:rPr>
-        <w:t xml:space="preserve"> based topologies.</w:t>
-      </w:r>
-      <w:r>
-        <w:rPr>
-          <w:lang w:val="en-US"/>
-        </w:rPr>
-        <w:t xml:space="preserve"> </w:t>
-      </w:r>
-    </w:p>
-    <w:p>
-      <w:pPr>
-        <w:pStyle w:val="BodyText"/>
-        <w:rPr>
-          <w:lang w:val="en-US"/>
-        </w:rPr>
-      </w:pPr>
-      <w:r>
-        <w:rPr>
-          <w:lang w:val="en-US"/>
-        </w:rPr>
-        <w:t>However, if 3L-VSI topologies are going to be used, the imbalance of the transistor losses should be considered, and thermal design</w:t>
-      </w:r>
-      <w:r>
-        <w:rPr>
-          <w:lang w:val="en-US"/>
-        </w:rPr>
-        <w:t xml:space="preserve"> of the driver</w:t>
-      </w:r>
-      <w:r>
-        <w:rPr>
-          <w:lang w:val="en-US"/>
-        </w:rPr>
-        <w:t xml:space="preserve"> should be made accordingly. This is not an issue for the 2L-VSI cases since the transistor losses are symmetrical for all topologies. </w:t>
-      </w:r>
-    </w:p>
-    <w:p>
-      <w:pPr>
-        <w:pStyle w:val="BodyText"/>
-        <w:rPr>
-          <w:color w:val="000000" w:themeColor="text1"/>
-          <w:lang w:val="en-US"/>
-        </w:rPr>
-      </w:pPr>
-      <w:r>
-        <w:rPr>
-          <w:color w:val="000000" w:themeColor="text1"/>
-          <w:highlight w:val="yellow"/>
-          <w:lang w:val="en-US"/>
-        </w:rPr>
-        <w:t>The 3L-VSI topologies have lower efficiency than 2L-VSI topologies for IMMDs where GAN FETs are used. The conventional 2L-VSI with IGBT have a very good efficiency for very low switching frequency values; however, its efficiency drops drastically since the switching losses get much more dominant. Efficiency values as high as 98% can be achieved below 60 kHz for 2L-2S2P-VSI. The advantages of decreasing the switching losses by using GaN transistors and eliminating all the diode losses introduced by either the transistor or the three level topology, combined with the loss decline brought by the parallel connection makes this topology ideal for high efficiency operation.  Despite using a switching frequency 5 times the conventional case, the switching losses of the topologies with GAN FETs are lower. The 3L-VSI topologies has the disadvantage of additional clamping diode losses.</w:t>
-      </w:r>
-    </w:p>
-    <w:p>
-      <w:pPr>
-        <w:pStyle w:val="BodyText"/>
-        <w:rPr>
-          <w:lang w:val="en-US"/>
-        </w:rPr>
-      </w:pPr>
-      <w:r>
-        <w:rPr>
-          <w:lang w:val="en-US"/>
-        </w:rPr>
-        <w:t xml:space="preserve">There are two aspects in terms of the fault tolerance of an IMMD system: fault tolerance of the motor; i.e., capability of the motor to operate under the fault of one of the motor windings, and fault tolerance of the drive; i.e., capability of the drive to supply the motor when one drive module is in </w:t>
-      </w:r>
-      <w:r>
-        <w:rPr>
-          <w:lang w:val="en-US"/>
-        </w:rPr>
-        <w:t>fault. Motor fault tolerance directly depends on the number of independent motor modules making 2L-2S2P-VSI the most advantageous. Series connection of inverters does not directly imply drive fault tolerance, therefore 2L-2S2P-VSI and 3L-2P-VSI have better drive fault tolerance. In overall, a fully fault tolerant IMMD system can be achieved by using both series and parallel connected 2L-VSI modules.</w:t>
-      </w:r>
-    </w:p>
-    <w:p>
-      <w:pPr>
-        <w:pStyle w:val="BodyText"/>
-        <w:rPr>
-          <w:lang w:val="en-US"/>
-        </w:rPr>
-      </w:pPr>
-    </w:p>
-    <w:p>
-      <w:pPr>
-        <w:pStyle w:val="BodyText"/>
-        <w:rPr>
-          <w:lang w:val="en-US"/>
-        </w:rPr>
-      </w:pPr>
-    </w:p>
-    <w:p>
-      <w:pPr>
-        <w:pStyle w:val="BodyText"/>
-        <w:rPr>
-          <w:lang w:val="en-US"/>
-        </w:rPr>
-      </w:pPr>
-    </w:p>
-    <w:p>
-      <w:pPr>
-        <w:pStyle w:val="BodyText"/>
-        <w:rPr>
-          <w:lang w:val="en-US"/>
-        </w:rPr>
-      </w:pPr>
-    </w:p>
-    <w:p>
-      <w:pPr>
-        <w:pStyle w:val="BodyText"/>
-        <w:rPr>
-          <w:lang w:val="en-US"/>
-        </w:rPr>
-      </w:pPr>
-    </w:p>
-    <w:p>
-      <w:pPr>
-        <w:pStyle w:val="BodyText"/>
-        <w:rPr>
-          <w:lang w:val="en-US"/>
-        </w:rPr>
-      </w:pPr>
-    </w:p>
-    <w:p>
-      <w:pPr>
-        <w:pStyle w:val="BodyText"/>
-        <w:rPr>
-          <w:lang w:val="en-US"/>
-        </w:rPr>
-      </w:pPr>
-    </w:p>
-    <w:p>
-      <w:pPr>
-        <w:pStyle w:val="BodyText"/>
-        <w:rPr>
-          <w:lang w:val="en-US"/>
-        </w:rPr>
-      </w:pPr>
-    </w:p>
-    <w:p>
-      <w:pPr>
-        <w:pStyle w:val="BodyText"/>
-        <w:rPr>
-          <w:lang w:val="en-US"/>
-        </w:rPr>
-      </w:pPr>
-    </w:p>
-    <w:p>
-      <w:pPr>
-        <w:pStyle w:val="BodyText"/>
-        <w:rPr>
-          <w:lang w:val="en-US"/>
-        </w:rPr>
-      </w:pPr>
-    </w:p>
-    <w:p>
-      <w:pPr>
-        <w:pStyle w:val="BodyText"/>
-        <w:rPr>
-          <w:lang w:val="en-US"/>
-        </w:rPr>
-      </w:pPr>
-    </w:p>
-    <w:p>
-      <w:pPr>
-        <w:pStyle w:val="BodyText"/>
-        <w:rPr>
-          <w:lang w:val="en-US"/>
-        </w:rPr>
-      </w:pPr>
-    </w:p>
-    <w:p>
-      <w:pPr>
-        <w:pStyle w:val="BodyText"/>
-        <w:rPr>
-          <w:lang w:val="en-US"/>
-        </w:rPr>
-      </w:pPr>
-    </w:p>
-    <w:p>
-      <w:pPr>
-        <w:pStyle w:val="BodyText"/>
-        <w:rPr>
-          <w:lang w:val="en-US"/>
-        </w:rPr>
-      </w:pPr>
-    </w:p>
-    <w:p>
-      <w:pPr>
-        <w:pStyle w:val="BodyText"/>
-        <w:rPr>
-          <w:lang w:val="en-US"/>
-        </w:rPr>
-      </w:pPr>
-    </w:p>
-    <w:p>
-      <w:pPr>
-        <w:pStyle w:val="BodyText"/>
-        <w:rPr>
-          <w:lang w:val="en-US"/>
-        </w:rPr>
-      </w:pPr>
-    </w:p>
-    <w:p>
-      <w:pPr>
-        <w:pStyle w:val="BodyText"/>
-        <w:rPr>
-          <w:lang w:val="en-US"/>
-        </w:rPr>
-      </w:pPr>
-    </w:p>
-    <w:p>
-      <w:pPr>
-        <w:pStyle w:val="BodyText"/>
-        <w:rPr>
-          <w:lang w:val="en-US"/>
-        </w:rPr>
-      </w:pPr>
-    </w:p>
-    <w:p>
-      <w:pPr>
-        <w:pStyle w:val="BodyText"/>
-        <w:rPr>
-          <w:lang w:val="en-US"/>
-        </w:rPr>
-      </w:pPr>
-    </w:p>
-    <w:p>
-      <w:pPr>
-        <w:pStyle w:val="BodyText"/>
-        <w:rPr>
-          <w:lang w:val="en-US"/>
-        </w:rPr>
-      </w:pPr>
-    </w:p>
-    <w:p>
-      <w:pPr>
-        <w:pStyle w:val="BodyText"/>
-        <w:rPr>
-          <w:lang w:val="en-US"/>
-        </w:rPr>
-      </w:pPr>
-    </w:p>
-    <w:bookmarkEnd w:id="1"/>
-    <w:p>
-      <w:pPr>
-        <w:pStyle w:val="BodyText"/>
-        <w:rPr>
-          <w:lang w:val="en-US"/>
-        </w:rPr>
-      </w:pPr>
-    </w:p>
-    <w:p>
-      <w:pPr>
-        <w:pStyle w:val="Heading1"/>
-      </w:pPr>
-      <w:r>
-        <w:t>Conclusıons</w:t>
-      </w:r>
-    </w:p>
-    <w:p>
-      <w:pPr>
-        <w:pStyle w:val="BodyText"/>
-        <w:rPr>
-          <w:lang w:val="en-US"/>
-        </w:rPr>
-      </w:pPr>
-      <w:r>
-        <w:rPr>
-          <w:lang w:val="en-US"/>
-        </w:rPr>
-        <w:t>In this paper, comparison of five different motor drive topologies suited for IMMDs is presented. The utilization of GaN devices in IMMDs shows promising performance over a conventional motor drive in all aspects. The improvement in motor drive efficiency to reduce the heat sink size, by using parallel connected modules is shown. Furthermore, size reduction in DC link capacitors is achieved by using gate signal interleaving in modular structure. It has been shown that, 98% efficiency can be obtained with very small DC bus capacitance for a newly proposed topology where 2-level modules are connected both in series and parallel configuration. Permitting the utilization of commercial GaN FETs with series connection, this topology has also increased fault tolerance capability in terms of both motor and drive inverters.</w:t>
-      </w:r>
-      <w:bookmarkStart w:id="2" w:name="_GoBack"/>
-      <w:bookmarkEnd w:id="2"/>
+      <w:r>
+        <w:rPr>
+          <w:lang w:val="en-US"/>
+        </w:rPr>
+        <w:t>This work was supported by the Scientific and Technological Research Council of Turkey (TÜBİTAK), Grant No: 117E252 and Middle East Technical University Research Funds, Grant No: BAP-03-01-2017-004.</w:t>
+      </w:r>
     </w:p>
     <w:p>
       <w:pPr>
         <w:pStyle w:val="Heading5"/>
       </w:pPr>
       <w:r>
-        <w:t>Acknowledgment</w:t>
-      </w:r>
-    </w:p>
-    <w:p>
-      <w:pPr>
-        <w:pStyle w:val="BodyText"/>
-        <w:rPr>
-          <w:lang w:val="en-US"/>
-        </w:rPr>
-      </w:pPr>
-      <w:r>
-        <w:rPr>
-          <w:lang w:val="en-US"/>
-        </w:rPr>
-        <w:t>This work was supported by the Scientific and Technological Research Council of Turkey (TÜBİTAK), Grant No: 117E252 and Middle East Technical University Research Funds, Grant No: BAP-03-01-2017-004.</w:t>
-      </w:r>
-    </w:p>
-    <w:p>
-      <w:pPr>
-        <w:pStyle w:val="Heading5"/>
-      </w:pPr>
-      <w:r>
-        <w:lastRenderedPageBreak/>
         <w:t>References</w:t>
       </w:r>
-    </w:p>
-    <w:p/>
-    <w:p>
-      <w:pPr>
-        <w:pStyle w:val="references"/>
-        <w:ind w:left="354" w:hanging="354"/>
-      </w:pPr>
-      <w:r>
-        <w:t xml:space="preserve">G. Eason, B. Noble, and I. N. Sneddon, “On certain integrals of Lipschitz-Hankel type involving products of Bessel functions,” Phil. Trans. Roy. Soc. London, vol. A247, pp. 529–551, April 1955. </w:t>
-      </w:r>
-      <w:r>
-        <w:rPr>
-          <w:i/>
-          <w:iCs/>
-        </w:rPr>
-        <w:t>(references)</w:t>
-      </w:r>
-    </w:p>
-    <w:p>
-      <w:pPr>
-        <w:pStyle w:val="references"/>
-        <w:ind w:left="354" w:hanging="354"/>
-      </w:pPr>
-      <w:r>
-        <w:t>J. Clerk Maxwell, A Treatise on Electricity and Magnetism, 3rd ed., vol. 2. Oxford: Clarendon, 1892, pp.68–73.</w:t>
-      </w:r>
-    </w:p>
-    <w:p>
-      <w:pPr>
-        <w:pStyle w:val="references"/>
-        <w:numPr>
-          <w:ilvl w:val="0"/>
-          <w:numId w:val="0"/>
-        </w:numPr>
-        <w:ind w:left="360" w:hanging="360"/>
-      </w:pPr>
     </w:p>
     <w:p>
       <w:pPr>
@@ -10852,15 +10680,7 @@
           <w:szCs w:val="24"/>
         </w:rPr>
         <w:tab/>
-        <w:t xml:space="preserve">C. Klumpner and P. Thøgersen, “Converter Topologies with Low </w:t>
-      </w:r>
-      <w:r>
-        <w:rPr>
-          <w:noProof/>
-          <w:sz w:val="16"/>
-          <w:szCs w:val="24"/>
-        </w:rPr>
-        <w:t xml:space="preserve">Passive Components Usage for the Next Generation of Integrated Motor Drives,” </w:t>
+        <w:t xml:space="preserve">C. Klumpner and P. Thøgersen, “Converter Topologies with Low Passive Components Usage for the Next Generation of Integrated Motor Drives,” </w:t>
       </w:r>
       <w:r>
         <w:rPr>
@@ -11323,7 +11143,7 @@
 </file>
 
 <file path=word/endnotes.xml><?xml version="1.0" encoding="utf-8"?>
-<w:endnotes xmlns:wpc="http://schemas.microsoft.com/office/word/2010/wordprocessingCanvas" xmlns:cx="http://schemas.microsoft.com/office/drawing/2014/chartex" xmlns:cx1="http://schemas.microsoft.com/office/drawing/2015/9/8/chartex" xmlns:cx2="http://schemas.microsoft.com/office/drawing/2015/10/21/chartex" xmlns:cx3="http://schemas.microsoft.com/office/drawing/2016/5/9/chartex" xmlns:cx4="http://schemas.microsoft.com/office/drawing/2016/5/10/chartex" xmlns:cx5="http://schemas.microsoft.com/office/drawing/2016/5/11/chartex" xmlns:cx6="http://schemas.microsoft.com/office/drawing/2016/5/12/chartex" xmlns:cx7="http://schemas.microsoft.com/office/drawing/2016/5/13/chartex" xmlns:cx8="http://schemas.microsoft.com/office/drawing/2016/5/14/chartex" xmlns:mc="http://schemas.openxmlformats.org/markup-compatibility/2006" xmlns:aink="http://schemas.microsoft.com/office/drawing/2016/ink" xmlns:am3d="http://schemas.microsoft.com/office/drawing/2017/model3d" xmlns:o="urn:schemas-microsoft-com:office:office" xmlns:r="http://schemas.openxmlformats.org/officeDocument/2006/relationships" xmlns:m="http://schemas.openxmlformats.org/officeDocument/2006/math" xmlns:v="urn:schemas-microsoft-com:vml" xmlns:wp14="http://schemas.microsoft.com/office/word/2010/wordprocessingDrawing" xmlns:wp="http://schemas.openxmlformats.org/drawingml/2006/wordprocessingDrawing" xmlns:w10="urn:schemas-microsoft-com:office:word" xmlns:w="http://schemas.openxmlformats.org/wordprocessingml/2006/main" xmlns:w14="http://schemas.microsoft.com/office/word/2010/wordml" xmlns:w15="http://schemas.microsoft.com/office/word/2012/wordml" xmlns:w16cid="http://schemas.microsoft.com/office/word/2016/wordml/cid" xmlns:w16se="http://schemas.microsoft.com/office/word/2015/wordml/symex" xmlns:wpg="http://schemas.microsoft.com/office/word/2010/wordprocessingGroup" xmlns:wpi="http://schemas.microsoft.com/office/word/2010/wordprocessingInk" xmlns:wne="http://schemas.microsoft.com/office/word/2006/wordml" xmlns:wps="http://schemas.microsoft.com/office/word/2010/wordprocessingShape" mc:Ignorable="w14 w15 w16se w16cid wp14">
+<w:endnotes xmlns:wpc="http://schemas.microsoft.com/office/word/2010/wordprocessingCanvas" xmlns:cx="http://schemas.microsoft.com/office/drawing/2014/chartex" xmlns:mc="http://schemas.openxmlformats.org/markup-compatibility/2006" xmlns:o="urn:schemas-microsoft-com:office:office" xmlns:r="http://schemas.openxmlformats.org/officeDocument/2006/relationships" xmlns:m="http://schemas.openxmlformats.org/officeDocument/2006/math" xmlns:v="urn:schemas-microsoft-com:vml" xmlns:wp14="http://schemas.microsoft.com/office/word/2010/wordprocessingDrawing" xmlns:wp="http://schemas.openxmlformats.org/drawingml/2006/wordprocessingDrawing" xmlns:w10="urn:schemas-microsoft-com:office:word" xmlns:w="http://schemas.openxmlformats.org/wordprocessingml/2006/main" xmlns:w14="http://schemas.microsoft.com/office/word/2010/wordml" xmlns:w15="http://schemas.microsoft.com/office/word/2012/wordml" xmlns:w16se="http://schemas.microsoft.com/office/word/2015/wordml/symex" xmlns:wpg="http://schemas.microsoft.com/office/word/2010/wordprocessingGroup" xmlns:wpi="http://schemas.microsoft.com/office/word/2010/wordprocessingInk" xmlns:wne="http://schemas.microsoft.com/office/word/2006/wordml" xmlns:wps="http://schemas.microsoft.com/office/word/2010/wordprocessingShape" mc:Ignorable="w14 w15 w16se wp14">
   <w:endnote w:type="separator" w:id="-1">
     <w:p>
       <w:r>
@@ -11342,7 +11162,7 @@
 </file>
 
 <file path=word/footer1.xml><?xml version="1.0" encoding="utf-8"?>
-<w:ftr xmlns:wpc="http://schemas.microsoft.com/office/word/2010/wordprocessingCanvas" xmlns:cx="http://schemas.microsoft.com/office/drawing/2014/chartex" xmlns:cx1="http://schemas.microsoft.com/office/drawing/2015/9/8/chartex" xmlns:cx2="http://schemas.microsoft.com/office/drawing/2015/10/21/chartex" xmlns:cx3="http://schemas.microsoft.com/office/drawing/2016/5/9/chartex" xmlns:cx4="http://schemas.microsoft.com/office/drawing/2016/5/10/chartex" xmlns:cx5="http://schemas.microsoft.com/office/drawing/2016/5/11/chartex" xmlns:cx6="http://schemas.microsoft.com/office/drawing/2016/5/12/chartex" xmlns:cx7="http://schemas.microsoft.com/office/drawing/2016/5/13/chartex" xmlns:cx8="http://schemas.microsoft.com/office/drawing/2016/5/14/chartex" xmlns:mc="http://schemas.openxmlformats.org/markup-compatibility/2006" xmlns:aink="http://schemas.microsoft.com/office/drawing/2016/ink" xmlns:am3d="http://schemas.microsoft.com/office/drawing/2017/model3d" xmlns:o="urn:schemas-microsoft-com:office:office" xmlns:r="http://schemas.openxmlformats.org/officeDocument/2006/relationships" xmlns:m="http://schemas.openxmlformats.org/officeDocument/2006/math" xmlns:v="urn:schemas-microsoft-com:vml" xmlns:wp14="http://schemas.microsoft.com/office/word/2010/wordprocessingDrawing" xmlns:wp="http://schemas.openxmlformats.org/drawingml/2006/wordprocessingDrawing" xmlns:w10="urn:schemas-microsoft-com:office:word" xmlns:w="http://schemas.openxmlformats.org/wordprocessingml/2006/main" xmlns:w14="http://schemas.microsoft.com/office/word/2010/wordml" xmlns:w15="http://schemas.microsoft.com/office/word/2012/wordml" xmlns:w16cid="http://schemas.microsoft.com/office/word/2016/wordml/cid" xmlns:w16se="http://schemas.microsoft.com/office/word/2015/wordml/symex" xmlns:wpg="http://schemas.microsoft.com/office/word/2010/wordprocessingGroup" xmlns:wpi="http://schemas.microsoft.com/office/word/2010/wordprocessingInk" xmlns:wne="http://schemas.microsoft.com/office/word/2006/wordml" xmlns:wps="http://schemas.microsoft.com/office/word/2010/wordprocessingShape" mc:Ignorable="w14 w15 w16se w16cid wp14">
+<w:ftr xmlns:wpc="http://schemas.microsoft.com/office/word/2010/wordprocessingCanvas" xmlns:cx="http://schemas.microsoft.com/office/drawing/2014/chartex" xmlns:mc="http://schemas.openxmlformats.org/markup-compatibility/2006" xmlns:o="urn:schemas-microsoft-com:office:office" xmlns:r="http://schemas.openxmlformats.org/officeDocument/2006/relationships" xmlns:m="http://schemas.openxmlformats.org/officeDocument/2006/math" xmlns:v="urn:schemas-microsoft-com:vml" xmlns:wp14="http://schemas.microsoft.com/office/word/2010/wordprocessingDrawing" xmlns:wp="http://schemas.openxmlformats.org/drawingml/2006/wordprocessingDrawing" xmlns:w10="urn:schemas-microsoft-com:office:word" xmlns:w="http://schemas.openxmlformats.org/wordprocessingml/2006/main" xmlns:w14="http://schemas.microsoft.com/office/word/2010/wordml" xmlns:w15="http://schemas.microsoft.com/office/word/2012/wordml" xmlns:w16se="http://schemas.microsoft.com/office/word/2015/wordml/symex" xmlns:wpg="http://schemas.microsoft.com/office/word/2010/wordprocessingGroup" xmlns:wpi="http://schemas.microsoft.com/office/word/2010/wordprocessingInk" xmlns:wne="http://schemas.microsoft.com/office/word/2006/wordml" xmlns:wps="http://schemas.microsoft.com/office/word/2010/wordprocessingShape" mc:Ignorable="w14 w15 w16se wp14">
   <w:p>
     <w:pPr>
       <w:pStyle w:val="Footer"/>
@@ -11352,19 +11172,12 @@
         <w:szCs w:val="16"/>
       </w:rPr>
     </w:pPr>
-    <w:r>
-      <w:rPr>
-        <w:sz w:val="16"/>
-        <w:szCs w:val="16"/>
-      </w:rPr>
-      <w:t>XXX-X-XXXX-XXXX-X/XX/$XX.00 ©20XX IEEE</w:t>
-    </w:r>
   </w:p>
 </w:ftr>
 </file>
 
 <file path=word/footnotes.xml><?xml version="1.0" encoding="utf-8"?>
-<w:footnotes xmlns:wpc="http://schemas.microsoft.com/office/word/2010/wordprocessingCanvas" xmlns:cx="http://schemas.microsoft.com/office/drawing/2014/chartex" xmlns:cx1="http://schemas.microsoft.com/office/drawing/2015/9/8/chartex" xmlns:cx2="http://schemas.microsoft.com/office/drawing/2015/10/21/chartex" xmlns:cx3="http://schemas.microsoft.com/office/drawing/2016/5/9/chartex" xmlns:cx4="http://schemas.microsoft.com/office/drawing/2016/5/10/chartex" xmlns:cx5="http://schemas.microsoft.com/office/drawing/2016/5/11/chartex" xmlns:cx6="http://schemas.microsoft.com/office/drawing/2016/5/12/chartex" xmlns:cx7="http://schemas.microsoft.com/office/drawing/2016/5/13/chartex" xmlns:cx8="http://schemas.microsoft.com/office/drawing/2016/5/14/chartex" xmlns:mc="http://schemas.openxmlformats.org/markup-compatibility/2006" xmlns:aink="http://schemas.microsoft.com/office/drawing/2016/ink" xmlns:am3d="http://schemas.microsoft.com/office/drawing/2017/model3d" xmlns:o="urn:schemas-microsoft-com:office:office" xmlns:r="http://schemas.openxmlformats.org/officeDocument/2006/relationships" xmlns:m="http://schemas.openxmlformats.org/officeDocument/2006/math" xmlns:v="urn:schemas-microsoft-com:vml" xmlns:wp14="http://schemas.microsoft.com/office/word/2010/wordprocessingDrawing" xmlns:wp="http://schemas.openxmlformats.org/drawingml/2006/wordprocessingDrawing" xmlns:w10="urn:schemas-microsoft-com:office:word" xmlns:w="http://schemas.openxmlformats.org/wordprocessingml/2006/main" xmlns:w14="http://schemas.microsoft.com/office/word/2010/wordml" xmlns:w15="http://schemas.microsoft.com/office/word/2012/wordml" xmlns:w16cid="http://schemas.microsoft.com/office/word/2016/wordml/cid" xmlns:w16se="http://schemas.microsoft.com/office/word/2015/wordml/symex" xmlns:wpg="http://schemas.microsoft.com/office/word/2010/wordprocessingGroup" xmlns:wpi="http://schemas.microsoft.com/office/word/2010/wordprocessingInk" xmlns:wne="http://schemas.microsoft.com/office/word/2006/wordml" xmlns:wps="http://schemas.microsoft.com/office/word/2010/wordprocessingShape" mc:Ignorable="w14 w15 w16se w16cid wp14">
+<w:footnotes xmlns:wpc="http://schemas.microsoft.com/office/word/2010/wordprocessingCanvas" xmlns:cx="http://schemas.microsoft.com/office/drawing/2014/chartex" xmlns:mc="http://schemas.openxmlformats.org/markup-compatibility/2006" xmlns:o="urn:schemas-microsoft-com:office:office" xmlns:r="http://schemas.openxmlformats.org/officeDocument/2006/relationships" xmlns:m="http://schemas.openxmlformats.org/officeDocument/2006/math" xmlns:v="urn:schemas-microsoft-com:vml" xmlns:wp14="http://schemas.microsoft.com/office/word/2010/wordprocessingDrawing" xmlns:wp="http://schemas.openxmlformats.org/drawingml/2006/wordprocessingDrawing" xmlns:w10="urn:schemas-microsoft-com:office:word" xmlns:w="http://schemas.openxmlformats.org/wordprocessingml/2006/main" xmlns:w14="http://schemas.microsoft.com/office/word/2010/wordml" xmlns:w15="http://schemas.microsoft.com/office/word/2012/wordml" xmlns:w16se="http://schemas.microsoft.com/office/word/2015/wordml/symex" xmlns:wpg="http://schemas.microsoft.com/office/word/2010/wordprocessingGroup" xmlns:wpi="http://schemas.microsoft.com/office/word/2010/wordprocessingInk" xmlns:wne="http://schemas.microsoft.com/office/word/2006/wordml" xmlns:wps="http://schemas.microsoft.com/office/word/2010/wordprocessingShape" mc:Ignorable="w14 w15 w16se wp14">
   <w:footnote w:type="separator" w:id="-1">
     <w:p>
       <w:r>
@@ -11383,7 +11196,7 @@
 </file>
 
 <file path=word/numbering.xml><?xml version="1.0" encoding="utf-8"?>
-<w:numbering xmlns:wpc="http://schemas.microsoft.com/office/word/2010/wordprocessingCanvas" xmlns:cx="http://schemas.microsoft.com/office/drawing/2014/chartex" xmlns:cx1="http://schemas.microsoft.com/office/drawing/2015/9/8/chartex" xmlns:cx2="http://schemas.microsoft.com/office/drawing/2015/10/21/chartex" xmlns:cx3="http://schemas.microsoft.com/office/drawing/2016/5/9/chartex" xmlns:cx4="http://schemas.microsoft.com/office/drawing/2016/5/10/chartex" xmlns:cx5="http://schemas.microsoft.com/office/drawing/2016/5/11/chartex" xmlns:cx6="http://schemas.microsoft.com/office/drawing/2016/5/12/chartex" xmlns:cx7="http://schemas.microsoft.com/office/drawing/2016/5/13/chartex" xmlns:cx8="http://schemas.microsoft.com/office/drawing/2016/5/14/chartex" xmlns:mc="http://schemas.openxmlformats.org/markup-compatibility/2006" xmlns:aink="http://schemas.microsoft.com/office/drawing/2016/ink" xmlns:am3d="http://schemas.microsoft.com/office/drawing/2017/model3d" xmlns:o="urn:schemas-microsoft-com:office:office" xmlns:r="http://schemas.openxmlformats.org/officeDocument/2006/relationships" xmlns:m="http://schemas.openxmlformats.org/officeDocument/2006/math" xmlns:v="urn:schemas-microsoft-com:vml" xmlns:wp14="http://schemas.microsoft.com/office/word/2010/wordprocessingDrawing" xmlns:wp="http://schemas.openxmlformats.org/drawingml/2006/wordprocessingDrawing" xmlns:w10="urn:schemas-microsoft-com:office:word" xmlns:w="http://schemas.openxmlformats.org/wordprocessingml/2006/main" xmlns:w14="http://schemas.microsoft.com/office/word/2010/wordml" xmlns:w15="http://schemas.microsoft.com/office/word/2012/wordml" xmlns:w16cid="http://schemas.microsoft.com/office/word/2016/wordml/cid" xmlns:w16se="http://schemas.microsoft.com/office/word/2015/wordml/symex" xmlns:wpg="http://schemas.microsoft.com/office/word/2010/wordprocessingGroup" xmlns:wpi="http://schemas.microsoft.com/office/word/2010/wordprocessingInk" xmlns:wne="http://schemas.microsoft.com/office/word/2006/wordml" xmlns:wps="http://schemas.microsoft.com/office/word/2010/wordprocessingShape" mc:Ignorable="w14 w15 w16se w16cid wp14">
+<w:numbering xmlns:wpc="http://schemas.microsoft.com/office/word/2010/wordprocessingCanvas" xmlns:cx="http://schemas.microsoft.com/office/drawing/2014/chartex" xmlns:mc="http://schemas.openxmlformats.org/markup-compatibility/2006" xmlns:o="urn:schemas-microsoft-com:office:office" xmlns:r="http://schemas.openxmlformats.org/officeDocument/2006/relationships" xmlns:m="http://schemas.openxmlformats.org/officeDocument/2006/math" xmlns:v="urn:schemas-microsoft-com:vml" xmlns:wp14="http://schemas.microsoft.com/office/word/2010/wordprocessingDrawing" xmlns:wp="http://schemas.openxmlformats.org/drawingml/2006/wordprocessingDrawing" xmlns:w10="urn:schemas-microsoft-com:office:word" xmlns:w="http://schemas.openxmlformats.org/wordprocessingml/2006/main" xmlns:w14="http://schemas.microsoft.com/office/word/2010/wordml" xmlns:w15="http://schemas.microsoft.com/office/word/2012/wordml" xmlns:w16se="http://schemas.microsoft.com/office/word/2015/wordml/symex" xmlns:wpg="http://schemas.microsoft.com/office/word/2010/wordprocessingGroup" xmlns:wpi="http://schemas.microsoft.com/office/word/2010/wordprocessingInk" xmlns:wne="http://schemas.microsoft.com/office/word/2006/wordml" xmlns:wps="http://schemas.microsoft.com/office/word/2010/wordprocessingShape" mc:Ignorable="w14 w15 w16se wp14">
   <w:abstractNum w:abstractNumId="0" w15:restartNumberingAfterBreak="0">
     <w:nsid w:val="FFFFFF1D"/>
     <w:multiLevelType w:val="multilevel"/>
@@ -12983,7 +12796,7 @@
 </file>
 
 <file path=word/styles.xml><?xml version="1.0" encoding="utf-8"?>
-<w:styles xmlns:mc="http://schemas.openxmlformats.org/markup-compatibility/2006" xmlns:r="http://schemas.openxmlformats.org/officeDocument/2006/relationships" xmlns:w="http://schemas.openxmlformats.org/wordprocessingml/2006/main" xmlns:w14="http://schemas.microsoft.com/office/word/2010/wordml" xmlns:w15="http://schemas.microsoft.com/office/word/2012/wordml" xmlns:w16cid="http://schemas.microsoft.com/office/word/2016/wordml/cid" xmlns:w16se="http://schemas.microsoft.com/office/word/2015/wordml/symex" mc:Ignorable="w14 w15 w16se w16cid">
+<w:styles xmlns:mc="http://schemas.openxmlformats.org/markup-compatibility/2006" xmlns:r="http://schemas.openxmlformats.org/officeDocument/2006/relationships" xmlns:w="http://schemas.openxmlformats.org/wordprocessingml/2006/main" xmlns:w14="http://schemas.microsoft.com/office/word/2010/wordml" xmlns:w15="http://schemas.microsoft.com/office/word/2012/wordml" xmlns:w16se="http://schemas.microsoft.com/office/word/2015/wordml/symex" mc:Ignorable="w14 w15 w16se">
   <w:docDefaults>
     <w:rPrDefault>
       <w:rPr>
@@ -12993,7 +12806,7 @@
     </w:rPrDefault>
     <w:pPrDefault/>
   </w:docDefaults>
-  <w:latentStyles w:defLockedState="0" w:defUIPriority="0" w:defSemiHidden="0" w:defUnhideWhenUsed="0" w:defQFormat="0" w:count="375">
+  <w:latentStyles w:defLockedState="0" w:defUIPriority="0" w:defSemiHidden="0" w:defUnhideWhenUsed="0" w:defQFormat="0" w:count="371">
     <w:lsdException w:name="Normal" w:qFormat="1"/>
     <w:lsdException w:name="heading 1" w:qFormat="1"/>
     <w:lsdException w:name="heading 2" w:qFormat="1"/>
@@ -13273,10 +13086,6 @@
     <w:lsdException w:name="List Table 5 Dark Accent 6" w:uiPriority="50"/>
     <w:lsdException w:name="List Table 6 Colorful Accent 6" w:uiPriority="51"/>
     <w:lsdException w:name="List Table 7 Colorful Accent 6" w:uiPriority="52"/>
-    <w:lsdException w:name="Mention" w:semiHidden="1" w:uiPriority="99" w:unhideWhenUsed="1"/>
-    <w:lsdException w:name="Smart Hyperlink" w:semiHidden="1" w:uiPriority="99" w:unhideWhenUsed="1"/>
-    <w:lsdException w:name="Hashtag" w:semiHidden="1" w:uiPriority="99" w:unhideWhenUsed="1"/>
-    <w:lsdException w:name="Unresolved Mention" w:semiHidden="1" w:uiPriority="99" w:unhideWhenUsed="1"/>
   </w:latentStyles>
   <w:style w:type="paragraph" w:default="1" w:styleId="Normal">
     <w:name w:val="Normal"/>
@@ -14086,7 +13895,7 @@
 </file>
 
 <file path=customXml/itemProps1.xml><?xml version="1.0" encoding="utf-8"?>
-<ds:datastoreItem xmlns:ds="http://schemas.openxmlformats.org/officeDocument/2006/customXml" ds:itemID="{BA4B56FD-1F42-46D5-A2E8-A2961D12D629}">
+<ds:datastoreItem xmlns:ds="http://schemas.openxmlformats.org/officeDocument/2006/customXml" ds:itemID="{7D6DA36F-D492-43A7-A2FB-A4A69031D5F6}">
   <ds:schemaRefs>
     <ds:schemaRef ds:uri="http://schemas.openxmlformats.org/officeDocument/2006/bibliography"/>
   </ds:schemaRefs>

</xml_diff>

<commit_message>
final version after the revision
genel olarak dediğiniz düzeltmeleri yaptım @ozank hocam, sadece bir kaç yerde soru işareti vardı kafamda, onları birazdan mail atarım sizlere @mesutto
</commit_message>
<xml_diff>
--- a/Paper/PEMC 2018/Final Paper/PEMC2018_FinalPaper.docx
+++ b/Paper/PEMC 2018/Final Paper/PEMC2018_FinalPaper.docx
@@ -1,6 +1,6 @@
 
 <file path=word/document.xml><?xml version="1.0" encoding="utf-8"?>
-<w:document xmlns:wpc="http://schemas.microsoft.com/office/word/2010/wordprocessingCanvas" xmlns:cx="http://schemas.microsoft.com/office/drawing/2014/chartex" xmlns:mc="http://schemas.openxmlformats.org/markup-compatibility/2006" xmlns:o="urn:schemas-microsoft-com:office:office" xmlns:r="http://schemas.openxmlformats.org/officeDocument/2006/relationships" xmlns:m="http://schemas.openxmlformats.org/officeDocument/2006/math" xmlns:v="urn:schemas-microsoft-com:vml" xmlns:wp14="http://schemas.microsoft.com/office/word/2010/wordprocessingDrawing" xmlns:wp="http://schemas.openxmlformats.org/drawingml/2006/wordprocessingDrawing" xmlns:w10="urn:schemas-microsoft-com:office:word" xmlns:w="http://schemas.openxmlformats.org/wordprocessingml/2006/main" xmlns:w14="http://schemas.microsoft.com/office/word/2010/wordml" xmlns:w15="http://schemas.microsoft.com/office/word/2012/wordml" xmlns:w16se="http://schemas.microsoft.com/office/word/2015/wordml/symex" xmlns:wpg="http://schemas.microsoft.com/office/word/2010/wordprocessingGroup" xmlns:wpi="http://schemas.microsoft.com/office/word/2010/wordprocessingInk" xmlns:wne="http://schemas.microsoft.com/office/word/2006/wordml" xmlns:wps="http://schemas.microsoft.com/office/word/2010/wordprocessingShape" mc:Ignorable="w14 w15 w16se wp14">
+<w:document xmlns:wpc="http://schemas.microsoft.com/office/word/2010/wordprocessingCanvas" xmlns:cx="http://schemas.microsoft.com/office/drawing/2014/chartex" xmlns:cx1="http://schemas.microsoft.com/office/drawing/2015/9/8/chartex" xmlns:cx2="http://schemas.microsoft.com/office/drawing/2015/10/21/chartex" xmlns:cx3="http://schemas.microsoft.com/office/drawing/2016/5/9/chartex" xmlns:cx4="http://schemas.microsoft.com/office/drawing/2016/5/10/chartex" xmlns:cx5="http://schemas.microsoft.com/office/drawing/2016/5/11/chartex" xmlns:cx6="http://schemas.microsoft.com/office/drawing/2016/5/12/chartex" xmlns:cx7="http://schemas.microsoft.com/office/drawing/2016/5/13/chartex" xmlns:cx8="http://schemas.microsoft.com/office/drawing/2016/5/14/chartex" xmlns:mc="http://schemas.openxmlformats.org/markup-compatibility/2006" xmlns:aink="http://schemas.microsoft.com/office/drawing/2016/ink" xmlns:am3d="http://schemas.microsoft.com/office/drawing/2017/model3d" xmlns:o="urn:schemas-microsoft-com:office:office" xmlns:r="http://schemas.openxmlformats.org/officeDocument/2006/relationships" xmlns:m="http://schemas.openxmlformats.org/officeDocument/2006/math" xmlns:v="urn:schemas-microsoft-com:vml" xmlns:wp14="http://schemas.microsoft.com/office/word/2010/wordprocessingDrawing" xmlns:wp="http://schemas.openxmlformats.org/drawingml/2006/wordprocessingDrawing" xmlns:w10="urn:schemas-microsoft-com:office:word" xmlns:w="http://schemas.openxmlformats.org/wordprocessingml/2006/main" xmlns:w14="http://schemas.microsoft.com/office/word/2010/wordml" xmlns:w15="http://schemas.microsoft.com/office/word/2012/wordml" xmlns:w16cid="http://schemas.microsoft.com/office/word/2016/wordml/cid" xmlns:w16se="http://schemas.microsoft.com/office/word/2015/wordml/symex" xmlns:wpg="http://schemas.microsoft.com/office/word/2010/wordprocessingGroup" xmlns:wpi="http://schemas.microsoft.com/office/word/2010/wordprocessingInk" xmlns:wne="http://schemas.microsoft.com/office/word/2006/wordml" xmlns:wps="http://schemas.microsoft.com/office/word/2010/wordprocessingShape" mc:Ignorable="w14 w15 w16se w16cid wp14">
   <w:body>
     <w:p>
       <w:pPr>
@@ -58,7 +58,6 @@
           <w:sz w:val="18"/>
           <w:szCs w:val="18"/>
         </w:rPr>
-        <w:lastRenderedPageBreak/>
         <w:t>Mesut Uğur</w:t>
       </w:r>
       <w:r>
@@ -146,7 +145,6 @@
           <w:sz w:val="18"/>
           <w:szCs w:val="18"/>
         </w:rPr>
-        <w:lastRenderedPageBreak/>
         <w:t>Hakan Saraç</w:t>
       </w:r>
       <w:r>
@@ -221,7 +219,6 @@
           <w:sz w:val="18"/>
           <w:szCs w:val="18"/>
         </w:rPr>
-        <w:lastRenderedPageBreak/>
         <w:t>Ozan Keysan</w:t>
       </w:r>
       <w:r>
@@ -307,7 +304,6 @@
         </w:sectPr>
       </w:pPr>
       <w:r>
-        <w:lastRenderedPageBreak/>
         <w:br w:type="column"/>
       </w:r>
     </w:p>
@@ -324,61 +320,959 @@
           <w:i/>
           <w:iCs/>
         </w:rPr>
+        <w:t>Abstract</w:t>
+      </w:r>
+      <w:r>
+        <w:t>—</w:t>
+      </w:r>
+      <w:r>
+        <w:t xml:space="preserve"> In this paper, various inverter topologies are compared for integrated modular motor drive (IMMD) applications. Two-level voltage source inverter (2L-VSI), three-level voltage source inverter (3L-VSI) and series/parallel combinations of these topologies with system level modularity are </w:t>
+      </w:r>
+      <w:r>
+        <w:t>compared</w:t>
+      </w:r>
+      <w:r>
+        <w:t xml:space="preserve"> in terms of voltage and current harmonic spectrum, passive component sizes and motor drive efficiency. New generation wide band-gap GaN power semiconductor devices are utilized in modular topologies and they are compared with a conventional</w:t>
+      </w:r>
+      <w:r>
+        <w:t xml:space="preserve"> IGBT</w:t>
+      </w:r>
+      <w:r>
+        <w:t xml:space="preserve"> motor drive. The effect of phase-shifting between the PWM carrier signals of parallel connected modules and its contribution to size reduction is investigated. IMMD structure has proven to have a superior efficiency </w:t>
+      </w:r>
+      <w:r>
+        <w:t>compared to</w:t>
+      </w:r>
+      <w:r>
+        <w:t xml:space="preserve"> conventional motor drives, thanks to the utilization of GaNs. It has been shown that over 98% motor drive efficiency can be achieved for </w:t>
+      </w:r>
+      <w:r>
+        <w:t>8kW</w:t>
+      </w:r>
+      <w:r>
+        <w:t xml:space="preserve"> IMMD by using a newly proposed topology where 2L-VSI converters are connected both in series and parallel on the DC link.</w:t>
+      </w:r>
+    </w:p>
+    <w:p>
+      <w:pPr>
+        <w:pStyle w:val="Keywords"/>
+      </w:pPr>
+      <w:r>
+        <w:t>Keywords—</w:t>
+      </w:r>
+      <w:r>
+        <w:t>motor drive efficiency, voltage source inverter, integrated motor drive, modular motor drive topologies, gallium nitride</w:t>
+      </w:r>
+    </w:p>
+    <w:p>
+      <w:pPr>
+        <w:pStyle w:val="Heading1"/>
+      </w:pPr>
+      <w:r>
+        <w:t>Introduction</w:t>
+      </w:r>
+    </w:p>
+    <w:p>
+      <w:pPr>
+        <w:pStyle w:val="BodyText"/>
+        <w:rPr>
+          <w:lang w:val="en-US"/>
+        </w:rPr>
+      </w:pPr>
+      <w:r>
+        <w:rPr>
+          <w:lang w:val="en-US"/>
+        </w:rPr>
+        <w:t xml:space="preserve">Electric motor drives use over 45% of the overall electricity consumption, </w:t>
+      </w:r>
+      <w:r>
+        <w:rPr>
+          <w:lang w:val="en-US"/>
+        </w:rPr>
+        <w:t>nowadays</w:t>
+      </w:r>
+      <w:r>
+        <w:rPr>
+          <w:lang w:val="en-US"/>
+        </w:rPr>
+        <w:t xml:space="preserve"> makes energy conversion efficiency quite important. Many of the</w:t>
+      </w:r>
+      <w:r>
+        <w:rPr>
+          <w:lang w:val="en-US"/>
+        </w:rPr>
+        <w:t>se</w:t>
+      </w:r>
+      <w:r>
+        <w:rPr>
+          <w:lang w:val="en-US"/>
+        </w:rPr>
+        <w:t xml:space="preserve"> electric motors are driven by variable frequency adjustable speed drives (ASDs) due to the need for precise speed or </w:t>
+      </w:r>
+      <w:r>
+        <w:rPr>
+          <w:lang w:val="en-US"/>
+        </w:rPr>
+        <w:t>position</w:t>
+      </w:r>
+      <w:r>
+        <w:rPr>
+          <w:lang w:val="en-US"/>
+        </w:rPr>
+        <w:t xml:space="preserve"> control. Power density </w:t>
+      </w:r>
+      <w:r>
+        <w:rPr>
+          <w:lang w:val="en-US"/>
+        </w:rPr>
+        <w:t>is</w:t>
+      </w:r>
+      <w:r>
+        <w:rPr>
+          <w:lang w:val="en-US"/>
+        </w:rPr>
+        <w:t xml:space="preserve"> a critical </w:t>
+      </w:r>
+      <w:r>
+        <w:rPr>
+          <w:lang w:val="en-US"/>
+        </w:rPr>
+        <w:t>factor</w:t>
+      </w:r>
+      <w:r>
+        <w:rPr>
+          <w:lang w:val="en-US"/>
+        </w:rPr>
+        <w:t xml:space="preserve"> in designing motor drives in several applications such as electric traction and aerospace.</w:t>
+      </w:r>
+    </w:p>
+    <w:p>
+      <w:pPr>
+        <w:pStyle w:val="BodyText"/>
+        <w:rPr>
+          <w:lang w:val="en-US"/>
+        </w:rPr>
+      </w:pPr>
+      <w:r>
+        <w:rPr>
+          <w:lang w:val="en-US"/>
+        </w:rPr>
+        <w:t xml:space="preserve">Conventional ASDs are composed of motor drive inverter power electronics, passive components, cooling structures, control/communication interfaces and sensors for speed control. In integrated motor drives, the aforementioned drive components are integrated on the electric motor to reduce the system size, eliminate the connection cables for better EMI/EMC performance and eliminate the need for separate enclosures </w:t>
+      </w:r>
+      <w:r>
+        <w:rPr>
+          <w:lang w:val="en-US"/>
+        </w:rPr>
+        <w:fldChar w:fldCharType="begin" w:fldLock="1"/>
+      </w:r>
+      <w:r>
+        <w:rPr>
+          <w:lang w:val="en-US"/>
+        </w:rPr>
+        <w:instrText>ADDIN CSL_CITATION { "citationItems" : [ { "id" : "ITEM-1", "itemData" : { "DOI" : "10.1049/iet-epa.2015.0506", "ISSN" : "1751-8660", "author" : [ { "dropping-particle" : "", "family" : "R. Abebe et al.", "given" : "", "non-dropping-particle" : "", "parse-names" : false, "suffix" : "" } ], "container-title" : "IET Electric Power Applications", "id" : "ITEM-1", "issue" : "8", "issued" : { "date-parts" : [ [ "2016", "9", "1" ] ] }, "note" : "mecrow`larin grup da durup durup review yazmis bu da ilginc", "page" : "757-771", "title" : "Integrated motor drives: state of the art and future trends", "type" : "article-journal", "volume" : "10" }, "uris" : [ "http://www.mendeley.com/documents/?uuid=cd05b7d5-8d32-48a6-9ccf-e7390c97b219" ] } ], "mendeley" : { "formattedCitation" : "[1]", "plainTextFormattedCitation" : "[1]", "previouslyFormattedCitation" : "[1]" }, "properties" : { "noteIndex" : 0 }, "schema" : "https://github.com/citation-style-language/schema/raw/master/csl-citation.json" }</w:instrText>
+      </w:r>
+      <w:r>
+        <w:rPr>
+          <w:lang w:val="en-US"/>
+        </w:rPr>
+        <w:fldChar w:fldCharType="separate"/>
+      </w:r>
+      <w:r>
+        <w:rPr>
+          <w:noProof/>
+          <w:lang w:val="en-US"/>
+        </w:rPr>
+        <w:t>[1]</w:t>
+      </w:r>
+      <w:r>
+        <w:rPr>
+          <w:lang w:val="en-US"/>
+        </w:rPr>
+        <w:fldChar w:fldCharType="end"/>
+      </w:r>
+      <w:r>
+        <w:rPr>
+          <w:lang w:val="en-US"/>
+        </w:rPr>
+        <w:t>. A more compact solution is dividing the system in modules which is called the Integrated Modular Motor Drive (IMMD) concept. A dedicated drive is integrated onto each motor segment in IMMDs. The advantages of using such an arrangement can be listed as: reduction of voltage and current stress on power semiconductor devices and motor windings, improvement of fault tolerance capability, distribution of heat sources to achieve an easier thermal management and cost reduction in manufacturing, maintenance and repair</w:t>
+      </w:r>
+      <w:r>
+        <w:rPr>
+          <w:lang w:val="en-US"/>
+        </w:rPr>
+        <w:t xml:space="preserve"> </w:t>
+      </w:r>
+      <w:r>
+        <w:rPr>
+          <w:lang w:val="en-US"/>
+        </w:rPr>
+        <w:fldChar w:fldCharType="begin" w:fldLock="1"/>
+      </w:r>
+      <w:r>
+        <w:rPr>
+          <w:lang w:val="en-US"/>
+        </w:rPr>
+        <w:instrText>ADDIN CSL_CITATION { "citationItems" : [ { "id" : "ITEM-1", "itemData" : { "DOI" : "10.1109/TIA.2015.2413380", "ISSN" : "0093-9994", "author" : [ { "dropping-particle" : "", "family" : "Wang", "given" : "Jiyao", "non-dropping-particle" : "", "parse-names" : false, "suffix" : "" }, { "dropping-particle" : "", "family" : "Li", "given" : "Ye", "non-dropping-particle" : "", "parse-names" : false, "suffix" : "" }, { "dropping-particle" : "", "family" : "Han", "given" : "Yehui", "non-dropping-particle" : "", "parse-names" : false, "suffix" : "" } ], "container-title" : "IEEE Transactions on Industry Applications", "id" : "ITEM-1", "issue" : "4", "issued" : { "date-parts" : [ [ "2015", "7" ] ] }, "page" : "3198-3207", "title" : "Integrated Modular Motor Drive Design With GaN Power FETs", "type" : "article-journal", "volume" : "51" }, "uris" : [ "http://www.mendeley.com/documents/?uuid=1711ec40-1f51-4670-b6b1-9c30f1ffaaba" ] } ], "mendeley" : { "formattedCitation" : "[2]", "plainTextFormattedCitation" : "[2]", "previouslyFormattedCitation" : "[2]" }, "properties" : { "noteIndex" : 0 }, "schema" : "https://github.com/citation-style-language/schema/raw/master/csl-citation.json" }</w:instrText>
+      </w:r>
+      <w:r>
+        <w:rPr>
+          <w:lang w:val="en-US"/>
+        </w:rPr>
+        <w:fldChar w:fldCharType="separate"/>
+      </w:r>
+      <w:r>
+        <w:rPr>
+          <w:noProof/>
+          <w:lang w:val="en-US"/>
+        </w:rPr>
+        <w:t>[2]</w:t>
+      </w:r>
+      <w:r>
+        <w:rPr>
+          <w:lang w:val="en-US"/>
+        </w:rPr>
+        <w:fldChar w:fldCharType="end"/>
+      </w:r>
+      <w:r>
+        <w:rPr>
+          <w:lang w:val="en-US"/>
+        </w:rPr>
+        <w:t>.</w:t>
+      </w:r>
+    </w:p>
+    <w:p>
+      <w:pPr>
+        <w:pStyle w:val="BodyText"/>
+        <w:rPr>
+          <w:lang w:val="en-US"/>
+        </w:rPr>
+      </w:pPr>
+      <w:r>
+        <w:rPr>
+          <w:lang w:val="en-US"/>
+        </w:rPr>
+        <w:t xml:space="preserve">Three-phase voltage source inverter (VSI) topologies for different applications such as motor drive or grid-connected renewable energy converters have been proposed, evaluated, tested and reported thoroughly. Most of these studies include </w:t>
+      </w:r>
+      <w:r>
+        <w:rPr>
+          <w:lang w:val="en-US"/>
+        </w:rPr>
+        <w:t>two-level VSI (2L-VSI)</w:t>
+      </w:r>
+      <w:r>
+        <w:rPr>
+          <w:lang w:val="en-US"/>
+        </w:rPr>
+        <w:t>,</w:t>
+      </w:r>
+      <w:r>
+        <w:rPr>
+          <w:lang w:val="en-US"/>
+        </w:rPr>
+        <w:t xml:space="preserve"> three-level VSI (3L-VSI), cascaded H-bridge (CHB) and modular multilevel converter (M2LC) for higher voltage ratings.  In IMMD applications, with the introduction of modularity, the variety of available topologies suitable for motor drive increases significantly. </w:t>
+      </w:r>
+      <w:r>
+        <w:rPr>
+          <w:lang w:val="en-US"/>
+        </w:rPr>
+        <w:t>D</w:t>
+      </w:r>
+      <w:r>
+        <w:rPr>
+          <w:lang w:val="en-US"/>
+        </w:rPr>
+        <w:t>ifferent poles</w:t>
+      </w:r>
+      <w:r>
+        <w:rPr>
+          <w:lang w:val="en-US"/>
+        </w:rPr>
+        <w:t xml:space="preserve"> of the modular stator can be connected to different</w:t>
+      </w:r>
+      <w:r>
+        <w:rPr>
+          <w:lang w:val="en-US"/>
+        </w:rPr>
+        <w:t xml:space="preserve"> and dedicated drive inverters in IMMDs which brings design flexibility in terms of motor drive topology </w:t>
+      </w:r>
+      <w:r>
+        <w:rPr>
+          <w:lang w:val="en-US"/>
+        </w:rPr>
+        <w:fldChar w:fldCharType="begin" w:fldLock="1"/>
+      </w:r>
+      <w:r>
+        <w:rPr>
+          <w:lang w:val="en-US"/>
+        </w:rPr>
+        <w:instrText>ADDIN CSL_CITATION { "citationItems" : [ { "id" : "ITEM-1", "itemData" : { "DOI" : "10.1109/COMPEL.2014.6877193", "ISBN" : "978-1-4799-2147-8", "author" : [ { "dropping-particle" : "", "family" : "Yehui Han", "given" : "", "non-dropping-particle" : "", "parse-names" : false, "suffix" : "" } ], "container-title" : "2014 IEEE 15th Workshop on Control and Modeling for Power Electronics (COMPEL)", "id" : "ITEM-1", "issued" : { "date-parts" : [ [ "2014", "6" ] ] }, "page" : "1-10", "publisher" : "IEEE", "title" : "Design, modeling, and control of multilevel converter motor drive with modular design and split winding machine", "type" : "paper-conference", "volume" : "203" }, "uris" : [ "http://www.mendeley.com/documents/?uuid=e02aac60-751a-411f-8bd5-72def68fb32a" ] } ], "mendeley" : { "formattedCitation" : "[3]", "plainTextFormattedCitation" : "[3]", "previouslyFormattedCitation" : "[3]" }, "properties" : { "noteIndex" : 0 }, "schema" : "https://github.com/citation-style-language/schema/raw/master/csl-citation.json" }</w:instrText>
+      </w:r>
+      <w:r>
+        <w:rPr>
+          <w:lang w:val="en-US"/>
+        </w:rPr>
+        <w:fldChar w:fldCharType="separate"/>
+      </w:r>
+      <w:r>
+        <w:rPr>
+          <w:noProof/>
+          <w:lang w:val="en-US"/>
+        </w:rPr>
+        <w:t>[3]</w:t>
+      </w:r>
+      <w:r>
+        <w:rPr>
+          <w:lang w:val="en-US"/>
+        </w:rPr>
+        <w:fldChar w:fldCharType="end"/>
+      </w:r>
+      <w:r>
+        <w:rPr>
+          <w:lang w:val="en-US"/>
+        </w:rPr>
+        <w:t>.</w:t>
+      </w:r>
+    </w:p>
+    <w:p>
+      <w:pPr>
+        <w:pStyle w:val="BodyText"/>
+        <w:rPr>
+          <w:lang w:val="en-US"/>
+        </w:rPr>
+      </w:pPr>
+      <w:r>
+        <w:rPr>
+          <w:lang w:val="en-US"/>
+        </w:rPr>
+        <w:t>S</w:t>
+      </w:r>
+      <w:r>
+        <w:rPr>
+          <w:lang w:val="en-US"/>
+        </w:rPr>
+        <w:t>ignificant size reduction should be achieved to fit all the drive components in a small volume</w:t>
+      </w:r>
+      <w:r>
+        <w:rPr>
+          <w:lang w:val="en-US"/>
+        </w:rPr>
+        <w:t xml:space="preserve"> in order t</w:t>
+      </w:r>
+      <w:r>
+        <w:rPr>
+          <w:lang w:val="en-US"/>
+        </w:rPr>
+        <w:t>o integrate the drive to the motor</w:t>
+      </w:r>
+      <w:r>
+        <w:rPr>
+          <w:lang w:val="en-US"/>
+        </w:rPr>
+        <w:t xml:space="preserve"> </w:t>
+      </w:r>
+      <w:r>
+        <w:rPr>
+          <w:lang w:val="en-US"/>
+        </w:rPr>
+        <w:fldChar w:fldCharType="begin" w:fldLock="1"/>
+      </w:r>
+      <w:r>
+        <w:rPr>
+          <w:lang w:val="en-US"/>
+        </w:rPr>
+        <w:instrText>ADDIN CSL_CITATION { "citationItems" : [ { "id" : "ITEM-1", "itemData" : { "DOI" : "10.1049/iet-epa.2015.0506", "ISSN" : "1751-8660", "author" : [ { "dropping-particle" : "", "family" : "R. Abebe et al.", "given" : "", "non-dropping-particle" : "", "parse-names" : false, "suffix" : "" } ], "container-title" : "IET Electric Power Applications", "id" : "ITEM-1", "issue" : "8", "issued" : { "date-parts" : [ [ "2016", "9", "1" ] ] }, "note" : "mecrow`larin grup da durup durup review yazmis bu da ilginc", "page" : "757-771", "title" : "Integrated motor drives: state of the art and future trends", "type" : "article-journal", "volume" : "10" }, "uris" : [ "http://www.mendeley.com/documents/?uuid=cd05b7d5-8d32-48a6-9ccf-e7390c97b219" ] } ], "mendeley" : { "formattedCitation" : "[1]", "plainTextFormattedCitation" : "[1]", "previouslyFormattedCitation" : "[1]" }, "properties" : { "noteIndex" : 0 }, "schema" : "https://github.com/citation-style-language/schema/raw/master/csl-citation.json" }</w:instrText>
+      </w:r>
+      <w:r>
+        <w:rPr>
+          <w:lang w:val="en-US"/>
+        </w:rPr>
+        <w:fldChar w:fldCharType="separate"/>
+      </w:r>
+      <w:r>
+        <w:rPr>
+          <w:noProof/>
+          <w:lang w:val="en-US"/>
+        </w:rPr>
+        <w:t>[1]</w:t>
+      </w:r>
+      <w:r>
+        <w:rPr>
+          <w:lang w:val="en-US"/>
+        </w:rPr>
+        <w:fldChar w:fldCharType="end"/>
+      </w:r>
+      <w:r>
+        <w:rPr>
+          <w:lang w:val="en-US"/>
+        </w:rPr>
+        <w:t>. The largest components in an average power converter are the passive components and</w:t>
+      </w:r>
+      <w:r>
+        <w:rPr>
+          <w:lang w:val="en-US"/>
+        </w:rPr>
+        <w:t xml:space="preserve"> the</w:t>
+      </w:r>
+      <w:r>
+        <w:rPr>
+          <w:lang w:val="en-US"/>
+        </w:rPr>
+        <w:t xml:space="preserve"> heatsinks</w:t>
+      </w:r>
+      <w:r>
+        <w:rPr>
+          <w:lang w:val="en-US"/>
+        </w:rPr>
+        <w:t xml:space="preserve"> </w:t>
+      </w:r>
+      <w:r>
+        <w:rPr>
+          <w:lang w:val="en-US"/>
+        </w:rPr>
+        <w:fldChar w:fldCharType="begin" w:fldLock="1"/>
+      </w:r>
+      <w:r>
+        <w:rPr>
+          <w:lang w:val="en-US"/>
+        </w:rPr>
+        <w:instrText>ADDIN CSL_CITATION { "citationItems" : [ { "id" : "ITEM-1", "itemData" : { "ISBN" : "978-1-61284-814-3", "abstract" : "The paper gives an overview of the basic requirements, concepts, and trends regarding a system integration of power electronics in hybrid (HEV) and electric vehicles (EV). A site-of-action system integration of the various power electronics subsystems minimizes costs and construction space requirements. New technologies that foster a system integration of power electronics and a merging with the mechanical environment are presented. The focus is on power modules and passive components.", "author" : [ { "dropping-particle" : "", "family" : "Marz", "given" : "M.", "non-dropping-particle" : "", "parse-names" : false, "suffix" : "" }, { "dropping-particle" : "", "family" : "Schletz", "given" : "A.", "non-dropping-particle" : "", "parse-names" : false, "suffix" : "" }, { "dropping-particle" : "", "family" : "Eckardt", "given" : "B.", "non-dropping-particle" : "", "parse-names" : false, "suffix" : "" }, { "dropping-particle" : "", "family" : "Egelkraut", "given" : "S.", "non-dropping-particle" : "", "parse-names" : false, "suffix" : "" }, { "dropping-particle" : "", "family" : "Rauh", "given" : "H.", "non-dropping-particle" : "", "parse-names" : false, "suffix" : "" } ], "container-title" : "Integrated Power Electronics Systems (CIPS), 2010 6th International Conference on", "id" : "ITEM-1", "issued" : { "date-parts" : [ [ "2010" ] ] }, "page" : "16-18", "title" : "Power electronics system integration for electric and hybrid vehicles", "type" : "article-journal" }, "uris" : [ "http://www.mendeley.com/documents/?uuid=b7ffc9a2-9987-4924-a3eb-f310cdaed6a6" ] } ], "mendeley" : { "formattedCitation" : "[4]", "plainTextFormattedCitation" : "[4]", "previouslyFormattedCitation" : "[4]" }, "properties" : { "noteIndex" : 0 }, "schema" : "https://github.com/citation-style-language/schema/raw/master/csl-citation.json" }</w:instrText>
+      </w:r>
+      <w:r>
+        <w:rPr>
+          <w:lang w:val="en-US"/>
+        </w:rPr>
+        <w:fldChar w:fldCharType="separate"/>
+      </w:r>
+      <w:r>
+        <w:rPr>
+          <w:noProof/>
+          <w:lang w:val="en-US"/>
+        </w:rPr>
+        <w:t>[4]</w:t>
+      </w:r>
+      <w:r>
+        <w:rPr>
+          <w:lang w:val="en-US"/>
+        </w:rPr>
+        <w:fldChar w:fldCharType="end"/>
+      </w:r>
+      <w:r>
+        <w:rPr>
+          <w:lang w:val="en-US"/>
+        </w:rPr>
+        <w:t xml:space="preserve">, therefore the size reduction challenge can be addressed by minimization of the DC link capacitor or heat sink volume in an integrated drive. Considering the design flexibility, investigation of the most suitable motor drive topology in terms of DC link ripples, AC side harmonics and efficiency is </w:t>
+      </w:r>
+      <w:r>
+        <w:rPr>
+          <w:lang w:val="en-US"/>
+        </w:rPr>
+        <w:t>required</w:t>
+      </w:r>
+      <w:r>
+        <w:rPr>
+          <w:lang w:val="en-US"/>
+        </w:rPr>
+        <w:t>.</w:t>
+      </w:r>
+    </w:p>
+    <w:p>
+      <w:pPr>
+        <w:pStyle w:val="BodyText"/>
+        <w:rPr>
+          <w:lang w:val="en-US"/>
+        </w:rPr>
+      </w:pPr>
+      <w:r>
+        <w:rPr>
+          <w:lang w:val="en-US"/>
+        </w:rPr>
+        <w:t>There have been several studies in search for the most suitable motor drive arrangement for an IMMD design. The first integrated regenerative motor drive was proposed in 2002 for industry applications which was based on a matrix converter topology</w:t>
+      </w:r>
+      <w:r>
+        <w:rPr>
+          <w:lang w:val="en-US"/>
+        </w:rPr>
+        <w:t xml:space="preserve"> </w:t>
+      </w:r>
+      <w:r>
+        <w:rPr>
+          <w:lang w:val="en-US"/>
+        </w:rPr>
+        <w:fldChar w:fldCharType="begin" w:fldLock="1"/>
+      </w:r>
+      <w:r>
+        <w:rPr>
+          <w:lang w:val="en-US"/>
+        </w:rPr>
+        <w:instrText>ADDIN CSL_CITATION { "citationItems" : [ { "id" : "ITEM-1", "itemData" : { "DOI" : "10.1109/41.993265", "ISBN" : "0278-0046", "ISSN" : "02780046", "abstract" : "The trend in electrical drives is to integrate the frequency\\nconverter, the electrical motor, and even the gear or the pump into a\\nsingle unit, in order to reduce the costs, to increase the overall\\nefficiency and the equipment reliability. This paper presents the first\\nintegrated regenerative frequency converter motor for industry\\napplications, based on a matrix converter topology. The low volume, the\\nsinusoidal input current, the bidirectional power flow, and the lack of\\nthe bulky and limited-lifetime electrolytic capacitors recommend this\\ntopology for this application. This paper shows how the matrix converter\\ndisadvantages-the lack of bidirectional power devices, the lower voltage\\ntransfer ratio, and the overvoltages caused by the input filter during\\npower-up-that have delayed the industrial implementation have been\\novercome. In order to demonstrate the validity of the solution, a 4-kW\\nmatrix converter motor prototype is built using a standard frequency\\nconverter motor enclosure for testing the requirements for an industrial\\ndrive. The tests demonstrate the good performance of the drive", "author" : [ { "dropping-particle" : "", "family" : "Klumpner", "given" : "Christian", "non-dropping-particle" : "", "parse-names" : false, "suffix" : "" }, { "dropping-particle" : "", "family" : "Nielsen", "given" : "Peter", "non-dropping-particle" : "", "parse-names" : false, "suffix" : "" }, { "dropping-particle" : "", "family" : "Boldea", "given" : "Ion", "non-dropping-particle" : "", "parse-names" : false, "suffix" : "" }, { "dropping-particle" : "", "family" : "Blaabjerg", "given" : "Frede", "non-dropping-particle" : "", "parse-names" : false, "suffix" : "" } ], "container-title" : "IEEE Transactions on Industrial Electronics", "id" : "ITEM-1", "issue" : "2", "issued" : { "date-parts" : [ [ "2002" ] ] }, "page" : "325-335", "title" : "A new matrix converter motor (MCM) for industry applications", "type" : "article-journal", "volume" : "49" }, "uris" : [ "http://www.mendeley.com/documents/?uuid=9afa309b-2ad0-44ec-9f8d-cee9f3b54370" ] } ], "mendeley" : { "formattedCitation" : "[5]", "plainTextFormattedCitation" : "[5]", "previouslyFormattedCitation" : "[5]" }, "properties" : { "noteIndex" : 0 }, "schema" : "https://github.com/citation-style-language/schema/raw/master/csl-citation.json" }</w:instrText>
+      </w:r>
+      <w:r>
+        <w:rPr>
+          <w:lang w:val="en-US"/>
+        </w:rPr>
+        <w:fldChar w:fldCharType="separate"/>
+      </w:r>
+      <w:r>
+        <w:rPr>
+          <w:noProof/>
+          <w:lang w:val="en-US"/>
+        </w:rPr>
+        <w:t>[5]</w:t>
+      </w:r>
+      <w:r>
+        <w:rPr>
+          <w:lang w:val="en-US"/>
+        </w:rPr>
+        <w:fldChar w:fldCharType="end"/>
+      </w:r>
+      <w:r>
+        <w:rPr>
+          <w:lang w:val="en-US"/>
+        </w:rPr>
+        <w:t>. Another prototype based on matrix converters was built for a 30kW induction motor</w:t>
+      </w:r>
+      <w:r>
+        <w:rPr>
+          <w:lang w:val="en-US"/>
+        </w:rPr>
+        <w:t xml:space="preserve"> </w:t>
+      </w:r>
+      <w:r>
+        <w:rPr>
+          <w:lang w:val="en-US"/>
+        </w:rPr>
+        <w:fldChar w:fldCharType="begin" w:fldLock="1"/>
+      </w:r>
+      <w:r>
+        <w:rPr>
+          <w:lang w:val="en-US"/>
+        </w:rPr>
+        <w:instrText>ADDIN CSL_CITATION { "citationItems" : [ { "id" : "ITEM-1", "itemData" : { "DOI" : "10.1109/PESC.2005.1581967", "ISBN" : "0780390334", "ISSN" : "02759306", "abstract" : "This paper explores the viability of using direct power converter technology to realize integrated motor drives, at power levels significantly higher than is possible with traditional approaches, fitting within the same space envelope as an equivalent motor. The integrated motor design was targeted at pump and fan applications where the need to install motor drives in a separate location is often an impediment to the replacement of fixed speed motors. In order to achieve this objective the thermal and electrical design of the integrated drive have to be considered together. This paper presents the final design that achieves all these objectives, including fully tested and evaluated demonstrations of the power converter and the cooling arrangements. The final integrated motor drive design only differs from a standard motor in terms of one end plate, the terminal box and the shaft driven fan. Full practical results of the 30 kW demonstrator are presented in the paper", "author" : [ { "dropping-particle" : "", "family" : "Wheeler", "given" : "P W", "non-dropping-particle" : "", "parse-names" : false, "suffix" : "" }, { "dropping-particle" : "", "family" : "Clare", "given" : "J C", "non-dropping-particle" : "", "parse-names" : false, "suffix" : "" }, { "dropping-particle" : "", "family" : "Apap", "given" : "M", "non-dropping-particle" : "", "parse-names" : false, "suffix" : "" }, { "dropping-particle" : "", "family" : "Empringham", "given" : "L", "non-dropping-particle" : "", "parse-names" : false, "suffix" : "" }, { "dropping-particle" : "", "family" : "Bradley", "given" : "K J", "non-dropping-particle" : "", "parse-names" : false, "suffix" : "" }, { "dropping-particle" : "", "family" : "Pickering", "given" : "S", "non-dropping-particle" : "", "parse-names" : false, "suffix" : "" }, { "dropping-particle" : "", "family" : "Lampard", "given" : "D", "non-dropping-particle" : "", "parse-names" : false, "suffix" : "" } ], "container-title" : "Proc. EPE '05", "id" : "ITEM-1", "issued" : { "date-parts" : [ [ "2005" ] ] }, "page" : "9-16", "title" : "A fully integrated 30 kW motor drive using matrix converter technology", "type" : "article-journal", "volume" : "9" }, "uris" : [ "http://www.mendeley.com/documents/?uuid=8c87568d-7a24-447b-8987-3d2e9aaa0431" ] } ], "mendeley" : { "formattedCitation" : "[6]", "plainTextFormattedCitation" : "[6]", "previouslyFormattedCitation" : "[6]" }, "properties" : { "noteIndex" : 0 }, "schema" : "https://github.com/citation-style-language/schema/raw/master/csl-citation.json" }</w:instrText>
+      </w:r>
+      <w:r>
+        <w:rPr>
+          <w:lang w:val="en-US"/>
+        </w:rPr>
+        <w:fldChar w:fldCharType="separate"/>
+      </w:r>
+      <w:r>
+        <w:rPr>
+          <w:noProof/>
+          <w:lang w:val="en-US"/>
+        </w:rPr>
+        <w:t>[6]</w:t>
+      </w:r>
+      <w:r>
+        <w:rPr>
+          <w:lang w:val="en-US"/>
+        </w:rPr>
+        <w:fldChar w:fldCharType="end"/>
+      </w:r>
+      <w:r>
+        <w:rPr>
+          <w:lang w:val="en-US"/>
+        </w:rPr>
+        <w:t>. The aim of these studies was to eliminate the need for filtering elements. In</w:t>
+      </w:r>
+      <w:r>
+        <w:rPr>
+          <w:lang w:val="en-US"/>
+        </w:rPr>
+        <w:t xml:space="preserve"> </w:t>
+      </w:r>
+      <w:r>
+        <w:rPr>
+          <w:lang w:val="en-US"/>
+        </w:rPr>
+        <w:fldChar w:fldCharType="begin" w:fldLock="1"/>
+      </w:r>
+      <w:r>
+        <w:rPr>
+          <w:lang w:val="en-US"/>
+        </w:rPr>
+        <w:instrText>ADDIN CSL_CITATION { "citationItems" : [ { "id" : "ITEM-1", "itemData" : { "ISBN" : "0780377540", "ISSN" : "02759306", "author" : [ { "dropping-particle" : "", "family" : "Klumpner", "given" : "Christian", "non-dropping-particle" : "", "parse-names" : false, "suffix" : "" }, { "dropping-particle" : "", "family" : "Th\u00f8gersen", "given" : "Paul", "non-dropping-particle" : "", "parse-names" : false, "suffix" : "" } ], "container-title" : "IEEE Power Electronics Specialist Conference (PESC)", "id" : "ITEM-1", "issued" : { "date-parts" : [ [ "2003" ] ] }, "page" : "568-573", "title" : "Converter Topologies with Low Passive Components Usage for the Next Generation of Integrated Motor Drives", "type" : "article-journal" }, "uris" : [ "http://www.mendeley.com/documents/?uuid=febfdc4d-ce28-4d2c-bb9e-a7df21cd702f" ] } ], "mendeley" : { "formattedCitation" : "[7]", "plainTextFormattedCitation" : "[7]", "previouslyFormattedCitation" : "[7]" }, "properties" : { "noteIndex" : 0 }, "schema" : "https://github.com/citation-style-language/schema/raw/master/csl-citation.json" }</w:instrText>
+      </w:r>
+      <w:r>
+        <w:rPr>
+          <w:lang w:val="en-US"/>
+        </w:rPr>
+        <w:fldChar w:fldCharType="separate"/>
+      </w:r>
+      <w:r>
+        <w:rPr>
+          <w:noProof/>
+          <w:lang w:val="en-US"/>
+        </w:rPr>
+        <w:t>[7]</w:t>
+      </w:r>
+      <w:r>
+        <w:rPr>
+          <w:lang w:val="en-US"/>
+        </w:rPr>
+        <w:fldChar w:fldCharType="end"/>
+      </w:r>
+      <w:r>
+        <w:rPr>
+          <w:lang w:val="en-US"/>
+        </w:rPr>
+        <w:t>, converter topologies on the rectifier front-end are evaluated for integrated motor drives, keeping the inverter side the same. An IMMD design with soft magnetic composite (SMC) core material for a five-phase machine is developed in</w:t>
+      </w:r>
+      <w:r>
+        <w:rPr>
+          <w:lang w:val="en-US"/>
+        </w:rPr>
+        <w:t xml:space="preserve"> </w:t>
+      </w:r>
+      <w:r>
+        <w:rPr>
+          <w:lang w:val="en-US"/>
+        </w:rPr>
+        <w:fldChar w:fldCharType="begin" w:fldLock="1"/>
+      </w:r>
+      <w:r>
+        <w:rPr>
+          <w:lang w:val="en-US"/>
+        </w:rPr>
+        <w:instrText>ADDIN CSL_CITATION { "citationItems" : [ { "id" : "ITEM-1", "itemData" : { "DOI" : "10.1109/07IAS.2007.205", "ISBN" : "978-1-4244-1259-4", "ISSN" : "0197-2618", "abstract" : "The Integrated Modular Motor Drive (IMMD) concept provides a promising approach to integrating motor drive electronics into the machine housing by modularizing both the machine stator and the power converter. The basic module of the IMMD consists of a stator pole-piece wound with a concentrated coil and fitted with a dedicated power converter unit. This paper addresses several of the challenges associated with the design of an IMMD power converter module. In particular, the issues associated with configuring the dc bus capacitance to meet the demanding size requirements of the power converter are addressed, including the effect of dc bus connections. Experimental results for converter operation are presented, and opportunities to further reduce the capacitor size using active control strategies are discussed.", "author" : [ { "dropping-particle" : "", "family" : "Brown", "given" : "N R", "non-dropping-particle" : "", "parse-names" : false, "suffix" : "" }, { "dropping-particle" : "", "family" : "Jahns", "given" : "T M", "non-dropping-particle" : "", "parse-names" : false, "suffix" : "" }, { "dropping-particle" : "", "family" : "Lorenz", "given" : "R D", "non-dropping-particle" : "", "parse-names" : false, "suffix" : "" } ], "container-title" : "Industry Applications Conference, 2007. 42nd IAS Annual Meeting. Conference Record of the 2007 IEEE", "id" : "ITEM-1", "issued" : { "date-parts" : [ [ "2007" ] ] }, "page" : "1322-1328", "title" : "Power Converter Design for an Integrated Modular Motor Drive", "type" : "article-journal" }, "uris" : [ "http://www.mendeley.com/documents/?uuid=a8b89050-f813-4d5f-aec9-7866ca9e4e23" ] } ], "mendeley" : { "formattedCitation" : "[8]", "plainTextFormattedCitation" : "[8]", "previouslyFormattedCitation" : "[8]" }, "properties" : { "noteIndex" : 0 }, "schema" : "https://github.com/citation-style-language/schema/raw/master/csl-citation.json" }</w:instrText>
+      </w:r>
+      <w:r>
+        <w:rPr>
+          <w:lang w:val="en-US"/>
+        </w:rPr>
+        <w:fldChar w:fldCharType="separate"/>
+      </w:r>
+      <w:r>
+        <w:rPr>
+          <w:noProof/>
+          <w:lang w:val="en-US"/>
+        </w:rPr>
+        <w:t>[8]</w:t>
+      </w:r>
+      <w:r>
+        <w:rPr>
+          <w:lang w:val="en-US"/>
+        </w:rPr>
+        <w:fldChar w:fldCharType="end"/>
+      </w:r>
+      <w:r>
+        <w:rPr>
+          <w:lang w:val="en-US"/>
+        </w:rPr>
+        <w:t>, where each phase leg is composed of independent IGBT based half-bridges. A similar approach is used in</w:t>
+      </w:r>
+      <w:r>
+        <w:rPr>
+          <w:lang w:val="en-US"/>
+        </w:rPr>
+        <w:t xml:space="preserve"> </w:t>
+      </w:r>
+      <w:r>
+        <w:rPr>
+          <w:lang w:val="en-US"/>
+        </w:rPr>
+        <w:fldChar w:fldCharType="begin" w:fldLock="1"/>
+      </w:r>
+      <w:r>
+        <w:rPr>
+          <w:lang w:val="en-US"/>
+        </w:rPr>
+        <w:instrText>ADDIN CSL_CITATION { "citationItems" : [ { "id" : "ITEM-1", "itemData" : { "DOI" : "10.1109/ECCE.2014.6954070", "ISBN" : "978-1-4799-5776-7", "author" : [ { "dropping-particle" : "", "family" : "Shea", "given" : "Adam", "non-dropping-particle" : "", "parse-names" : false, "suffix" : "" }, { "dropping-particle" : "", "family" : "Jahns", "given" : "T M", "non-dropping-particle" : "", "parse-names" : false, "suffix" : "" } ], "container-title" : "2014 IEEE Energy Conversion Congress and Exposition (ECCE)", "id" : "ITEM-1", "issued" : { "date-parts" : [ [ "2014", "9" ] ] }, "page" : "4881-4887", "publisher" : "IEEE", "title" : "Hardware integration for an integrated modular motor drive including distributed control", "type" : "paper-conference" }, "uris" : [ "http://www.mendeley.com/documents/?uuid=8664aa75-1a5b-4351-85e0-e2afe8bc561c" ] } ], "mendeley" : { "formattedCitation" : "[9]", "plainTextFormattedCitation" : "[9]", "previouslyFormattedCitation" : "[9]" }, "properties" : { "noteIndex" : 0 }, "schema" : "https://github.com/citation-style-language/schema/raw/master/csl-citation.json" }</w:instrText>
+      </w:r>
+      <w:r>
+        <w:rPr>
+          <w:lang w:val="en-US"/>
+        </w:rPr>
+        <w:fldChar w:fldCharType="separate"/>
+      </w:r>
+      <w:r>
+        <w:rPr>
+          <w:noProof/>
+          <w:lang w:val="en-US"/>
+        </w:rPr>
+        <w:t>[9]</w:t>
+      </w:r>
+      <w:r>
+        <w:rPr>
+          <w:lang w:val="en-US"/>
+        </w:rPr>
+        <w:fldChar w:fldCharType="end"/>
+      </w:r>
+      <w:r>
+        <w:rPr>
+          <w:lang w:val="en-US"/>
+        </w:rPr>
+        <w:t xml:space="preserve"> for a six-phase machine, grouping each three-phase with a common neutral point. This was the first IMMD prototype with dedicated controllers on each module to further increase the reliability and fault tolerance. A 50kW, 6-phase integrated fault tolerant permanent magnet motor drive is proposed in</w:t>
+      </w:r>
+      <w:r>
+        <w:rPr>
+          <w:lang w:val="en-US"/>
+        </w:rPr>
+        <w:t xml:space="preserve"> </w:t>
+      </w:r>
+      <w:r>
+        <w:rPr>
+          <w:lang w:val="en-US"/>
+        </w:rPr>
+        <w:fldChar w:fldCharType="begin" w:fldLock="1"/>
+      </w:r>
+      <w:r>
+        <w:rPr>
+          <w:lang w:val="en-US"/>
+        </w:rPr>
+        <w:instrText>ADDIN CSL_CITATION { "citationItems" : [ { "id" : "ITEM-1", "itemData" : { "DOI" : "10.1109/PESC.2008.4591953", "ISBN" : "9781424416684", "ISSN" : "02759306", "abstract" : "The integration of an electrical machine and power electronics promises many benefits, the largest being an increase in power density. The use of system integration may lead to an increase in loss density and local or component temperatures. For this reason much attention needs to be paid to the thermal design aspects of the system. In the aerospace industry weight and reliability are of significant importance. In this paper the integration of a permanent magnet machine and power electronics into a single structure with joint thermal management is investigated. An overall goal of 2 kW/kg is set for system power density. Additionally in this paper fault tolerance is introduced into the design. This will allow the system to continue functioning should a single electrical fault occur. Principle faults are identified and discussed. A 50 kW, 6 phase, 8 pole permanent magnet machine is presented with a rotor speed of 50 krpm. A symmetrical phase shifted full bridge is used to drive the permanent magnet machine, aiding the functionality of fault tolerance and enabling the use of soft switching. A mathematical model for both machine and power electronics is created and used to calculate phase currents and losses in the machine and power electronics. Finally, spatial integration and thermal management concepts are presented and analysed.", "author" : [ { "dropping-particle" : "", "family" : "Wolmarans", "given" : "J. J.", "non-dropping-particle" : "", "parse-names" : false, "suffix" : "" }, { "dropping-particle" : "", "family" : "Gerber", "given" : "M. B.", "non-dropping-particle" : "", "parse-names" : false, "suffix" : "" }, { "dropping-particle" : "", "family" : "Polinder", "given" : "H.", "non-dropping-particle" : "", "parse-names" : false, "suffix" : "" }, { "dropping-particle" : "", "family" : "Haan", "given" : "S. W H", "non-dropping-particle" : "De", "parse-names" : false, "suffix" : "" }, { "dropping-particle" : "", "family" : "Ferreira", "given" : "J. A.", "non-dropping-particle" : "", "parse-names" : false, "suffix" : "" }, { "dropping-particle" : "", "family" : "Clarenbach", "given" : "D.", "non-dropping-particle" : "", "parse-names" : false, "suffix" : "" } ], "container-title" : "PESC Record - IEEE Annual Power Electronics Specialists Conference", "id" : "ITEM-1", "issued" : { "date-parts" : [ [ "2008" ] ] }, "page" : "345-351", "title" : "A 50kW integrated fault tolerant permanent magnet machine and motor drive", "type" : "article-journal" }, "uris" : [ "http://www.mendeley.com/documents/?uuid=965571bf-1cb5-4264-a0e1-3e5510d36fbb" ] } ], "mendeley" : { "formattedCitation" : "[10]", "plainTextFormattedCitation" : "[10]", "previouslyFormattedCitation" : "[10]" }, "properties" : { "noteIndex" : 0 }, "schema" : "https://github.com/citation-style-language/schema/raw/master/csl-citation.json" }</w:instrText>
+      </w:r>
+      <w:r>
+        <w:rPr>
+          <w:lang w:val="en-US"/>
+        </w:rPr>
+        <w:fldChar w:fldCharType="separate"/>
+      </w:r>
+      <w:r>
+        <w:rPr>
+          <w:noProof/>
+          <w:lang w:val="en-US"/>
+        </w:rPr>
+        <w:t>[10]</w:t>
+      </w:r>
+      <w:r>
+        <w:rPr>
+          <w:lang w:val="en-US"/>
+        </w:rPr>
+        <w:fldChar w:fldCharType="end"/>
+      </w:r>
+      <w:r>
+        <w:rPr>
+          <w:lang w:val="en-US"/>
+        </w:rPr>
+        <w:t>, where each phase of the drive is composed of a full-bridge converter, instead of half bridges. GaN FETs were firstly introduced into the IMMD designs in 2013 to reduce the DC link capacitor size as well as eliminate the heat sink by operating at high switching frequencies</w:t>
+      </w:r>
+      <w:r>
+        <w:rPr>
+          <w:lang w:val="en-US"/>
+        </w:rPr>
+        <w:t xml:space="preserve"> </w:t>
+      </w:r>
+      <w:r>
+        <w:rPr>
+          <w:lang w:val="en-US"/>
+        </w:rPr>
+        <w:fldChar w:fldCharType="begin" w:fldLock="1"/>
+      </w:r>
+      <w:r>
+        <w:rPr>
+          <w:lang w:val="en-US"/>
+        </w:rPr>
+        <w:instrText>ADDIN CSL_CITATION { "citationItems" : [ { "id" : "ITEM-1", "itemData" : { "DOI" : "10.1109/ECCE.2013.6647278", "ISBN" : "9781479903351", "abstract" : "This paper explores the use of GaN MOSFETs and series-connected inverter segments to realize an IMMD. The proposed IMMD topology reduces the segment voltage and offers an opportunity to utilize wide bandgap 200V GaN MOSFETs. Consequently, a reduction in IMMD size is achieved by eliminating inverter heat sink and optimizing the choice of DC-link capacitors. Gate signals of the IMMD segments are shifted (interleaved) to cancel the capacitor voltage ripple and further reduce the capacitor size. Motor winding configuration and coupling effect are also investigated to match with the IMMD design. An actively controlled balancing resistor is programmed to balance the voltages of series connected IMMD segments. Furthermore, this paper presents simulation results as well as experiment results to validate the proposed design.", "author" : [ { "dropping-particle" : "", "family" : "Wang", "given" : "Jiyao", "non-dropping-particle" : "", "parse-names" : false, "suffix" : "" }, { "dropping-particle" : "", "family" : "Li", "given" : "Ye", "non-dropping-particle" : "", "parse-names" : false, "suffix" : "" }, { "dropping-particle" : "", "family" : "Han", "given" : "Yehui", "non-dropping-particle" : "", "parse-names" : false, "suffix" : "" } ], "container-title" : "2013 IEEE Energy Conversion Congress and Exposition, ECCE 2013", "id" : "ITEM-1", "issue" : "Immd", "issued" : { "date-parts" : [ [ "2013" ] ] }, "page" : "4318-4325", "title" : "Evaluation and design for an integrated modular motor drive (IMMD) with GaN devices", "type" : "article-journal" }, "uris" : [ "http://www.mendeley.com/documents/?uuid=568ba232-83bb-4a8b-9170-e06a7b86b4c7" ] } ], "mendeley" : { "formattedCitation" : "[11]", "plainTextFormattedCitation" : "[11]", "previouslyFormattedCitation" : "[11]" }, "properties" : { "noteIndex" : 0 }, "schema" : "https://github.com/citation-style-language/schema/raw/master/csl-citation.json" }</w:instrText>
+      </w:r>
+      <w:r>
+        <w:rPr>
+          <w:lang w:val="en-US"/>
+        </w:rPr>
+        <w:fldChar w:fldCharType="separate"/>
+      </w:r>
+      <w:r>
+        <w:rPr>
+          <w:noProof/>
+          <w:lang w:val="en-US"/>
+        </w:rPr>
+        <w:t>[11]</w:t>
+      </w:r>
+      <w:r>
+        <w:rPr>
+          <w:lang w:val="en-US"/>
+        </w:rPr>
+        <w:fldChar w:fldCharType="end"/>
+      </w:r>
+      <w:r>
+        <w:rPr>
+          <w:lang w:val="en-US"/>
+        </w:rPr>
+        <w:t>. In this work, series connection of inverter modules is proposed to match the low voltage rating of GaNs to higher DC link voltages. Evaluation of the aforementioned conventional inverter topologies (2L-VSI, 3L-VSI and CHB) has been investigated by the authors of</w:t>
+      </w:r>
+      <w:r>
+        <w:rPr>
+          <w:lang w:val="en-US"/>
+        </w:rPr>
+        <w:t xml:space="preserve"> </w:t>
+      </w:r>
+      <w:r>
+        <w:rPr>
+          <w:lang w:val="en-US"/>
+        </w:rPr>
+        <w:fldChar w:fldCharType="begin" w:fldLock="1"/>
+      </w:r>
+      <w:r>
+        <w:rPr>
+          <w:lang w:val="en-US"/>
+        </w:rPr>
+        <w:instrText>ADDIN CSL_CITATION { "citationItems" : [ { "id" : "ITEM-1", "itemData" : { "DOI" : "10.1109/TIA.2015.2413380", "ISSN" : "0093-9994", "author" : [ { "dropping-particle" : "", "family" : "Wang", "given" : "Jiyao", "non-dropping-particle" : "", "parse-names" : false, "suffix" : "" }, { "dropping-particle" : "", "family" : "Li", "given" : "Ye", "non-dropping-particle" : "", "parse-names" : false, "suffix" : "" }, { "dropping-particle" : "", "family" : "Han", "given" : "Yehui", "non-dropping-particle" : "", "parse-names" : false, "suffix" : "" } ], "container-title" : "IEEE Transactions on Industry Applications", "id" : "ITEM-1", "issue" : "4", "issued" : { "date-parts" : [ [ "2015", "7" ] ] }, "page" : "3198-3207", "title" : "Integrated Modular Motor Drive Design With GaN Power FETs", "type" : "article-journal", "volume" : "51" }, "uris" : [ "http://www.mendeley.com/documents/?uuid=1711ec40-1f51-4670-b6b1-9c30f1ffaaba" ] } ], "mendeley" : { "formattedCitation" : "[2]", "plainTextFormattedCitation" : "[2]", "previouslyFormattedCitation" : "[2]" }, "properties" : { "noteIndex" : 0 }, "schema" : "https://github.com/citation-style-language/schema/raw/master/csl-citation.json" }</w:instrText>
+      </w:r>
+      <w:r>
+        <w:rPr>
+          <w:lang w:val="en-US"/>
+        </w:rPr>
+        <w:fldChar w:fldCharType="separate"/>
+      </w:r>
+      <w:r>
+        <w:rPr>
+          <w:noProof/>
+          <w:lang w:val="en-US"/>
+        </w:rPr>
+        <w:t>[2]</w:t>
+      </w:r>
+      <w:r>
+        <w:rPr>
+          <w:lang w:val="en-US"/>
+        </w:rPr>
+        <w:fldChar w:fldCharType="end"/>
+      </w:r>
+      <w:r>
+        <w:rPr>
+          <w:lang w:val="en-US"/>
+        </w:rPr>
+        <w:t xml:space="preserve"> and</w:t>
+      </w:r>
+      <w:r>
+        <w:rPr>
+          <w:lang w:val="en-US"/>
+        </w:rPr>
+        <w:t xml:space="preserve"> </w:t>
+      </w:r>
+      <w:r>
+        <w:rPr>
+          <w:lang w:val="en-US"/>
+        </w:rPr>
+        <w:fldChar w:fldCharType="begin" w:fldLock="1"/>
+      </w:r>
+      <w:r>
+        <w:rPr>
+          <w:lang w:val="en-US"/>
+        </w:rPr>
+        <w:instrText>ADDIN CSL_CITATION { "citationItems" : [ { "id" : "ITEM-1", "itemData" : { "DOI" : "10.1109/COMPEL.2014.6877193", "ISBN" : "978-1-4799-2147-8", "author" : [ { "dropping-particle" : "", "family" : "Yehui Han", "given" : "", "non-dropping-particle" : "", "parse-names" : false, "suffix" : "" } ], "container-title" : "2014 IEEE 15th Workshop on Control and Modeling for Power Electronics (COMPEL)", "id" : "ITEM-1", "issued" : { "date-parts" : [ [ "2014", "6" ] ] }, "page" : "1-10", "publisher" : "IEEE", "title" : "Design, modeling, and control of multilevel converter motor drive with modular design and split winding machine", "type" : "paper-conference", "volume" : "203" }, "uris" : [ "http://www.mendeley.com/documents/?uuid=e02aac60-751a-411f-8bd5-72def68fb32a" ] } ], "mendeley" : { "formattedCitation" : "[3]", "plainTextFormattedCitation" : "[3]", "previouslyFormattedCitation" : "[3]" }, "properties" : { "noteIndex" : 0 }, "schema" : "https://github.com/citation-style-language/schema/raw/master/csl-citation.json" }</w:instrText>
+      </w:r>
+      <w:r>
+        <w:rPr>
+          <w:lang w:val="en-US"/>
+        </w:rPr>
+        <w:fldChar w:fldCharType="separate"/>
+      </w:r>
+      <w:r>
+        <w:rPr>
+          <w:noProof/>
+          <w:lang w:val="en-US"/>
+        </w:rPr>
+        <w:t>[3]</w:t>
+      </w:r>
+      <w:r>
+        <w:rPr>
+          <w:lang w:val="en-US"/>
+        </w:rPr>
+        <w:fldChar w:fldCharType="end"/>
+      </w:r>
+      <w:r>
+        <w:rPr>
+          <w:lang w:val="en-US"/>
+        </w:rPr>
+        <w:t xml:space="preserve"> for IMMDs, and compared with their proposed topology having series connected 2L-VSI inverters in terms of number of components, flexibility in voltage levels, modularity and fault tolerance</w:t>
+      </w:r>
+      <w:r>
+        <w:rPr>
+          <w:lang w:val="en-US"/>
+        </w:rPr>
+        <w:t xml:space="preserve"> </w:t>
+      </w:r>
+      <w:r>
+        <w:rPr>
+          <w:lang w:val="en-US"/>
+        </w:rPr>
+        <w:fldChar w:fldCharType="begin" w:fldLock="1"/>
+      </w:r>
+      <w:r>
+        <w:rPr>
+          <w:lang w:val="en-US"/>
+        </w:rPr>
+        <w:instrText>ADDIN CSL_CITATION { "citationItems" : [ { "id" : "ITEM-1", "itemData" : { "DOI" : "10.1109/PECI.2014.6804550", "ISBN" : "978-1-4799-4881-9", "author" : [ { "dropping-particle" : "", "family" : "Wang", "given" : "Jiyao", "non-dropping-particle" : "", "parse-names" : false, "suffix" : "" }, { "dropping-particle" : "", "family" : "Han", "given" : "Yehui", "non-dropping-particle" : "", "parse-names" : false, "suffix" : "" } ], "container-title" : "2014 Power and Energy Conference at Illinois (PECI)", "id" : "ITEM-1", "issued" : { "date-parts" : [ [ "2014", "2" ] ] }, "page" : "1-6", "publisher" : "IEEE", "title" : "A new concept of multilevel converter motor drive with modular design and split winding machine", "type" : "paper-conference" }, "uris" : [ "http://www.mendeley.com/documents/?uuid=f033a046-5f19-44d7-8c08-8305eb6cb8c6" ] } ], "mendeley" : { "formattedCitation" : "[12]", "plainTextFormattedCitation" : "[12]", "previouslyFormattedCitation" : "[12]" }, "properties" : { "noteIndex" : 0 }, "schema" : "https://github.com/citation-style-language/schema/raw/master/csl-citation.json" }</w:instrText>
+      </w:r>
+      <w:r>
+        <w:rPr>
+          <w:lang w:val="en-US"/>
+        </w:rPr>
+        <w:fldChar w:fldCharType="separate"/>
+      </w:r>
+      <w:r>
+        <w:rPr>
+          <w:noProof/>
+          <w:lang w:val="en-US"/>
+        </w:rPr>
+        <w:t>[12]</w:t>
+      </w:r>
+      <w:r>
+        <w:rPr>
+          <w:lang w:val="en-US"/>
+        </w:rPr>
+        <w:fldChar w:fldCharType="end"/>
+      </w:r>
+      <w:r>
+        <w:rPr>
+          <w:lang w:val="en-US"/>
+        </w:rPr>
+        <w:t>. Gate signal interleaving has been applied to decrease the capacitor size</w:t>
+      </w:r>
+      <w:r>
+        <w:rPr>
+          <w:lang w:val="en-US"/>
+        </w:rPr>
+        <w:t xml:space="preserve"> </w:t>
+      </w:r>
+      <w:r>
+        <w:rPr>
+          <w:lang w:val="en-US"/>
+        </w:rPr>
+        <w:fldChar w:fldCharType="begin" w:fldLock="1"/>
+      </w:r>
+      <w:r>
+        <w:rPr>
+          <w:lang w:val="en-US"/>
+        </w:rPr>
+        <w:instrText>ADDIN CSL_CITATION { "citationItems" : [ { "id" : "ITEM-1", "itemData" : { "DOI" : "10.1109/PECI.2014.6804550", "ISBN" : "978-1-4799-4881-9", "author" : [ { "dropping-particle" : "", "family" : "Wang", "given" : "Jiyao", "non-dropping-particle" : "", "parse-names" : false, "suffix" : "" }, { "dropping-particle" : "", "family" : "Han", "given" : "Yehui", "non-dropping-particle" : "", "parse-names" : false, "suffix" : "" } ], "container-title" : "2014 Power and Energy Conference at Illinois (PECI)", "id" : "ITEM-1", "issued" : { "date-parts" : [ [ "2014", "2" ] ] }, "page" : "1-6", "publisher" : "IEEE", "title" : "A new concept of multilevel converter motor drive with modular design and split winding machine", "type" : "paper-conference" }, "uris" : [ "http://www.mendeley.com/documents/?uuid=f033a046-5f19-44d7-8c08-8305eb6cb8c6" ] } ], "mendeley" : { "formattedCitation" : "[12]", "plainTextFormattedCitation" : "[12]", "previouslyFormattedCitation" : "[12]" }, "properties" : { "noteIndex" : 0 }, "schema" : "https://github.com/citation-style-language/schema/raw/master/csl-citation.json" }</w:instrText>
+      </w:r>
+      <w:r>
+        <w:rPr>
+          <w:lang w:val="en-US"/>
+        </w:rPr>
+        <w:fldChar w:fldCharType="separate"/>
+      </w:r>
+      <w:r>
+        <w:rPr>
+          <w:noProof/>
+          <w:lang w:val="en-US"/>
+        </w:rPr>
+        <w:t>[12]</w:t>
+      </w:r>
+      <w:r>
+        <w:rPr>
+          <w:lang w:val="en-US"/>
+        </w:rPr>
+        <w:fldChar w:fldCharType="end"/>
+      </w:r>
+      <w:r>
+        <w:rPr>
+          <w:lang w:val="en-US"/>
+        </w:rPr>
+        <w:t xml:space="preserve">. Additional medium-voltage inverter topologies are </w:t>
+      </w:r>
+      <w:r>
+        <w:rPr>
+          <w:lang w:val="en-US"/>
+        </w:rPr>
         <w:lastRenderedPageBreak/>
-        <w:t>Abstract</w:t>
-      </w:r>
-      <w:r>
-        <w:t>—</w:t>
-      </w:r>
-      <w:r>
-        <w:t xml:space="preserve"> In this paper, various inverter topologies are compared for integrated modular motor drive (IMMD) applications. Two-level voltage source inverter (2L-VSI), three-level voltage source inverter (3L-VSI) and series/parallel combinations of these topologies with system level modularity are investigated in terms of motor side and DC link side voltage and current harmonic spectrum, passive component sizes and motor drive efficiency. New generation wide band-gap GaN power semiconductor devices are utilized in modular topologies and they are compared with a conventional motor drive utilizing IGBTs under the same system ratings. The effect of phase-shifting between the PWM carrier signals of parallel connected modules and its contribution to size reduction is investigated. IMMD structure has proven to have a superior efficiency performance over conventional motor drives, thanks to the utilization of GaNs. It has been shown that over 98% motor drive efficiency can be achieved for an IMMD with 8 kW output power by using a newly proposed topology where 2L-VSI converters are connected both in series and parallel on the DC link.</w:t>
-      </w:r>
-    </w:p>
-    <w:p>
-      <w:pPr>
-        <w:pStyle w:val="Keywords"/>
-      </w:pPr>
-      <w:r>
-        <w:t>Keywords—</w:t>
-      </w:r>
-      <w:r>
-        <w:t>motor drive efficiency, voltage source inverter, integrated motor drive, modular motor drive topologies, gallium nitride</w:t>
-      </w:r>
-    </w:p>
-    <w:p>
-      <w:pPr>
-        <w:pStyle w:val="Heading1"/>
-      </w:pPr>
-      <w:r>
-        <w:t>Introduction</w:t>
-      </w:r>
-    </w:p>
-    <w:p>
-      <w:pPr>
-        <w:pStyle w:val="BodyText"/>
-        <w:rPr>
-          <w:lang w:val="en-US"/>
-        </w:rPr>
-      </w:pPr>
-      <w:r>
-        <w:rPr>
-          <w:lang w:val="en-US"/>
-        </w:rPr>
-        <w:t>Electric motor drives use over 45% of the overall electricity consumption, which makes energy conversion efficiency quite important. Many of the electric motors are driven by variable frequency adjustable speed drives (ASDs) nowadays due to the need for precise speed or motion control. Power density plays a critical role in designing motor drives in several applications such as electric traction and aerospace.</w:t>
-      </w:r>
-    </w:p>
-    <w:p>
-      <w:pPr>
-        <w:pStyle w:val="BodyText"/>
-        <w:rPr>
-          <w:lang w:val="en-US"/>
-        </w:rPr>
-      </w:pPr>
-      <w:r>
-        <w:rPr>
-          <w:lang w:val="en-US"/>
-        </w:rPr>
-        <w:t xml:space="preserve">Conventional ASDs are composed of motor drive inverter power electronics, passive components, cooling structures, control/communication interfaces and sensors for speed control. In integrated motor drives, the aforementioned drive components are integrated on the electric motor to reduce the system size, eliminate the connection cables for better EMI/EMC performance and eliminate the need for separate enclosures </w:t>
+        <w:t>mentioned in</w:t>
+      </w:r>
+      <w:r>
+        <w:rPr>
+          <w:lang w:val="en-US"/>
+        </w:rPr>
+        <w:t xml:space="preserve"> </w:t>
       </w:r>
       <w:r>
         <w:rPr>
@@ -390,7 +1284,7 @@
         <w:rPr>
           <w:lang w:val="en-US"/>
         </w:rPr>
-        <w:instrText>ADDIN CSL_CITATION { "citationItems" : [ { "id" : "ITEM-1", "itemData" : { "DOI" : "10.1049/iet-epa.2015.0506", "ISSN" : "1751-8660", "author" : [ { "dropping-particle" : "", "family" : "R. Abebe et al.", "given" : "", "non-dropping-particle" : "", "parse-names" : false, "suffix" : "" } ], "container-title" : "IET Electric Power Applications", "id" : "ITEM-1", "issue" : "8", "issued" : { "date-parts" : [ [ "2016", "9", "1" ] ] }, "note" : "mecrow`larin grup da durup durup review yazmis bu da ilginc", "page" : "757-771", "title" : "Integrated motor drives: state of the art and future trends", "type" : "article-journal", "volume" : "10" }, "uris" : [ "http://www.mendeley.com/documents/?uuid=cd05b7d5-8d32-48a6-9ccf-e7390c97b219" ] } ], "mendeley" : { "formattedCitation" : "[1]", "plainTextFormattedCitation" : "[1]", "previouslyFormattedCitation" : "[1]" }, "properties" : { "noteIndex" : 0 }, "schema" : "https://github.com/citation-style-language/schema/raw/master/csl-citation.json" }</w:instrText>
+        <w:instrText>ADDIN CSL_CITATION { "citationItems" : [ { "id" : "ITEM-1", "itemData" : { "DOI" : "10.1109/COMPEL.2014.6877193", "ISBN" : "978-1-4799-2147-8", "author" : [ { "dropping-particle" : "", "family" : "Yehui Han", "given" : "", "non-dropping-particle" : "", "parse-names" : false, "suffix" : "" } ], "container-title" : "2014 IEEE 15th Workshop on Control and Modeling for Power Electronics (COMPEL)", "id" : "ITEM-1", "issued" : { "date-parts" : [ [ "2014", "6" ] ] }, "page" : "1-10", "publisher" : "IEEE", "title" : "Design, modeling, and control of multilevel converter motor drive with modular design and split winding machine", "type" : "paper-conference", "volume" : "203" }, "uris" : [ "http://www.mendeley.com/documents/?uuid=e02aac60-751a-411f-8bd5-72def68fb32a" ] } ], "mendeley" : { "formattedCitation" : "[3]", "plainTextFormattedCitation" : "[3]", "previouslyFormattedCitation" : "[3]" }, "properties" : { "noteIndex" : 0 }, "schema" : "https://github.com/citation-style-language/schema/raw/master/csl-citation.json" }</w:instrText>
       </w:r>
       <w:r>
         <w:rPr>
@@ -403,7 +1297,7 @@
           <w:noProof/>
           <w:lang w:val="en-US"/>
         </w:rPr>
-        <w:t>[1]</w:t>
+        <w:t>[3]</w:t>
       </w:r>
       <w:r>
         <w:rPr>
@@ -415,801 +1309,19 @@
         <w:rPr>
           <w:lang w:val="en-US"/>
         </w:rPr>
-        <w:t>. A more compact solution is dividing the system in modules which is called the Integrated Modular Motor Drive (IMMD) concept. A dedicated drive is integrated onto each motor segment in IMMDs. The advantages of using such an arrangement can be listed as: reduction of voltage and current stress on power semiconductor devices and motor windings, improvement of fault tolerance capability, distribution of heat sources to achieve an easier thermal management and cost reduction in manufacturing, maintenance and repair</w:t>
-      </w:r>
-      <w:r>
-        <w:rPr>
-          <w:lang w:val="en-US"/>
-        </w:rPr>
         <w:t xml:space="preserve"> </w:t>
       </w:r>
       <w:r>
         <w:rPr>
           <w:lang w:val="en-US"/>
         </w:rPr>
-        <w:fldChar w:fldCharType="begin" w:fldLock="1"/>
-      </w:r>
-      <w:r>
-        <w:rPr>
-          <w:lang w:val="en-US"/>
-        </w:rPr>
-        <w:instrText>ADDIN CSL_CITATION { "citationItems" : [ { "id" : "ITEM-1", "itemData" : { "DOI" : "10.1109/TIA.2015.2413380", "ISSN" : "0093-9994", "author" : [ { "dropping-particle" : "", "family" : "Wang", "given" : "Jiyao", "non-dropping-particle" : "", "parse-names" : false, "suffix" : "" }, { "dropping-particle" : "", "family" : "Li", "given" : "Ye", "non-dropping-particle" : "", "parse-names" : false, "suffix" : "" }, { "dropping-particle" : "", "family" : "Han", "given" : "Yehui", "non-dropping-particle" : "", "parse-names" : false, "suffix" : "" } ], "container-title" : "IEEE Transactions on Industry Applications", "id" : "ITEM-1", "issue" : "4", "issued" : { "date-parts" : [ [ "2015", "7" ] ] }, "page" : "3198-3207", "title" : "Integrated Modular Motor Drive Design With GaN Power FETs", "type" : "article-journal", "volume" : "51" }, "uris" : [ "http://www.mendeley.com/documents/?uuid=1711ec40-1f51-4670-b6b1-9c30f1ffaaba" ] } ], "mendeley" : { "formattedCitation" : "[2]", "plainTextFormattedCitation" : "[2]", "previouslyFormattedCitation" : "[2]" }, "properties" : { "noteIndex" : 0 }, "schema" : "https://github.com/citation-style-language/schema/raw/master/csl-citation.json" }</w:instrText>
-      </w:r>
-      <w:r>
-        <w:rPr>
-          <w:lang w:val="en-US"/>
-        </w:rPr>
-        <w:fldChar w:fldCharType="separate"/>
-      </w:r>
-      <w:r>
-        <w:rPr>
-          <w:noProof/>
-          <w:lang w:val="en-US"/>
-        </w:rPr>
-        <w:t>[2]</w:t>
-      </w:r>
-      <w:r>
-        <w:rPr>
-          <w:lang w:val="en-US"/>
-        </w:rPr>
-        <w:fldChar w:fldCharType="end"/>
-      </w:r>
-      <w:r>
-        <w:rPr>
-          <w:lang w:val="en-US"/>
-        </w:rPr>
-        <w:t>.</w:t>
-      </w:r>
-    </w:p>
-    <w:p>
-      <w:pPr>
-        <w:pStyle w:val="BodyText"/>
-        <w:rPr>
-          <w:lang w:val="en-US"/>
-        </w:rPr>
-      </w:pPr>
-      <w:r>
-        <w:rPr>
-          <w:lang w:val="en-US"/>
-        </w:rPr>
-        <w:t xml:space="preserve">Three-phase voltage source inverter (VSI) topologies for different applications such as motor drive or grid-connected </w:t>
-      </w:r>
-      <w:r>
-        <w:rPr>
-          <w:lang w:val="en-US"/>
-        </w:rPr>
-        <w:lastRenderedPageBreak/>
-        <w:t>renewable energy converters have been proposed, evaluated, tested and reported thoroughly for many years. Most of these studies include two-level VSI (2L-VSI)</w:t>
-      </w:r>
-      <w:r>
-        <w:rPr>
-          <w:lang w:val="en-US"/>
-        </w:rPr>
-        <w:t>,</w:t>
-      </w:r>
-      <w:r>
-        <w:rPr>
-          <w:lang w:val="en-US"/>
-        </w:rPr>
-        <w:t xml:space="preserve"> three-level VSI (3L-VSI), cascaded H-bridge (CHB) and modular multilevel converter (M2LC) for higher voltage ratings.  In IMMD applications, with the introduction of modularity, the variety of available topologies suitable for motor drive increases significantly. </w:t>
-      </w:r>
-      <w:r>
-        <w:rPr>
-          <w:lang w:val="en-US"/>
-        </w:rPr>
-        <w:t>D</w:t>
-      </w:r>
-      <w:r>
-        <w:rPr>
-          <w:lang w:val="en-US"/>
-        </w:rPr>
-        <w:t>ifferent poles</w:t>
-      </w:r>
-      <w:r>
-        <w:rPr>
-          <w:lang w:val="en-US"/>
-        </w:rPr>
-        <w:t xml:space="preserve"> of the modular stator can be connected to different</w:t>
-      </w:r>
-      <w:r>
-        <w:rPr>
-          <w:lang w:val="en-US"/>
-        </w:rPr>
-        <w:t xml:space="preserve"> and dedicated drive inverters in IMMDs which brings design flexibility in terms of motor drive topology selection</w:t>
-      </w:r>
-      <w:r>
-        <w:rPr>
-          <w:lang w:val="en-US"/>
-        </w:rPr>
-        <w:t xml:space="preserve"> </w:t>
-      </w:r>
-      <w:r>
-        <w:rPr>
-          <w:lang w:val="en-US"/>
-        </w:rPr>
-        <w:fldChar w:fldCharType="begin" w:fldLock="1"/>
-      </w:r>
-      <w:r>
-        <w:rPr>
-          <w:lang w:val="en-US"/>
-        </w:rPr>
-        <w:instrText>ADDIN CSL_CITATION { "citationItems" : [ { "id" : "ITEM-1", "itemData" : { "DOI" : "10.1109/COMPEL.2014.6877193", "ISBN" : "978-1-4799-2147-8", "author" : [ { "dropping-particle" : "", "family" : "Yehui Han", "given" : "", "non-dropping-particle" : "", "parse-names" : false, "suffix" : "" } ], "container-title" : "2014 IEEE 15th Workshop on Control and Modeling for Power Electronics (COMPEL)", "id" : "ITEM-1", "issued" : { "date-parts" : [ [ "2014", "6" ] ] }, "page" : "1-10", "publisher" : "IEEE", "title" : "Design, modeling, and control of multilevel converter motor drive with modular design and split winding machine", "type" : "paper-conference", "volume" : "203" }, "uris" : [ "http://www.mendeley.com/documents/?uuid=e02aac60-751a-411f-8bd5-72def68fb32a" ] } ], "mendeley" : { "formattedCitation" : "[3]", "plainTextFormattedCitation" : "[3]", "previouslyFormattedCitation" : "[3]" }, "properties" : { "noteIndex" : 0 }, "schema" : "https://github.com/citation-style-language/schema/raw/master/csl-citation.json" }</w:instrText>
-      </w:r>
-      <w:r>
-        <w:rPr>
-          <w:lang w:val="en-US"/>
-        </w:rPr>
-        <w:fldChar w:fldCharType="separate"/>
-      </w:r>
-      <w:r>
-        <w:rPr>
-          <w:noProof/>
-          <w:lang w:val="en-US"/>
-        </w:rPr>
-        <w:t>[3]</w:t>
-      </w:r>
-      <w:r>
-        <w:rPr>
-          <w:lang w:val="en-US"/>
-        </w:rPr>
-        <w:fldChar w:fldCharType="end"/>
-      </w:r>
-      <w:r>
-        <w:rPr>
-          <w:lang w:val="en-US"/>
-        </w:rPr>
-        <w:t>.</w:t>
-      </w:r>
-    </w:p>
-    <w:p>
-      <w:pPr>
-        <w:pStyle w:val="BodyText"/>
-        <w:rPr>
-          <w:lang w:val="en-US"/>
-        </w:rPr>
-      </w:pPr>
-      <w:r>
-        <w:rPr>
-          <w:lang w:val="en-US"/>
-        </w:rPr>
-        <w:t>To integrate the drive to the motor, significant size reduction should be achieved to fit all the drive components in a small volume</w:t>
-      </w:r>
-      <w:r>
-        <w:rPr>
-          <w:lang w:val="en-US"/>
-        </w:rPr>
-        <w:t xml:space="preserve"> </w:t>
-      </w:r>
-      <w:r>
-        <w:rPr>
-          <w:lang w:val="en-US"/>
-        </w:rPr>
-        <w:fldChar w:fldCharType="begin" w:fldLock="1"/>
-      </w:r>
-      <w:r>
-        <w:rPr>
-          <w:lang w:val="en-US"/>
-        </w:rPr>
-        <w:instrText>ADDIN CSL_CITATION { "citationItems" : [ { "id" : "ITEM-1", "itemData" : { "DOI" : "10.1049/iet-epa.2015.0506", "ISSN" : "1751-8660", "author" : [ { "dropping-particle" : "", "family" : "R. Abebe et al.", "given" : "", "non-dropping-particle" : "", "parse-names" : false, "suffix" : "" } ], "container-title" : "IET Electric Power Applications", "id" : "ITEM-1", "issue" : "8", "issued" : { "date-parts" : [ [ "2016", "9", "1" ] ] }, "note" : "mecrow`larin grup da durup durup review yazmis bu da ilginc", "page" : "757-771", "title" : "Integrated motor drives: state of the art and future trends", "type" : "article-journal", "volume" : "10" }, "uris" : [ "http://www.mendeley.com/documents/?uuid=cd05b7d5-8d32-48a6-9ccf-e7390c97b219" ] } ], "mendeley" : { "formattedCitation" : "[1]", "plainTextFormattedCitation" : "[1]", "previouslyFormattedCitation" : "[1]" }, "properties" : { "noteIndex" : 0 }, "schema" : "https://github.com/citation-style-language/schema/raw/master/csl-citation.json" }</w:instrText>
-      </w:r>
-      <w:r>
-        <w:rPr>
-          <w:lang w:val="en-US"/>
-        </w:rPr>
-        <w:fldChar w:fldCharType="separate"/>
-      </w:r>
-      <w:r>
-        <w:rPr>
-          <w:noProof/>
-          <w:lang w:val="en-US"/>
-        </w:rPr>
-        <w:t>[1]</w:t>
-      </w:r>
-      <w:r>
-        <w:rPr>
-          <w:lang w:val="en-US"/>
-        </w:rPr>
-        <w:fldChar w:fldCharType="end"/>
-      </w:r>
-      <w:r>
-        <w:rPr>
-          <w:lang w:val="en-US"/>
-        </w:rPr>
-        <w:t>. The largest components in an average power converter are the passive components and heatsinks</w:t>
-      </w:r>
-      <w:r>
-        <w:rPr>
-          <w:lang w:val="en-US"/>
-        </w:rPr>
-        <w:t xml:space="preserve"> </w:t>
-      </w:r>
-      <w:r>
-        <w:rPr>
-          <w:lang w:val="en-US"/>
-        </w:rPr>
-        <w:fldChar w:fldCharType="begin" w:fldLock="1"/>
-      </w:r>
-      <w:r>
-        <w:rPr>
-          <w:lang w:val="en-US"/>
-        </w:rPr>
-        <w:instrText>ADDIN CSL_CITATION { "citationItems" : [ { "id" : "ITEM-1", "itemData" : { "ISBN" : "978-1-61284-814-3", "abstract" : "The paper gives an overview of the basic requirements, concepts, and trends regarding a system integration of power electronics in hybrid (HEV) and electric vehicles (EV). A site-of-action system integration of the various power electronics subsystems minimizes costs and construction space requirements. New technologies that foster a system integration of power electronics and a merging with the mechanical environment are presented. The focus is on power modules and passive components.", "author" : [ { "dropping-particle" : "", "family" : "Marz", "given" : "M.", "non-dropping-particle" : "", "parse-names" : false, "suffix" : "" }, { "dropping-particle" : "", "family" : "Schletz", "given" : "A.", "non-dropping-particle" : "", "parse-names" : false, "suffix" : "" }, { "dropping-particle" : "", "family" : "Eckardt", "given" : "B.", "non-dropping-particle" : "", "parse-names" : false, "suffix" : "" }, { "dropping-particle" : "", "family" : "Egelkraut", "given" : "S.", "non-dropping-particle" : "", "parse-names" : false, "suffix" : "" }, { "dropping-particle" : "", "family" : "Rauh", "given" : "H.", "non-dropping-particle" : "", "parse-names" : false, "suffix" : "" } ], "container-title" : "Integrated Power Electronics Systems (CIPS), 2010 6th International Conference on", "id" : "ITEM-1", "issued" : { "date-parts" : [ [ "2010" ] ] }, "page" : "16-18", "title" : "Power electronics system integration for electric and hybrid vehicles", "type" : "article-journal" }, "uris" : [ "http://www.mendeley.com/documents/?uuid=b7ffc9a2-9987-4924-a3eb-f310cdaed6a6" ] } ], "mendeley" : { "formattedCitation" : "[4]", "plainTextFormattedCitation" : "[4]", "previouslyFormattedCitation" : "[4]" }, "properties" : { "noteIndex" : 0 }, "schema" : "https://github.com/citation-style-language/schema/raw/master/csl-citation.json" }</w:instrText>
-      </w:r>
-      <w:r>
-        <w:rPr>
-          <w:lang w:val="en-US"/>
-        </w:rPr>
-        <w:fldChar w:fldCharType="separate"/>
-      </w:r>
-      <w:r>
-        <w:rPr>
-          <w:noProof/>
-          <w:lang w:val="en-US"/>
-        </w:rPr>
-        <w:t>[4]</w:t>
-      </w:r>
-      <w:r>
-        <w:rPr>
-          <w:lang w:val="en-US"/>
-        </w:rPr>
-        <w:fldChar w:fldCharType="end"/>
-      </w:r>
-      <w:r>
-        <w:rPr>
-          <w:lang w:val="en-US"/>
-        </w:rPr>
-        <w:t>, therefore the size reduction challenge can be addressed by either minimization of the DC link capacitor or heat sink volume (or both) in an integrated drive. Considering the design flexibility, investigation of the most suitable motor drive topology in terms of DC link ripples, AC side harmonics and efficiency is mandatory.</w:t>
-      </w:r>
-    </w:p>
-    <w:p>
-      <w:pPr>
-        <w:pStyle w:val="BodyText"/>
-        <w:rPr>
-          <w:lang w:val="en-US"/>
-        </w:rPr>
-      </w:pPr>
-      <w:r>
-        <w:rPr>
-          <w:lang w:val="en-US"/>
-        </w:rPr>
-        <w:t>There have been several studies in search for the most suitable motor drive arrangement for an IMMD design. The first integrated regenerative motor drive was proposed in 2002 for industry applications which was based on a matrix converter topology</w:t>
-      </w:r>
-      <w:r>
-        <w:rPr>
-          <w:lang w:val="en-US"/>
-        </w:rPr>
-        <w:t xml:space="preserve"> </w:t>
-      </w:r>
-      <w:r>
-        <w:rPr>
-          <w:lang w:val="en-US"/>
-        </w:rPr>
-        <w:fldChar w:fldCharType="begin" w:fldLock="1"/>
-      </w:r>
-      <w:r>
-        <w:rPr>
-          <w:lang w:val="en-US"/>
-        </w:rPr>
-        <w:instrText>ADDIN CSL_CITATION { "citationItems" : [ { "id" : "ITEM-1", "itemData" : { "DOI" : "10.1109/41.993265", "ISBN" : "0278-0046", "ISSN" : "02780046", "abstract" : "The trend in electrical drives is to integrate the frequency\\nconverter, the electrical motor, and even the gear or the pump into a\\nsingle unit, in order to reduce the costs, to increase the overall\\nefficiency and the equipment reliability. This paper presents the first\\nintegrated regenerative frequency converter motor for industry\\napplications, based on a matrix converter topology. The low volume, the\\nsinusoidal input current, the bidirectional power flow, and the lack of\\nthe bulky and limited-lifetime electrolytic capacitors recommend this\\ntopology for this application. This paper shows how the matrix converter\\ndisadvantages-the lack of bidirectional power devices, the lower voltage\\ntransfer ratio, and the overvoltages caused by the input filter during\\npower-up-that have delayed the industrial implementation have been\\novercome. In order to demonstrate the validity of the solution, a 4-kW\\nmatrix converter motor prototype is built using a standard frequency\\nconverter motor enclosure for testing the requirements for an industrial\\ndrive. The tests demonstrate the good performance of the drive", "author" : [ { "dropping-particle" : "", "family" : "Klumpner", "given" : "Christian", "non-dropping-particle" : "", "parse-names" : false, "suffix" : "" }, { "dropping-particle" : "", "family" : "Nielsen", "given" : "Peter", "non-dropping-particle" : "", "parse-names" : false, "suffix" : "" }, { "dropping-particle" : "", "family" : "Boldea", "given" : "Ion", "non-dropping-particle" : "", "parse-names" : false, "suffix" : "" }, { "dropping-particle" : "", "family" : "Blaabjerg", "given" : "Frede", "non-dropping-particle" : "", "parse-names" : false, "suffix" : "" } ], "container-title" : "IEEE Transactions on Industrial Electronics", "id" : "ITEM-1", "issue" : "2", "issued" : { "date-parts" : [ [ "2002" ] ] }, "page" : "325-335", "title" : "A new matrix converter motor (MCM) for industry applications", "type" : "article-journal", "volume" : "49" }, "uris" : [ "http://www.mendeley.com/documents/?uuid=9afa309b-2ad0-44ec-9f8d-cee9f3b54370" ] } ], "mendeley" : { "formattedCitation" : "[5]", "plainTextFormattedCitation" : "[5]", "previouslyFormattedCitation" : "[5]" }, "properties" : { "noteIndex" : 0 }, "schema" : "https://github.com/citation-style-language/schema/raw/master/csl-citation.json" }</w:instrText>
-      </w:r>
-      <w:r>
-        <w:rPr>
-          <w:lang w:val="en-US"/>
-        </w:rPr>
-        <w:fldChar w:fldCharType="separate"/>
-      </w:r>
-      <w:r>
-        <w:rPr>
-          <w:noProof/>
-          <w:lang w:val="en-US"/>
-        </w:rPr>
-        <w:t>[5]</w:t>
-      </w:r>
-      <w:r>
-        <w:rPr>
-          <w:lang w:val="en-US"/>
-        </w:rPr>
-        <w:fldChar w:fldCharType="end"/>
-      </w:r>
-      <w:r>
-        <w:rPr>
-          <w:lang w:val="en-US"/>
-        </w:rPr>
-        <w:t>. Another prototype based on matrix converters was built for a 30kW induction motor</w:t>
-      </w:r>
-      <w:r>
-        <w:rPr>
-          <w:lang w:val="en-US"/>
-        </w:rPr>
-        <w:t xml:space="preserve"> </w:t>
-      </w:r>
-      <w:r>
-        <w:rPr>
-          <w:lang w:val="en-US"/>
-        </w:rPr>
-        <w:fldChar w:fldCharType="begin" w:fldLock="1"/>
-      </w:r>
-      <w:r>
-        <w:rPr>
-          <w:lang w:val="en-US"/>
-        </w:rPr>
-        <w:instrText>ADDIN CSL_CITATION { "citationItems" : [ { "id" : "ITEM-1", "itemData" : { "DOI" : "10.1109/PESC.2005.1581967", "ISBN" : "0780390334", "ISSN" : "02759306", "abstract" : "This paper explores the viability of using direct power converter technology to realize integrated motor drives, at power levels significantly higher than is possible with traditional approaches, fitting within the same space envelope as an equivalent motor. The integrated motor design was targeted at pump and fan applications where the need to install motor drives in a separate location is often an impediment to the replacement of fixed speed motors. In order to achieve this objective the thermal and electrical design of the integrated drive have to be considered together. This paper presents the final design that achieves all these objectives, including fully tested and evaluated demonstrations of the power converter and the cooling arrangements. The final integrated motor drive design only differs from a standard motor in terms of one end plate, the terminal box and the shaft driven fan. Full practical results of the 30 kW demonstrator are presented in the paper", "author" : [ { "dropping-particle" : "", "family" : "Wheeler", "given" : "P W", "non-dropping-particle" : "", "parse-names" : false, "suffix" : "" }, { "dropping-particle" : "", "family" : "Clare", "given" : "J C", "non-dropping-particle" : "", "parse-names" : false, "suffix" : "" }, { "dropping-particle" : "", "family" : "Apap", "given" : "M", "non-dropping-particle" : "", "parse-names" : false, "suffix" : "" }, { "dropping-particle" : "", "family" : "Empringham", "given" : "L", "non-dropping-particle" : "", "parse-names" : false, "suffix" : "" }, { "dropping-particle" : "", "family" : "Bradley", "given" : "K J", "non-dropping-particle" : "", "parse-names" : false, "suffix" : "" }, { "dropping-particle" : "", "family" : "Pickering", "given" : "S", "non-dropping-particle" : "", "parse-names" : false, "suffix" : "" }, { "dropping-particle" : "", "family" : "Lampard", "given" : "D", "non-dropping-particle" : "", "parse-names" : false, "suffix" : "" } ], "container-title" : "Proc. EPE '05", "id" : "ITEM-1", "issued" : { "date-parts" : [ [ "2005" ] ] }, "page" : "9-16", "title" : "A fully integrated 30 kW motor drive using matrix converter technology", "type" : "article-journal", "volume" : "9" }, "uris" : [ "http://www.mendeley.com/documents/?uuid=8c87568d-7a24-447b-8987-3d2e9aaa0431" ] } ], "mendeley" : { "formattedCitation" : "[6]", "plainTextFormattedCitation" : "[6]", "previouslyFormattedCitation" : "[6]" }, "properties" : { "noteIndex" : 0 }, "schema" : "https://github.com/citation-style-language/schema/raw/master/csl-citation.json" }</w:instrText>
-      </w:r>
-      <w:r>
-        <w:rPr>
-          <w:lang w:val="en-US"/>
-        </w:rPr>
-        <w:fldChar w:fldCharType="separate"/>
-      </w:r>
-      <w:r>
-        <w:rPr>
-          <w:noProof/>
-          <w:lang w:val="en-US"/>
-        </w:rPr>
-        <w:t>[6]</w:t>
-      </w:r>
-      <w:r>
-        <w:rPr>
-          <w:lang w:val="en-US"/>
-        </w:rPr>
-        <w:fldChar w:fldCharType="end"/>
-      </w:r>
-      <w:r>
-        <w:rPr>
-          <w:lang w:val="en-US"/>
-        </w:rPr>
-        <w:t>. The aim of these studies was to eliminate the need for filtering elements. In</w:t>
-      </w:r>
-      <w:r>
-        <w:rPr>
-          <w:lang w:val="en-US"/>
-        </w:rPr>
-        <w:t xml:space="preserve"> </w:t>
-      </w:r>
-      <w:r>
-        <w:rPr>
-          <w:lang w:val="en-US"/>
-        </w:rPr>
-        <w:fldChar w:fldCharType="begin" w:fldLock="1"/>
-      </w:r>
-      <w:r>
-        <w:rPr>
-          <w:lang w:val="en-US"/>
-        </w:rPr>
-        <w:instrText>ADDIN CSL_CITATION { "citationItems" : [ { "id" : "ITEM-1", "itemData" : { "ISBN" : "0780377540", "ISSN" : "02759306", "author" : [ { "dropping-particle" : "", "family" : "Klumpner", "given" : "Christian", "non-dropping-particle" : "", "parse-names" : false, "suffix" : "" }, { "dropping-particle" : "", "family" : "Th\u00f8gersen", "given" : "Paul", "non-dropping-particle" : "", "parse-names" : false, "suffix" : "" } ], "container-title" : "IEEE Power Electronics Specialist Conference (PESC)", "id" : "ITEM-1", "issued" : { "date-parts" : [ [ "2003" ] ] }, "page" : "568-573", "title" : "Converter Topologies with Low Passive Components Usage for the Next Generation of Integrated Motor Drives", "type" : "article-journal" }, "uris" : [ "http://www.mendeley.com/documents/?uuid=febfdc4d-ce28-4d2c-bb9e-a7df21cd702f" ] } ], "mendeley" : { "formattedCitation" : "[7]", "plainTextFormattedCitation" : "[7]", "previouslyFormattedCitation" : "[7]" }, "properties" : { "noteIndex" : 0 }, "schema" : "https://github.com/citation-style-language/schema/raw/master/csl-citation.json" }</w:instrText>
-      </w:r>
-      <w:r>
-        <w:rPr>
-          <w:lang w:val="en-US"/>
-        </w:rPr>
-        <w:fldChar w:fldCharType="separate"/>
-      </w:r>
-      <w:r>
-        <w:rPr>
-          <w:noProof/>
-          <w:lang w:val="en-US"/>
-        </w:rPr>
-        <w:t>[7]</w:t>
-      </w:r>
-      <w:r>
-        <w:rPr>
-          <w:lang w:val="en-US"/>
-        </w:rPr>
-        <w:fldChar w:fldCharType="end"/>
-      </w:r>
-      <w:r>
-        <w:rPr>
-          <w:lang w:val="en-US"/>
-        </w:rPr>
-        <w:t>, converter topologies on the rectifier front-end are evaluated for integrated motor drives, keeping the inverter side the same. An IMMD design with soft magnetic composite (SMC) core material for a five-phase machine is developed in</w:t>
-      </w:r>
-      <w:r>
-        <w:rPr>
-          <w:lang w:val="en-US"/>
-        </w:rPr>
-        <w:t xml:space="preserve"> </w:t>
-      </w:r>
-      <w:r>
-        <w:rPr>
-          <w:lang w:val="en-US"/>
-        </w:rPr>
-        <w:fldChar w:fldCharType="begin" w:fldLock="1"/>
-      </w:r>
-      <w:r>
-        <w:rPr>
-          <w:lang w:val="en-US"/>
-        </w:rPr>
-        <w:instrText>ADDIN CSL_CITATION { "citationItems" : [ { "id" : "ITEM-1", "itemData" : { "DOI" : "10.1109/07IAS.2007.205", "ISBN" : "978-1-4244-1259-4", "ISSN" : "0197-2618", "abstract" : "The Integrated Modular Motor Drive (IMMD) concept provides a promising approach to integrating motor drive electronics into the machine housing by modularizing both the machine stator and the power converter. The basic module of the IMMD consists of a stator pole-piece wound with a concentrated coil and fitted with a dedicated power converter unit. This paper addresses several of the challenges associated with the design of an IMMD power converter module. In particular, the issues associated with configuring the dc bus capacitance to meet the demanding size requirements of the power converter are addressed, including the effect of dc bus connections. Experimental results for converter operation are presented, and opportunities to further reduce the capacitor size using active control strategies are discussed.", "author" : [ { "dropping-particle" : "", "family" : "Brown", "given" : "N R", "non-dropping-particle" : "", "parse-names" : false, "suffix" : "" }, { "dropping-particle" : "", "family" : "Jahns", "given" : "T M", "non-dropping-particle" : "", "parse-names" : false, "suffix" : "" }, { "dropping-particle" : "", "family" : "Lorenz", "given" : "R D", "non-dropping-particle" : "", "parse-names" : false, "suffix" : "" } ], "container-title" : "Industry Applications Conference, 2007. 42nd IAS Annual Meeting. Conference Record of the 2007 IEEE", "id" : "ITEM-1", "issued" : { "date-parts" : [ [ "2007" ] ] }, "page" : "1322-1328", "title" : "Power Converter Design for an Integrated Modular Motor Drive", "type" : "article-journal" }, "uris" : [ "http://www.mendeley.com/documents/?uuid=a8b89050-f813-4d5f-aec9-7866ca9e4e23" ] } ], "mendeley" : { "formattedCitation" : "[8]", "plainTextFormattedCitation" : "[8]", "previouslyFormattedCitation" : "[8]" }, "properties" : { "noteIndex" : 0 }, "schema" : "https://github.com/citation-style-language/schema/raw/master/csl-citation.json" }</w:instrText>
-      </w:r>
-      <w:r>
-        <w:rPr>
-          <w:lang w:val="en-US"/>
-        </w:rPr>
-        <w:fldChar w:fldCharType="separate"/>
-      </w:r>
-      <w:r>
-        <w:rPr>
-          <w:noProof/>
-          <w:lang w:val="en-US"/>
-        </w:rPr>
-        <w:t>[8]</w:t>
-      </w:r>
-      <w:r>
-        <w:rPr>
-          <w:lang w:val="en-US"/>
-        </w:rPr>
-        <w:fldChar w:fldCharType="end"/>
-      </w:r>
-      <w:r>
-        <w:rPr>
-          <w:lang w:val="en-US"/>
-        </w:rPr>
-        <w:t>, where each phase leg is composed of independent IGBT based half-bridges. A similar approach is used in</w:t>
-      </w:r>
-      <w:r>
-        <w:rPr>
-          <w:lang w:val="en-US"/>
-        </w:rPr>
-        <w:t xml:space="preserve"> </w:t>
-      </w:r>
-      <w:r>
-        <w:rPr>
-          <w:lang w:val="en-US"/>
-        </w:rPr>
-        <w:fldChar w:fldCharType="begin" w:fldLock="1"/>
-      </w:r>
-      <w:r>
-        <w:rPr>
-          <w:lang w:val="en-US"/>
-        </w:rPr>
-        <w:instrText>ADDIN CSL_CITATION { "citationItems" : [ { "id" : "ITEM-1", "itemData" : { "DOI" : "10.1109/ECCE.2014.6954070", "ISBN" : "978-1-4799-5776-7", "author" : [ { "dropping-particle" : "", "family" : "Shea", "given" : "Adam", "non-dropping-particle" : "", "parse-names" : false, "suffix" : "" }, { "dropping-particle" : "", "family" : "Jahns", "given" : "T M", "non-dropping-particle" : "", "parse-names" : false, "suffix" : "" } ], "container-title" : "2014 IEEE Energy Conversion Congress and Exposition (ECCE)", "id" : "ITEM-1", "issued" : { "date-parts" : [ [ "2014", "9" ] ] }, "page" : "4881-4887", "publisher" : "IEEE", "title" : "Hardware integration for an integrated modular motor drive including distributed control", "type" : "paper-conference" }, "uris" : [ "http://www.mendeley.com/documents/?uuid=8664aa75-1a5b-4351-85e0-e2afe8bc561c" ] } ], "mendeley" : { "formattedCitation" : "[9]", "plainTextFormattedCitation" : "[9]", "previouslyFormattedCitation" : "[9]" }, "properties" : { "noteIndex" : 0 }, "schema" : "https://github.com/citation-style-language/schema/raw/master/csl-citation.json" }</w:instrText>
-      </w:r>
-      <w:r>
-        <w:rPr>
-          <w:lang w:val="en-US"/>
-        </w:rPr>
-        <w:fldChar w:fldCharType="separate"/>
-      </w:r>
-      <w:r>
-        <w:rPr>
-          <w:noProof/>
-          <w:lang w:val="en-US"/>
-        </w:rPr>
-        <w:t>[9]</w:t>
-      </w:r>
-      <w:r>
-        <w:rPr>
-          <w:lang w:val="en-US"/>
-        </w:rPr>
-        <w:fldChar w:fldCharType="end"/>
-      </w:r>
-      <w:r>
-        <w:rPr>
-          <w:lang w:val="en-US"/>
-        </w:rPr>
-        <w:t xml:space="preserve"> for a six-phase machine, grouping each three-phase with a common neutral point. This was the first IMMD prototype with dedicated controllers on each module to further increase the reliability and fault tolerance. A 50kW, 6-phase integrated fault tolerant permanent magnet motor drive is proposed in</w:t>
-      </w:r>
-      <w:r>
-        <w:rPr>
-          <w:lang w:val="en-US"/>
-        </w:rPr>
-        <w:t xml:space="preserve"> </w:t>
-      </w:r>
-      <w:r>
-        <w:rPr>
-          <w:lang w:val="en-US"/>
-        </w:rPr>
-        <w:fldChar w:fldCharType="begin" w:fldLock="1"/>
-      </w:r>
-      <w:r>
-        <w:rPr>
-          <w:lang w:val="en-US"/>
-        </w:rPr>
-        <w:instrText>ADDIN CSL_CITATION { "citationItems" : [ { "id" : "ITEM-1", "itemData" : { "DOI" : "10.1109/PESC.2008.4591953", "ISBN" : "9781424416684", "ISSN" : "02759306", "abstract" : "The integration of an electrical machine and power electronics promises many benefits, the largest being an increase in power density. The use of system integration may lead to an increase in loss density and local or component temperatures. For this reason much attention needs to be paid to the thermal design aspects of the system. In the aerospace industry weight and reliability are of significant importance. In this paper the integration of a permanent magnet machine and power electronics into a single structure with joint thermal management is investigated. An overall goal of 2 kW/kg is set for system power density. Additionally in this paper fault tolerance is introduced into the design. This will allow the system to continue functioning should a single electrical fault occur. Principle faults are identified and discussed. A 50 kW, 6 phase, 8 pole permanent magnet machine is presented with a rotor speed of 50 krpm. A symmetrical phase shifted full bridge is used to drive the permanent magnet machine, aiding the functionality of fault tolerance and enabling the use of soft switching. A mathematical model for both machine and power electronics is created and used to calculate phase currents and losses in the machine and power electronics. Finally, spatial integration and thermal management concepts are presented and analysed.", "author" : [ { "dropping-particle" : "", "family" : "Wolmarans", "given" : "J. J.", "non-dropping-particle" : "", "parse-names" : false, "suffix" : "" }, { "dropping-particle" : "", "family" : "Gerber", "given" : "M. B.", "non-dropping-particle" : "", "parse-names" : false, "suffix" : "" }, { "dropping-particle" : "", "family" : "Polinder", "given" : "H.", "non-dropping-particle" : "", "parse-names" : false, "suffix" : "" }, { "dropping-particle" : "", "family" : "Haan", "given" : "S. W H", "non-dropping-particle" : "De", "parse-names" : false, "suffix" : "" }, { "dropping-particle" : "", "family" : "Ferreira", "given" : "J. A.", "non-dropping-particle" : "", "parse-names" : false, "suffix" : "" }, { "dropping-particle" : "", "family" : "Clarenbach", "given" : "D.", "non-dropping-particle" : "", "parse-names" : false, "suffix" : "" } ], "container-title" : "PESC Record - IEEE Annual Power Electronics Specialists Conference", "id" : "ITEM-1", "issued" : { "date-parts" : [ [ "2008" ] ] }, "page" : "345-351", "title" : "A 50kW integrated fault tolerant permanent magnet machine and motor drive", "type" : "article-journal" }, "uris" : [ "http://www.mendeley.com/documents/?uuid=965571bf-1cb5-4264-a0e1-3e5510d36fbb" ] } ], "mendeley" : { "formattedCitation" : "[10]", "plainTextFormattedCitation" : "[10]", "previouslyFormattedCitation" : "[10]" }, "properties" : { "noteIndex" : 0 }, "schema" : "https://github.com/citation-style-language/schema/raw/master/csl-citation.json" }</w:instrText>
-      </w:r>
-      <w:r>
-        <w:rPr>
-          <w:lang w:val="en-US"/>
-        </w:rPr>
-        <w:fldChar w:fldCharType="separate"/>
-      </w:r>
-      <w:r>
-        <w:rPr>
-          <w:noProof/>
-          <w:lang w:val="en-US"/>
-        </w:rPr>
-        <w:t>[10]</w:t>
-      </w:r>
-      <w:r>
-        <w:rPr>
-          <w:lang w:val="en-US"/>
-        </w:rPr>
-        <w:fldChar w:fldCharType="end"/>
-      </w:r>
-      <w:r>
-        <w:rPr>
-          <w:lang w:val="en-US"/>
-        </w:rPr>
-        <w:t>, where each phase of the drive is composed of a full-bridge converter, instead of half bridges. GaN FETs were firstly introduced into the IMMD designs in 2013 to reduce the DC link capacitor size as well as eliminate the heat sink by operating at high switching frequencies</w:t>
-      </w:r>
-      <w:r>
-        <w:rPr>
-          <w:lang w:val="en-US"/>
-        </w:rPr>
-        <w:t xml:space="preserve"> </w:t>
-      </w:r>
-      <w:r>
-        <w:rPr>
-          <w:lang w:val="en-US"/>
-        </w:rPr>
-        <w:fldChar w:fldCharType="begin" w:fldLock="1"/>
-      </w:r>
-      <w:r>
-        <w:rPr>
-          <w:lang w:val="en-US"/>
-        </w:rPr>
-        <w:instrText>ADDIN CSL_CITATION { "citationItems" : [ { "id" : "ITEM-1", "itemData" : { "DOI" : "10.1109/ECCE.2013.6647278", "ISBN" : "9781479903351", "abstract" : "This paper explores the use of GaN MOSFETs and series-connected inverter segments to realize an IMMD. The proposed IMMD topology reduces the segment voltage and offers an opportunity to utilize wide bandgap 200V GaN MOSFETs. Consequently, a reduction in IMMD size is achieved by eliminating inverter heat sink and optimizing the choice of DC-link capacitors. Gate signals of the IMMD segments are shifted (interleaved) to cancel the capacitor voltage ripple and further reduce the capacitor size. Motor winding configuration and coupling effect are also investigated to match with the IMMD design. An actively controlled balancing resistor is programmed to balance the voltages of series connected IMMD segments. Furthermore, this paper presents simulation results as well as experiment results to validate the proposed design.", "author" : [ { "dropping-particle" : "", "family" : "Wang", "given" : "Jiyao", "non-dropping-particle" : "", "parse-names" : false, "suffix" : "" }, { "dropping-particle" : "", "family" : "Li", "given" : "Ye", "non-dropping-particle" : "", "parse-names" : false, "suffix" : "" }, { "dropping-particle" : "", "family" : "Han", "given" : "Yehui", "non-dropping-particle" : "", "parse-names" : false, "suffix" : "" } ], "container-title" : "2013 IEEE Energy Conversion Congress and Exposition, ECCE 2013", "id" : "ITEM-1", "issue" : "Immd", "issued" : { "date-parts" : [ [ "2013" ] ] }, "page" : "4318-4325", "title" : "Evaluation and design for an integrated modular motor drive (IMMD) with GaN devices", "type" : "article-journal" }, "uris" : [ "http://www.mendeley.com/documents/?uuid=568ba232-83bb-4a8b-9170-e06a7b86b4c7" ] } ], "mendeley" : { "formattedCitation" : "[11]", "plainTextFormattedCitation" : "[11]", "previouslyFormattedCitation" : "[11]" }, "properties" : { "noteIndex" : 0 }, "schema" : "https://github.com/citation-style-language/schema/raw/master/csl-citation.json" }</w:instrText>
-      </w:r>
-      <w:r>
-        <w:rPr>
-          <w:lang w:val="en-US"/>
-        </w:rPr>
-        <w:fldChar w:fldCharType="separate"/>
-      </w:r>
-      <w:r>
-        <w:rPr>
-          <w:noProof/>
-          <w:lang w:val="en-US"/>
-        </w:rPr>
-        <w:t>[11]</w:t>
-      </w:r>
-      <w:r>
-        <w:rPr>
-          <w:lang w:val="en-US"/>
-        </w:rPr>
-        <w:fldChar w:fldCharType="end"/>
-      </w:r>
-      <w:r>
-        <w:rPr>
-          <w:lang w:val="en-US"/>
-        </w:rPr>
-        <w:t>. In this work, series connection of inverter modules is proposed to match the low voltage rating of GaNs to higher DC link voltages. Evaluation of the aforementioned conventional inverter topologies (2L-VSI, 3L-VSI and CHB) has been investigated by the authors of</w:t>
-      </w:r>
-      <w:r>
-        <w:rPr>
-          <w:lang w:val="en-US"/>
-        </w:rPr>
-        <w:t xml:space="preserve"> </w:t>
-      </w:r>
-      <w:r>
-        <w:rPr>
-          <w:lang w:val="en-US"/>
-        </w:rPr>
-        <w:fldChar w:fldCharType="begin" w:fldLock="1"/>
-      </w:r>
-      <w:r>
-        <w:rPr>
-          <w:lang w:val="en-US"/>
-        </w:rPr>
-        <w:instrText>ADDIN CSL_CITATION { "citationItems" : [ { "id" : "ITEM-1", "itemData" : { "DOI" : "10.1109/TIA.2015.2413380", "ISSN" : "0093-9994", "author" : [ { "dropping-particle" : "", "family" : "Wang", "given" : "Jiyao", "non-dropping-particle" : "", "parse-names" : false, "suffix" : "" }, { "dropping-particle" : "", "family" : "Li", "given" : "Ye", "non-dropping-particle" : "", "parse-names" : false, "suffix" : "" }, { "dropping-particle" : "", "family" : "Han", "given" : "Yehui", "non-dropping-particle" : "", "parse-names" : false, "suffix" : "" } ], "container-title" : "IEEE Transactions on Industry Applications", "id" : "ITEM-1", "issue" : "4", "issued" : { "date-parts" : [ [ "2015", "7" ] ] }, "page" : "3198-3207", "title" : "Integrated Modular Motor Drive Design With GaN Power FETs", "type" : "article-journal", "volume" : "51" }, "uris" : [ "http://www.mendeley.com/documents/?uuid=1711ec40-1f51-4670-b6b1-9c30f1ffaaba" ] } ], "mendeley" : { "formattedCitation" : "[2]", "plainTextFormattedCitation" : "[2]", "previouslyFormattedCitation" : "[2]" }, "properties" : { "noteIndex" : 0 }, "schema" : "https://github.com/citation-style-language/schema/raw/master/csl-citation.json" }</w:instrText>
-      </w:r>
-      <w:r>
-        <w:rPr>
-          <w:lang w:val="en-US"/>
-        </w:rPr>
-        <w:fldChar w:fldCharType="separate"/>
-      </w:r>
-      <w:r>
-        <w:rPr>
-          <w:noProof/>
-          <w:lang w:val="en-US"/>
-        </w:rPr>
-        <w:t>[2]</w:t>
-      </w:r>
-      <w:r>
-        <w:rPr>
-          <w:lang w:val="en-US"/>
-        </w:rPr>
-        <w:fldChar w:fldCharType="end"/>
-      </w:r>
-      <w:r>
-        <w:rPr>
-          <w:lang w:val="en-US"/>
-        </w:rPr>
-        <w:t xml:space="preserve"> and</w:t>
-      </w:r>
-      <w:r>
-        <w:rPr>
-          <w:lang w:val="en-US"/>
-        </w:rPr>
-        <w:t xml:space="preserve"> </w:t>
-      </w:r>
-      <w:r>
-        <w:rPr>
-          <w:lang w:val="en-US"/>
-        </w:rPr>
-        <w:fldChar w:fldCharType="begin" w:fldLock="1"/>
-      </w:r>
-      <w:r>
-        <w:rPr>
-          <w:lang w:val="en-US"/>
-        </w:rPr>
-        <w:instrText>ADDIN CSL_CITATION { "citationItems" : [ { "id" : "ITEM-1", "itemData" : { "DOI" : "10.1109/COMPEL.2014.6877193", "ISBN" : "978-1-4799-2147-8", "author" : [ { "dropping-particle" : "", "family" : "Yehui Han", "given" : "", "non-dropping-particle" : "", "parse-names" : false, "suffix" : "" } ], "container-title" : "2014 IEEE 15th Workshop on Control and Modeling for Power Electronics (COMPEL)", "id" : "ITEM-1", "issued" : { "date-parts" : [ [ "2014", "6" ] ] }, "page" : "1-10", "publisher" : "IEEE", "title" : "Design, modeling, and control of multilevel converter motor drive with modular design and split winding machine", "type" : "paper-conference", "volume" : "203" }, "uris" : [ "http://www.mendeley.com/documents/?uuid=e02aac60-751a-411f-8bd5-72def68fb32a" ] } ], "mendeley" : { "formattedCitation" : "[3]", "plainTextFormattedCitation" : "[3]", "previouslyFormattedCitation" : "[3]" }, "properties" : { "noteIndex" : 0 }, "schema" : "https://github.com/citation-style-language/schema/raw/master/csl-citation.json" }</w:instrText>
-      </w:r>
-      <w:r>
-        <w:rPr>
-          <w:lang w:val="en-US"/>
-        </w:rPr>
-        <w:fldChar w:fldCharType="separate"/>
-      </w:r>
-      <w:r>
-        <w:rPr>
-          <w:noProof/>
-          <w:lang w:val="en-US"/>
-        </w:rPr>
-        <w:t>[3]</w:t>
-      </w:r>
-      <w:r>
-        <w:rPr>
-          <w:lang w:val="en-US"/>
-        </w:rPr>
-        <w:fldChar w:fldCharType="end"/>
-      </w:r>
-      <w:r>
-        <w:rPr>
-          <w:lang w:val="en-US"/>
-        </w:rPr>
-        <w:t xml:space="preserve"> for IMMDs, and compared with their proposed topology having series connected 2L-VSI </w:t>
-      </w:r>
-      <w:bookmarkStart w:id="1" w:name="_GoBack"/>
-      <w:r>
-        <w:rPr>
-          <w:lang w:val="en-US"/>
-        </w:rPr>
-        <w:t xml:space="preserve">inverters in terms of number of components, flexibility in </w:t>
-      </w:r>
-      <w:bookmarkEnd w:id="1"/>
-      <w:r>
-        <w:rPr>
-          <w:lang w:val="en-US"/>
-        </w:rPr>
-        <w:lastRenderedPageBreak/>
-        <w:t>voltage levels, modularity and fault tolerance</w:t>
-      </w:r>
-      <w:r>
-        <w:rPr>
-          <w:lang w:val="en-US"/>
-        </w:rPr>
-        <w:t xml:space="preserve"> </w:t>
-      </w:r>
-      <w:r>
-        <w:rPr>
-          <w:lang w:val="en-US"/>
-        </w:rPr>
-        <w:fldChar w:fldCharType="begin" w:fldLock="1"/>
-      </w:r>
-      <w:r>
-        <w:rPr>
-          <w:lang w:val="en-US"/>
-        </w:rPr>
-        <w:instrText>ADDIN CSL_CITATION { "citationItems" : [ { "id" : "ITEM-1", "itemData" : { "DOI" : "10.1109/PECI.2014.6804550", "ISBN" : "978-1-4799-4881-9", "author" : [ { "dropping-particle" : "", "family" : "Wang", "given" : "Jiyao", "non-dropping-particle" : "", "parse-names" : false, "suffix" : "" }, { "dropping-particle" : "", "family" : "Han", "given" : "Yehui", "non-dropping-particle" : "", "parse-names" : false, "suffix" : "" } ], "container-title" : "2014 Power and Energy Conference at Illinois (PECI)", "id" : "ITEM-1", "issued" : { "date-parts" : [ [ "2014", "2" ] ] }, "page" : "1-6", "publisher" : "IEEE", "title" : "A new concept of multilevel converter motor drive with modular design and split winding machine", "type" : "paper-conference" }, "uris" : [ "http://www.mendeley.com/documents/?uuid=f033a046-5f19-44d7-8c08-8305eb6cb8c6" ] } ], "mendeley" : { "formattedCitation" : "[12]", "plainTextFormattedCitation" : "[12]", "previouslyFormattedCitation" : "[12]" }, "properties" : { "noteIndex" : 0 }, "schema" : "https://github.com/citation-style-language/schema/raw/master/csl-citation.json" }</w:instrText>
-      </w:r>
-      <w:r>
-        <w:rPr>
-          <w:lang w:val="en-US"/>
-        </w:rPr>
-        <w:fldChar w:fldCharType="separate"/>
-      </w:r>
-      <w:r>
-        <w:rPr>
-          <w:noProof/>
-          <w:lang w:val="en-US"/>
-        </w:rPr>
-        <w:t>[12]</w:t>
-      </w:r>
-      <w:r>
-        <w:rPr>
-          <w:lang w:val="en-US"/>
-        </w:rPr>
-        <w:fldChar w:fldCharType="end"/>
-      </w:r>
-      <w:r>
-        <w:rPr>
-          <w:lang w:val="en-US"/>
-        </w:rPr>
-        <w:t>. Gate signal interleaving has been applied to decrease the capacitor size</w:t>
-      </w:r>
-      <w:r>
-        <w:rPr>
-          <w:lang w:val="en-US"/>
-        </w:rPr>
-        <w:t xml:space="preserve"> </w:t>
-      </w:r>
-      <w:r>
-        <w:rPr>
-          <w:lang w:val="en-US"/>
-        </w:rPr>
-        <w:fldChar w:fldCharType="begin" w:fldLock="1"/>
-      </w:r>
-      <w:r>
-        <w:rPr>
-          <w:lang w:val="en-US"/>
-        </w:rPr>
-        <w:instrText>ADDIN CSL_CITATION { "citationItems" : [ { "id" : "ITEM-1", "itemData" : { "DOI" : "10.1109/PECI.2014.6804550", "ISBN" : "978-1-4799-4881-9", "author" : [ { "dropping-particle" : "", "family" : "Wang", "given" : "Jiyao", "non-dropping-particle" : "", "parse-names" : false, "suffix" : "" }, { "dropping-particle" : "", "family" : "Han", "given" : "Yehui", "non-dropping-particle" : "", "parse-names" : false, "suffix" : "" } ], "container-title" : "2014 Power and Energy Conference at Illinois (PECI)", "id" : "ITEM-1", "issued" : { "date-parts" : [ [ "2014", "2" ] ] }, "page" : "1-6", "publisher" : "IEEE", "title" : "A new concept of multilevel converter motor drive with modular design and split winding machine", "type" : "paper-conference" }, "uris" : [ "http://www.mendeley.com/documents/?uuid=f033a046-5f19-44d7-8c08-8305eb6cb8c6" ] } ], "mendeley" : { "formattedCitation" : "[12]", "plainTextFormattedCitation" : "[12]", "previouslyFormattedCitation" : "[12]" }, "properties" : { "noteIndex" : 0 }, "schema" : "https://github.com/citation-style-language/schema/raw/master/csl-citation.json" }</w:instrText>
-      </w:r>
-      <w:r>
-        <w:rPr>
-          <w:lang w:val="en-US"/>
-        </w:rPr>
-        <w:fldChar w:fldCharType="separate"/>
-      </w:r>
-      <w:r>
-        <w:rPr>
-          <w:noProof/>
-          <w:lang w:val="en-US"/>
-        </w:rPr>
-        <w:t>[12]</w:t>
-      </w:r>
-      <w:r>
-        <w:rPr>
-          <w:lang w:val="en-US"/>
-        </w:rPr>
-        <w:fldChar w:fldCharType="end"/>
-      </w:r>
-      <w:r>
-        <w:rPr>
-          <w:lang w:val="en-US"/>
-        </w:rPr>
-        <w:t>. Additional medium-voltage inverter topologies are mentioned in</w:t>
-      </w:r>
-      <w:r>
-        <w:rPr>
-          <w:lang w:val="en-US"/>
-        </w:rPr>
-        <w:t xml:space="preserve"> </w:t>
-      </w:r>
-      <w:r>
-        <w:rPr>
-          <w:lang w:val="en-US"/>
-        </w:rPr>
-        <w:fldChar w:fldCharType="begin" w:fldLock="1"/>
-      </w:r>
-      <w:r>
-        <w:rPr>
-          <w:lang w:val="en-US"/>
-        </w:rPr>
-        <w:instrText>ADDIN CSL_CITATION { "citationItems" : [ { "id" : "ITEM-1", "itemData" : { "DOI" : "10.1109/COMPEL.2014.6877193", "ISBN" : "978-1-4799-2147-8", "author" : [ { "dropping-particle" : "", "family" : "Yehui Han", "given" : "", "non-dropping-particle" : "", "parse-names" : false, "suffix" : "" } ], "container-title" : "2014 IEEE 15th Workshop on Control and Modeling for Power Electronics (COMPEL)", "id" : "ITEM-1", "issued" : { "date-parts" : [ [ "2014", "6" ] ] }, "page" : "1-10", "publisher" : "IEEE", "title" : "Design, modeling, and control of multilevel converter motor drive with modular design and split winding machine", "type" : "paper-conference", "volume" : "203" }, "uris" : [ "http://www.mendeley.com/documents/?uuid=e02aac60-751a-411f-8bd5-72def68fb32a" ] } ], "mendeley" : { "formattedCitation" : "[3]", "plainTextFormattedCitation" : "[3]", "previouslyFormattedCitation" : "[3]" }, "properties" : { "noteIndex" : 0 }, "schema" : "https://github.com/citation-style-language/schema/raw/master/csl-citation.json" }</w:instrText>
-      </w:r>
-      <w:r>
-        <w:rPr>
-          <w:lang w:val="en-US"/>
-        </w:rPr>
-        <w:fldChar w:fldCharType="separate"/>
-      </w:r>
-      <w:r>
-        <w:rPr>
-          <w:noProof/>
-          <w:lang w:val="en-US"/>
-        </w:rPr>
-        <w:t>[3]</w:t>
-      </w:r>
-      <w:r>
-        <w:rPr>
-          <w:lang w:val="en-US"/>
-        </w:rPr>
-        <w:fldChar w:fldCharType="end"/>
-      </w:r>
-      <w:r>
-        <w:rPr>
-          <w:lang w:val="en-US"/>
-        </w:rPr>
-        <w:t xml:space="preserve"> </w:t>
-      </w:r>
-      <w:r>
-        <w:rPr>
-          <w:lang w:val="en-US"/>
-        </w:rPr>
         <w:t>where separate DC links are used for each inverter. Moreover, the series connected topology is further extended with replacing the 2L-VSI with 3L-VSI either in Neutral Point Clamped (NPC) or Flying Capacitor (FC) configuration</w:t>
+      </w:r>
+      <w:r>
+        <w:rPr>
+          <w:lang w:val="en-US"/>
+        </w:rPr>
+        <w:t>s</w:t>
       </w:r>
       <w:r>
         <w:rPr>
@@ -1511,7 +1623,7 @@
           <w:smallCaps/>
           <w:sz w:val="16"/>
         </w:rPr>
-        <w:t>Rated Values of the System</w:t>
+        <w:t>Specifications of the Proposed System</w:t>
       </w:r>
     </w:p>
     <w:tbl>
@@ -1957,7 +2069,6 @@
         </w:numPr>
       </w:pPr>
       <w:r>
-        <w:lastRenderedPageBreak/>
         <w:object w:dxaOrig="1440" w:dyaOrig="1440">
           <v:shapetype id="_x0000_t75" coordsize="21600,21600" o:spt="75" o:preferrelative="t" path="m@4@5l@4@11@9@11@9@5xe" filled="f" stroked="f">
             <v:stroke joinstyle="miter"/>
@@ -1982,7 +2093,7 @@
             <v:imagedata r:id="rId10" o:title=""/>
             <w10:wrap type="tight"/>
           </v:shape>
-          <o:OLEObject Type="Embed" ProgID="Visio.Drawing.15" ShapeID="_x0000_s1035" DrawAspect="Content" ObjectID="_1590859049" r:id="rId11"/>
+          <o:OLEObject Type="Embed" ProgID="Visio.Drawing.15" ShapeID="_x0000_s1035" DrawAspect="Content" ObjectID="_1590927798" r:id="rId11"/>
         </w:object>
       </w:r>
     </w:p>
@@ -2043,7 +2154,13 @@
         <w:rPr>
           <w:lang w:val="en-US"/>
         </w:rPr>
-        <w:t>Five different IMMD topologies are compared and evaluated which are shown in Fig. 3. The topology of 2L-2S-VSI is the same as the one proposed in</w:t>
+        <w:t>Five different IMMD topologies</w:t>
+      </w:r>
+      <w:r>
+        <w:rPr>
+          <w:lang w:val="en-US"/>
+        </w:rPr>
+        <w:t>,</w:t>
       </w:r>
       <w:r>
         <w:rPr>
@@ -2055,6 +2172,30 @@
         <w:rPr>
           <w:lang w:val="en-US"/>
         </w:rPr>
+        <w:t>which are shown in Fig. 3</w:t>
+      </w:r>
+      <w:r>
+        <w:rPr>
+          <w:lang w:val="en-US"/>
+        </w:rPr>
+        <w:t xml:space="preserve">, </w:t>
+      </w:r>
+      <w:r>
+        <w:rPr>
+          <w:lang w:val="en-US"/>
+        </w:rPr>
+        <w:t>are compared and evaluated. The topology of 2L-2S-VSI is the same as the one proposed in</w:t>
+      </w:r>
+      <w:r>
+        <w:rPr>
+          <w:lang w:val="en-US"/>
+        </w:rPr>
+        <w:t xml:space="preserve"> </w:t>
+      </w:r>
+      <w:r>
+        <w:rPr>
+          <w:lang w:val="en-US"/>
+        </w:rPr>
         <w:fldChar w:fldCharType="begin" w:fldLock="1"/>
       </w:r>
       <w:r>
@@ -2148,7 +2289,43 @@
         <w:rPr>
           <w:lang w:val="en-US"/>
         </w:rPr>
-        <w:t xml:space="preserve"> interleaving is applied for the topologies where parallel connected modules share the same module capacitor. In fact, the same technique can be applied to series connected modules; however, while decreasing the ripple voltage on the overall DC input, it does not affect the percent ripple on the individual module DC buses. The aim of restricting the percent ripple on the DC link is to make sure that the AC side voltage waveform quality is not affected by the DC link ripples, therefore it is meaningless to decrease the overall DC link voltage ripple. Consequently, interleaving has no net effect on voltage ripple for series connection.</w:t>
+        <w:t xml:space="preserve"> interleaving is applied for the topologies where parallel modules </w:t>
+      </w:r>
+      <w:r>
+        <w:rPr>
+          <w:lang w:val="en-US"/>
+        </w:rPr>
+        <w:t>are fed from the</w:t>
+      </w:r>
+      <w:r>
+        <w:rPr>
+          <w:lang w:val="en-US"/>
+        </w:rPr>
+        <w:t xml:space="preserve"> same module capacitor. In fact, the same technique can be applied to series connected modules; however, while decreasing the ripple voltage on the overall DC input, it does not affect the percent ripple on the individual module DC buses. The aim of restricting the percent ripple on the DC link is to make sure that the AC side voltage waveform quality is not affected by the DC link ripples, therefore it is meaningless to decrease the overall DC link voltage ripple. Consequently, interleaving has no net effect on voltage ripple for </w:t>
+      </w:r>
+      <w:r>
+        <w:rPr>
+          <w:lang w:val="en-US"/>
+        </w:rPr>
+        <w:t xml:space="preserve">the </w:t>
+      </w:r>
+      <w:r>
+        <w:rPr>
+          <w:lang w:val="en-US"/>
+        </w:rPr>
+        <w:t>series connection</w:t>
+      </w:r>
+      <w:r>
+        <w:rPr>
+          <w:lang w:val="en-US"/>
+        </w:rPr>
+        <w:t xml:space="preserve"> modules</w:t>
+      </w:r>
+      <w:r>
+        <w:rPr>
+          <w:lang w:val="en-US"/>
+        </w:rPr>
+        <w:t>.</w:t>
       </w:r>
     </w:p>
     <w:p>
@@ -2170,27 +2347,89 @@
         <w:rPr>
           <w:lang w:val="en-US"/>
         </w:rPr>
-        <w:t xml:space="preserve">In this study, a conventional motor drive topology (2L-VSI) is considered having IGBTs and anti-parallel diodes as power semiconductor devices. By doing so, it is possible to compare the power density and efficiency of IMMDs with a conventional motor drive. For the other topologies, a type of series connection is used purposefully, either directly connecting 2-level modules in series, or using 3-level inverters, to make the drive having an input of 540 VDC compatible with commercially available GAN FETs with the highest voltage rating. Two different GaNs having 650 V blocking voltage rating are used from GaN Systems with suitable current ratings depending on whether there is a parallel connection or not. Finally, Silicon Carbide (SiC) </w:t>
+        <w:t xml:space="preserve">In this study, a conventional motor drive topology (2L-VSI) </w:t>
+      </w:r>
+      <w:r>
+        <w:rPr>
+          <w:lang w:val="en-US"/>
+        </w:rPr>
+        <w:t xml:space="preserve">with </w:t>
+      </w:r>
+      <w:r>
+        <w:rPr>
+          <w:lang w:val="en-US"/>
+        </w:rPr>
+        <w:t>IGBTs and anti-parallel diode</w:t>
+      </w:r>
+      <w:r>
+        <w:rPr>
+          <w:lang w:val="en-US"/>
+        </w:rPr>
+        <w:t>s is included in the comparison</w:t>
+      </w:r>
+      <w:r>
+        <w:rPr>
+          <w:lang w:val="en-US"/>
+        </w:rPr>
+        <w:t>.</w:t>
+      </w:r>
+      <w:r>
+        <w:rPr>
+          <w:lang w:val="en-US"/>
+        </w:rPr>
+        <w:t xml:space="preserve"> </w:t>
+      </w:r>
+      <w:r>
+        <w:rPr>
+          <w:lang w:val="en-US"/>
+        </w:rPr>
+        <w:t xml:space="preserve">For the other topologies, a type of series connection is used purposefully, either directly connecting 2-level modules in series, or using 3-level inverters, to make the drive having an input of 540 VDC compatible with commercially available </w:t>
       </w:r>
       <w:proofErr w:type="spellStart"/>
       <w:r>
         <w:rPr>
           <w:lang w:val="en-US"/>
         </w:rPr>
-        <w:t>Schottky</w:t>
+        <w:t>G</w:t>
+      </w:r>
+      <w:r>
+        <w:rPr>
+          <w:lang w:val="en-US"/>
+        </w:rPr>
+        <w:t>a</w:t>
+      </w:r>
+      <w:r>
+        <w:rPr>
+          <w:lang w:val="en-US"/>
+        </w:rPr>
+        <w:t>N</w:t>
       </w:r>
       <w:proofErr w:type="spellEnd"/>
       <w:r>
         <w:rPr>
           <w:lang w:val="en-US"/>
         </w:rPr>
-        <w:t xml:space="preserve"> diode from </w:t>
+        <w:t xml:space="preserve"> FETs with the highest voltage rating. Two different GaNs having 650 V blocking voltage rating are used from GaN Systems with suitable current ratings depending on whether there is a parallel connection or not. Finally, Silicon Carbide (</w:t>
       </w:r>
       <w:proofErr w:type="spellStart"/>
       <w:r>
         <w:rPr>
           <w:lang w:val="en-US"/>
         </w:rPr>
+        <w:t>SiC</w:t>
+      </w:r>
+      <w:proofErr w:type="spellEnd"/>
+      <w:r>
+        <w:rPr>
+          <w:lang w:val="en-US"/>
+        </w:rPr>
+        <w:t xml:space="preserve">) Schottky diode from </w:t>
+      </w:r>
+      <w:proofErr w:type="spellStart"/>
+      <w:r>
+        <w:rPr>
+          <w:lang w:val="en-US"/>
+        </w:rPr>
         <w:t>Wolfspeed</w:t>
       </w:r>
       <w:proofErr w:type="spellEnd"/>
@@ -2198,7 +2437,19 @@
         <w:rPr>
           <w:lang w:val="en-US"/>
         </w:rPr>
-        <w:t xml:space="preserve"> is selected for the clamping diode of the 3-level topologies. All the selected devices and their parameters are shown in Table 2</w:t>
+        <w:t xml:space="preserve"> is selected for the clamping diode of the 3-level topologies. All selected devices and their parameters are </w:t>
+      </w:r>
+      <w:r>
+        <w:rPr>
+          <w:lang w:val="en-US"/>
+        </w:rPr>
+        <w:t>presented</w:t>
+      </w:r>
+      <w:r>
+        <w:rPr>
+          <w:lang w:val="en-US"/>
+        </w:rPr>
+        <w:t xml:space="preserve"> in Table 2</w:t>
       </w:r>
       <w:r>
         <w:rPr>
@@ -2321,7 +2572,19 @@
         <w:rPr>
           <w:lang w:val="en-US"/>
         </w:rPr>
-        <w:t>. The switching frequency for 2L-VSI is limited by 25 kHz in the simulations and parameter evaluation</w:t>
+        <w:t xml:space="preserve">. The switching frequency for 2L-VSI is limited </w:t>
+      </w:r>
+      <w:r>
+        <w:rPr>
+          <w:lang w:val="en-US"/>
+        </w:rPr>
+        <w:t>to</w:t>
+      </w:r>
+      <w:r>
+        <w:rPr>
+          <w:lang w:val="en-US"/>
+        </w:rPr>
+        <w:t xml:space="preserve"> 25 kHz in the simulations and parameter evaluation</w:t>
       </w:r>
       <w:r>
         <w:rPr>
@@ -2376,10 +2639,10 @@
       </w:pPr>
       <w:r>
         <w:object w:dxaOrig="11551" w:dyaOrig="14401">
-          <v:shape id="_x0000_i1026" type="#_x0000_t75" style="width:248.45pt;height:309.75pt" o:ole="">
+          <v:shape id="_x0000_i1026" type="#_x0000_t75" style="width:248.25pt;height:309.65pt" o:ole="">
             <v:imagedata r:id="rId12" o:title=""/>
           </v:shape>
-          <o:OLEObject Type="Embed" ProgID="Visio.Drawing.15" ShapeID="_x0000_i1026" DrawAspect="Content" ObjectID="_1590859045" r:id="rId13"/>
+          <o:OLEObject Type="Embed" ProgID="Visio.Drawing.15" ShapeID="_x0000_i1026" DrawAspect="Content" ObjectID="_1590927794" r:id="rId13"/>
         </w:object>
       </w:r>
     </w:p>
@@ -2418,10 +2681,10 @@
       </w:pPr>
       <w:r>
         <w:object w:dxaOrig="4396" w:dyaOrig="4351">
-          <v:shape id="_x0000_i1027" type="#_x0000_t75" style="width:186.05pt;height:184.3pt" o:ole="">
+          <v:shape id="_x0000_i1027" type="#_x0000_t75" style="width:185.95pt;height:184.2pt" o:ole="">
             <v:imagedata r:id="rId14" o:title=""/>
           </v:shape>
-          <o:OLEObject Type="Embed" ProgID="Visio.Drawing.15" ShapeID="_x0000_i1027" DrawAspect="Content" ObjectID="_1590859046" r:id="rId15"/>
+          <o:OLEObject Type="Embed" ProgID="Visio.Drawing.15" ShapeID="_x0000_i1027" DrawAspect="Content" ObjectID="_1590927795" r:id="rId15"/>
         </w:object>
       </w:r>
     </w:p>
@@ -3684,7 +3947,6 @@
         <w:pStyle w:val="Heading1"/>
       </w:pPr>
       <w:r>
-        <w:lastRenderedPageBreak/>
         <w:t>Evaluated Parameters</w:t>
       </w:r>
     </w:p>
@@ -3716,13 +3978,43 @@
         <w:rPr>
           <w:lang w:val="en-US"/>
         </w:rPr>
-        <w:t>The motor is a permanent magnet synchronous motor (PMSM) with concentrated windings</w:t>
-      </w:r>
-      <w:r>
-        <w:rPr>
-          <w:lang w:val="en-US"/>
-        </w:rPr>
-        <w:t xml:space="preserve"> designed specifically for IMMD applications</w:t>
+        <w:t>A</w:t>
+      </w:r>
+      <w:r>
+        <w:rPr>
+          <w:lang w:val="en-US"/>
+        </w:rPr>
+        <w:t xml:space="preserve"> permanent magnet synchronous motor (PMSM) with concentrated windings</w:t>
+      </w:r>
+      <w:r>
+        <w:rPr>
+          <w:lang w:val="en-US"/>
+        </w:rPr>
+        <w:t xml:space="preserve"> </w:t>
+      </w:r>
+      <w:r>
+        <w:rPr>
+          <w:lang w:val="en-US"/>
+        </w:rPr>
+        <w:t xml:space="preserve">is </w:t>
+      </w:r>
+      <w:r>
+        <w:rPr>
+          <w:lang w:val="en-US"/>
+        </w:rPr>
+        <w:t>designed specifically for</w:t>
+      </w:r>
+      <w:r>
+        <w:rPr>
+          <w:lang w:val="en-US"/>
+        </w:rPr>
+        <w:t xml:space="preserve"> this</w:t>
+      </w:r>
+      <w:r>
+        <w:rPr>
+          <w:lang w:val="en-US"/>
+        </w:rPr>
+        <w:t xml:space="preserve"> IMMD application</w:t>
       </w:r>
       <w:r>
         <w:rPr>
@@ -3764,7 +4056,19 @@
         <w:rPr>
           <w:lang w:val="en-US"/>
         </w:rPr>
-        <w:t xml:space="preserve">designed PMSM are listed in Table 3. The single phase equivalent circuit of one module of the motor is shown in Fig. </w:t>
+        <w:t xml:space="preserve">designed PMSM are listed in Table 3. </w:t>
+      </w:r>
+      <w:r>
+        <w:rPr>
+          <w:lang w:val="en-US"/>
+        </w:rPr>
+        <w:t>S</w:t>
+      </w:r>
+      <w:r>
+        <w:rPr>
+          <w:lang w:val="en-US"/>
+        </w:rPr>
+        <w:t xml:space="preserve">ingle phase equivalent circuit of one module of the motor is shown in Fig. </w:t>
       </w:r>
       <w:r>
         <w:rPr>
@@ -3776,7 +4080,19 @@
         <w:rPr>
           <w:lang w:val="en-US"/>
         </w:rPr>
-        <w:t>(a). The induced voltage (</w:t>
+        <w:t xml:space="preserve">(a). </w:t>
+      </w:r>
+      <w:r>
+        <w:rPr>
+          <w:lang w:val="en-US"/>
+        </w:rPr>
+        <w:t>I</w:t>
+      </w:r>
+      <w:r>
+        <w:rPr>
+          <w:lang w:val="en-US"/>
+        </w:rPr>
+        <w:t>nduced voltage (</w:t>
       </w:r>
       <w:proofErr w:type="spellStart"/>
       <w:r>
@@ -3844,7 +4160,19 @@
         <w:rPr>
           <w:lang w:val="en-US"/>
         </w:rPr>
-        <w:t xml:space="preserve"> designed PMSM specific to this application. The corresponding inverter voltage (</w:t>
+        <w:t xml:space="preserve"> designed </w:t>
+      </w:r>
+      <w:r>
+        <w:rPr>
+          <w:lang w:val="en-US"/>
+        </w:rPr>
+        <w:t>motor</w:t>
+      </w:r>
+      <w:r>
+        <w:rPr>
+          <w:lang w:val="en-US"/>
+        </w:rPr>
+        <w:t>. The corresponding inverter voltage (</w:t>
       </w:r>
       <w:proofErr w:type="spellStart"/>
       <w:r>
@@ -3958,10 +4286,10 @@
       </w:pPr>
       <w:r>
         <w:object w:dxaOrig="5115" w:dyaOrig="1485">
-          <v:shape id="_x0000_i1028" type="#_x0000_t75" style="width:248.45pt;height:72.35pt" o:ole="">
+          <v:shape id="_x0000_i1028" type="#_x0000_t75" style="width:248.25pt;height:72.45pt" o:ole="">
             <v:imagedata r:id="rId16" o:title=""/>
           </v:shape>
-          <o:OLEObject Type="Embed" ProgID="Visio.Drawing.15" ShapeID="_x0000_i1028" DrawAspect="Content" ObjectID="_1590859047" r:id="rId17"/>
+          <o:OLEObject Type="Embed" ProgID="Visio.Drawing.15" ShapeID="_x0000_i1028" DrawAspect="Content" ObjectID="_1590927796" r:id="rId17"/>
         </w:object>
       </w:r>
     </w:p>
@@ -5207,7 +5535,7 @@
         <w:rPr>
           <w:lang w:val="en-US"/>
         </w:rPr>
-        <w:t>. It is assumed that the DC bus pre-filter sufficiently suppresses any low frequency ripples or disturbances coming from the grid side. The DC input is represented by an ideal pure DC current source (</w:t>
+        <w:t>. It is assumed that the DC bus pre-filter sufficiently suppresses any low frequency ripples or disturbances from the grid side. The DC input is represented by an ideal pure DC current source (</w:t>
       </w:r>
       <w:proofErr w:type="spellStart"/>
       <w:r>
@@ -5410,20 +5738,26 @@
         <w:rPr>
           <w:lang w:val="en-US"/>
         </w:rPr>
+        <w:t xml:space="preserve">Ripple current handling capability of the capacitors is a critical design </w:t>
+      </w:r>
+      <w:r>
+        <w:rPr>
+          <w:lang w:val="en-US"/>
+        </w:rPr>
+        <w:t>parameter</w:t>
+      </w:r>
+      <w:r>
+        <w:rPr>
+          <w:lang w:val="en-US"/>
+        </w:rPr>
+        <w:t xml:space="preserve"> directly affecting the selected </w:t>
+      </w:r>
+      <w:r>
+        <w:rPr>
+          <w:lang w:val="en-US"/>
+        </w:rPr>
         <w:lastRenderedPageBreak/>
-        <w:t xml:space="preserve">Ripple current handling capability of the capacitors is a critical design </w:t>
-      </w:r>
-      <w:r>
-        <w:rPr>
-          <w:lang w:val="en-US"/>
-        </w:rPr>
-        <w:t>parameter</w:t>
-      </w:r>
-      <w:r>
-        <w:rPr>
-          <w:lang w:val="en-US"/>
-        </w:rPr>
-        <w:t xml:space="preserve"> directly affecting the selected capacitor size, hence the motor drive power density. The only way</w:t>
+        <w:t>capacitor size, hence the motor drive power density. The only way</w:t>
       </w:r>
       <w:r>
         <w:rPr>
@@ -5492,7 +5826,31 @@
         <w:rPr>
           <w:lang w:val="en-US"/>
         </w:rPr>
-        <w:t>critical and should be restricted module-wise as it may impose additional harmonics to the inverter output voltage. The constraint on the voltage ripple should be limited by 1% of the corresponding module DC link capacitor average voltage. As shown in the proportionality relation in (3), this ripple voltage is directly related to capacitor ripple current (</w:t>
+        <w:t xml:space="preserve">critical and should be restricted </w:t>
+      </w:r>
+      <w:r>
+        <w:rPr>
+          <w:lang w:val="en-US"/>
+        </w:rPr>
+        <w:t>for each module</w:t>
+      </w:r>
+      <w:r>
+        <w:rPr>
+          <w:lang w:val="en-US"/>
+        </w:rPr>
+        <w:t xml:space="preserve"> as it may impose additional harmonics to the inverter output voltage. The constraint on the voltage ripple should be limited </w:t>
+      </w:r>
+      <w:r>
+        <w:rPr>
+          <w:lang w:val="en-US"/>
+        </w:rPr>
+        <w:t>to</w:t>
+      </w:r>
+      <w:r>
+        <w:rPr>
+          <w:lang w:val="en-US"/>
+        </w:rPr>
+        <w:t xml:space="preserve"> 1% of the corresponding module DC link capacitor average voltage. As shown in the proportionality relation in (3), this ripple voltage is directly related to capacitor ripple current (</w:t>
       </w:r>
       <w:proofErr w:type="spellStart"/>
       <w:r>
@@ -5540,6 +5898,7 @@
         </w:rPr>
         <w:t xml:space="preserve">) and the switching frequency. Therefore, for a given ripple current, the ripple voltage constraint can be satisfied by either increasing </w:t>
       </w:r>
+      <w:proofErr w:type="spellStart"/>
       <w:r>
         <w:rPr>
           <w:i/>
@@ -5555,6 +5914,7 @@
         </w:rPr>
         <w:t>sw</w:t>
       </w:r>
+      <w:proofErr w:type="spellEnd"/>
       <w:r>
         <w:rPr>
           <w:lang w:val="en-US"/>
@@ -5804,7 +6164,31 @@
         <w:rPr>
           <w:lang w:val="en-US"/>
         </w:rPr>
-        <w:t>. Electrolytic capacitors have higher capacitance per volume; however, their lifetime is limited and dependent to operating temperature. Therefore, film capacitors are more suitable for integrated motor drives where electronic components are subjected to high operating temperatures. Film capacitors are known for their high current handling capability, but their capacitance per volume rating is low which makes capacitance reduction more critical for an IMMD application. That being said, the spectral analysis of DC link voltage and currents, RMS current requirement and capacitance requirement in terms of switching frequency will be included in this comparison.</w:t>
+        <w:t>. Electrolytic capacitors have higher capacitance per volume; however, their lifetime is limited and dependent to operating temperature. Therefore, film capacitors are more suitable for integrated motor drives where electronic components are subjected to high</w:t>
+      </w:r>
+      <w:r>
+        <w:rPr>
+          <w:lang w:val="en-US"/>
+        </w:rPr>
+        <w:t>er</w:t>
+      </w:r>
+      <w:r>
+        <w:rPr>
+          <w:lang w:val="en-US"/>
+        </w:rPr>
+        <w:t xml:space="preserve"> temperatures</w:t>
+      </w:r>
+      <w:r>
+        <w:rPr>
+          <w:lang w:val="en-US"/>
+        </w:rPr>
+        <w:t xml:space="preserve"> than conventional drives</w:t>
+      </w:r>
+      <w:r>
+        <w:rPr>
+          <w:lang w:val="en-US"/>
+        </w:rPr>
+        <w:t>. Film capacitors are known for their high current handling capability, but their capacitance per volume rating is low which makes capacitance reduction more critical for an IMMD application. That being said, the spectral analysis of DC link voltage and currents, RMS current requirement and capacitance requirement in terms of switching frequency will be included in this comparison.</w:t>
       </w:r>
     </w:p>
     <w:p>
@@ -5829,7 +6213,31 @@
         <w:rPr>
           <w:lang w:val="en-US"/>
         </w:rPr>
-        <w:t>Efficiency is one of the most critical parameters in motor drive applications, especially for heavy duty industrial loads. In addition to this, cooling method and size of the heat sink directly depend on the motor drive efficiency. Remembering the fact that heat sink one of the largest components in the motor drive, minimization of this component is particularly important for IMMDs. Optimal selection of switching frequency is required for such designs due to its trade-off between the DC link capacitor size and heat sink size due to switching losses. Although GaNs are known for their superior switching performance, the inverter topology still has great impact on the resultant power semiconductor devices losses, and hence efficiency.</w:t>
+        <w:t>Efficiency is one of the most critical parameters in motor drive applications, especially for heavy duty industrial loads. In addition to this, cooling method and size of the heat sink directly depend on the motor drive efficiency. Remembering the fact that heat sink</w:t>
+      </w:r>
+      <w:r>
+        <w:rPr>
+          <w:lang w:val="en-US"/>
+        </w:rPr>
+        <w:t xml:space="preserve"> is</w:t>
+      </w:r>
+      <w:r>
+        <w:rPr>
+          <w:lang w:val="en-US"/>
+        </w:rPr>
+        <w:t xml:space="preserve"> one of the largest components in the motor drive, minimization of this component is particularly important. Optimal selection of switching frequency is required for such designs due to its trade-off between the DC link capacitor size and heat sink size due to</w:t>
+      </w:r>
+      <w:r>
+        <w:rPr>
+          <w:lang w:val="en-US"/>
+        </w:rPr>
+        <w:t xml:space="preserve"> the</w:t>
+      </w:r>
+      <w:r>
+        <w:rPr>
+          <w:lang w:val="en-US"/>
+        </w:rPr>
+        <w:t xml:space="preserve"> switching losses. Although GaNs are known for their superior switching performance, the inverter topology still has great impact on the resultant power semiconductor devices losses, and hence efficiency.</w:t>
       </w:r>
     </w:p>
     <w:p>
@@ -5855,7 +6263,19 @@
         <w:rPr>
           <w:lang w:val="en-US"/>
         </w:rPr>
-        <w:t xml:space="preserve"> to visualize the applied method for a full conduction cycle of one of the inverter switches. First, all the loss-related data from the device datasheets are converted to functions in MATLAB which are dependent to device currents, using curve fitting. During the integration process, the conduction, turn-on or turn-off losses are detected at each time instant. At each instant, the corresponding energy is calculated using the instantaneous current information, the related datasheet parameter value and simulation time step (</w:t>
+        <w:t xml:space="preserve"> to visualize the applied method for a full conduction cycle of one of the inverter switches. First, all loss-related data from the device datasheets are converted to</w:t>
+      </w:r>
+      <w:r>
+        <w:rPr>
+          <w:lang w:val="en-US"/>
+        </w:rPr>
+        <w:t xml:space="preserve"> curve fitted</w:t>
+      </w:r>
+      <w:r>
+        <w:rPr>
+          <w:lang w:val="en-US"/>
+        </w:rPr>
+        <w:t xml:space="preserve"> functions in MATLAB which are dependent to device currents. During the integration process, the conduction, turn-on or turn-off losses are detected at each time instant. At each instant, the corresponding energy is calculated using the instantaneous current information, the related datasheet parameter value and simulation time step (</w:t>
       </w:r>
       <w:proofErr w:type="spellStart"/>
       <w:r>
@@ -5870,14 +6290,7 @@
         <w:rPr>
           <w:lang w:val="en-US"/>
         </w:rPr>
-        <w:t xml:space="preserve">). From (4) to (8), the equations used in determining the conduction energy for IGBT, conduction (both forward and reverse) energy for GaN, </w:t>
-      </w:r>
-      <w:r>
-        <w:rPr>
-          <w:lang w:val="en-US"/>
-        </w:rPr>
-        <w:lastRenderedPageBreak/>
-        <w:t>conduction energy for diode</w:t>
+        <w:t>). From (4) to (8), the equations used in determining the conduction energy for IGBT, conduction (both forward and reverse) energy for GaN, conduction energy for diode</w:t>
       </w:r>
       <w:r>
         <w:rPr>
@@ -5912,7 +6325,21 @@
         <w:rPr>
           <w:lang w:val="en-US"/>
         </w:rPr>
-        <w:t>) for GaN and IGBT, and reverse recovery energy for diode are shown</w:t>
+        <w:t xml:space="preserve">) for </w:t>
+      </w:r>
+      <w:proofErr w:type="spellStart"/>
+      <w:r>
+        <w:rPr>
+          <w:lang w:val="en-US"/>
+        </w:rPr>
+        <w:t>GaN</w:t>
+      </w:r>
+      <w:proofErr w:type="spellEnd"/>
+      <w:r>
+        <w:rPr>
+          <w:lang w:val="en-US"/>
+        </w:rPr>
+        <w:t xml:space="preserve"> and IGBT, and reverse recovery energy for diode are shown</w:t>
       </w:r>
       <w:r>
         <w:rPr>
@@ -5924,7 +6351,13 @@
         <w:rPr>
           <w:lang w:val="en-US"/>
         </w:rPr>
-        <w:t xml:space="preserve"> respectively. At the end of the fundamental cycle, cumulative energy components are converted to power losses </w:t>
+        <w:t xml:space="preserve"> </w:t>
+      </w:r>
+      <w:r>
+        <w:rPr>
+          <w:lang w:val="en-US"/>
+        </w:rPr>
+        <w:t xml:space="preserve">respectively. At the end of the fundamental cycle, cumulative energy components are converted to power losses </w:t>
       </w:r>
       <w:r>
         <w:rPr>
@@ -6004,10 +6437,10 @@
       </w:pPr>
       <w:r>
         <w:object w:dxaOrig="12691" w:dyaOrig="5401">
-          <v:shape id="_x0000_i1029" type="#_x0000_t75" style="width:248.8pt;height:106.2pt" o:ole="">
-            <v:imagedata r:id="rId18" o:title=""/>
+          <v:shape id="_x0000_i1029" type="#_x0000_t75" style="width:248.7pt;height:98.05pt" o:ole="">
+            <v:imagedata r:id="rId18" o:title="" cropbottom="4968f"/>
           </v:shape>
-          <o:OLEObject Type="Embed" ProgID="Visio.Drawing.15" ShapeID="_x0000_i1029" DrawAspect="Content" ObjectID="_1590859048" r:id="rId19"/>
+          <o:OLEObject Type="Embed" ProgID="Visio.Drawing.15" ShapeID="_x0000_i1029" DrawAspect="Content" ObjectID="_1590927797" r:id="rId19"/>
         </w:object>
       </w:r>
     </w:p>
@@ -6979,7 +7412,19 @@
         <w:rPr>
           <w:lang w:val="en-US"/>
         </w:rPr>
-        <w:t>Another crucial factor regarding the motor drive topology is the fault tolerance capability, which is also one of the major features separating IMMDs from conventional drives. Obviously, a single 2L-VSI or 3L-VSI do not have any fault tolerance capability</w:t>
+        <w:t xml:space="preserve">Another crucial factor regarding the motor drive topology is the fault tolerance capability, which is also </w:t>
+      </w:r>
+      <w:r>
+        <w:rPr>
+          <w:lang w:val="en-US"/>
+        </w:rPr>
+        <w:t>a</w:t>
+      </w:r>
+      <w:r>
+        <w:rPr>
+          <w:lang w:val="en-US"/>
+        </w:rPr>
+        <w:t xml:space="preserve"> feature separating IMMDs from conventional drives. Obviously, a single 2L-VSI or 3L-VSI do not have any fault tolerance capability</w:t>
       </w:r>
       <w:r>
         <w:rPr>
@@ -6991,7 +7436,37 @@
         <w:rPr>
           <w:lang w:val="en-US"/>
         </w:rPr>
-        <w:t xml:space="preserve">. Although the motor poles are separately connected to distinct modules in series connection, it does not mean a fully fault tolerant operation is obtained. However, assuming the DC link input is unchanged, the motor may still be able to operate with reduced power rating even if one of the modules fail, if the voltage ratings of the remaining modules can withstand by the safety margin used during component selection. </w:t>
+        <w:t xml:space="preserve"> side</w:t>
+      </w:r>
+      <w:r>
+        <w:rPr>
+          <w:lang w:val="en-US"/>
+        </w:rPr>
+        <w:t xml:space="preserve">. Although the motor poles are separately connected to distinct modules in series connection, it does not mean a fully fault tolerant operation is obtained. However, assuming the DC link input is unchanged, the motor may still be able to operate with reduced power rating even if one of the modules fail, </w:t>
+      </w:r>
+      <w:r>
+        <w:rPr>
+          <w:lang w:val="en-US"/>
+        </w:rPr>
+        <w:t>given that</w:t>
+      </w:r>
+      <w:r>
+        <w:rPr>
+          <w:lang w:val="en-US"/>
+        </w:rPr>
+        <w:t xml:space="preserve"> the voltage ratings of the remaining modules can withstand </w:t>
+      </w:r>
+      <w:r>
+        <w:rPr>
+          <w:lang w:val="en-US"/>
+        </w:rPr>
+        <w:t>the DC link voltage</w:t>
+      </w:r>
+      <w:r>
+        <w:rPr>
+          <w:lang w:val="en-US"/>
+        </w:rPr>
+        <w:t xml:space="preserve">. </w:t>
       </w:r>
       <w:r>
         <w:rPr>
@@ -7075,7 +7550,19 @@
         <w:rPr>
           <w:lang w:val="en-US"/>
         </w:rPr>
-        <w:t xml:space="preserve"> Therefore, having more series connection will result in shorter capacitor heights. On the other hand, the required number of capacitors will increase with increasing number of series connection.</w:t>
+        <w:t xml:space="preserve"> Therefore, having more series connection will result in shorter capacitor heights. </w:t>
+      </w:r>
+      <w:r>
+        <w:rPr>
+          <w:lang w:val="en-US"/>
+        </w:rPr>
+        <w:t>However</w:t>
+      </w:r>
+      <w:r>
+        <w:rPr>
+          <w:lang w:val="en-US"/>
+        </w:rPr>
+        <w:t>, the required number of capacitors will increase with increasing number of series connection.</w:t>
       </w:r>
       <w:r>
         <w:rPr>
@@ -7131,6 +7618,23 @@
     </w:p>
     <w:p>
       <w:pPr>
+        <w:jc w:val="both"/>
+      </w:pPr>
+      <w:r>
+        <w:t xml:space="preserve">      The topologies are compared </w:t>
+      </w:r>
+      <w:r>
+        <w:t xml:space="preserve">depending on their AC side, DC bus and efficiency characteristics, </w:t>
+      </w:r>
+      <w:r>
+        <w:t>as</w:t>
+      </w:r>
+      <w:r>
+        <w:t xml:space="preserve"> they are the key components of a drive circuit.</w:t>
+      </w:r>
+    </w:p>
+    <w:p>
+      <w:pPr>
         <w:pStyle w:val="Heading2"/>
       </w:pPr>
       <w:r>
@@ -7161,7 +7665,19 @@
         <w:rPr>
           <w:lang w:val="en-US"/>
         </w:rPr>
-        <w:t xml:space="preserve">. Waveforms for series or parallel connection are not included since only the magnitudes are changed. Moreover, the voltage and current spectra of each topology are shown in Fig. </w:t>
+        <w:t xml:space="preserve">. Waveforms for series or parallel connection are not included since only the magnitudes are </w:t>
+      </w:r>
+      <w:r>
+        <w:rPr>
+          <w:lang w:val="en-US"/>
+        </w:rPr>
+        <w:t>varied</w:t>
+      </w:r>
+      <w:r>
+        <w:rPr>
+          <w:lang w:val="en-US"/>
+        </w:rPr>
+        <w:t xml:space="preserve">. Moreover, the voltage and current spectra of each topology are shown in Fig. </w:t>
       </w:r>
       <w:r>
         <w:rPr>
@@ -7616,8 +8132,8 @@
         </w:rPr>
         <w:drawing>
           <wp:inline distT="0" distB="0" distL="0" distR="0" wp14:anchorId="33FD2480" wp14:editId="116E0BEF">
-            <wp:extent cx="3193699" cy="1468868"/>
-            <wp:effectExtent l="0" t="0" r="6985" b="0"/>
+            <wp:extent cx="3102228" cy="1426798"/>
+            <wp:effectExtent l="0" t="0" r="3175" b="2540"/>
             <wp:docPr id="28" name="Picture 28"/>
             <wp:cNvGraphicFramePr>
               <a:graphicFrameLocks xmlns:a="http://schemas.openxmlformats.org/drawingml/2006/main" noChangeAspect="1"/>
@@ -7645,7 +8161,7 @@
                   <pic:spPr bwMode="auto">
                     <a:xfrm>
                       <a:off x="0" y="0"/>
-                      <a:ext cx="3197696" cy="1470706"/>
+                      <a:ext cx="3111029" cy="1430846"/>
                     </a:xfrm>
                     <a:prstGeom prst="rect">
                       <a:avLst/>
@@ -7707,32 +8223,15 @@
     </w:p>
     <w:p>
       <w:pPr>
-        <w:pStyle w:val="BodyText"/>
-        <w:rPr>
-          <w:lang w:val="en-US"/>
-        </w:rPr>
-      </w:pPr>
-    </w:p>
-    <w:p>
-      <w:pPr>
         <w:spacing w:before="120" w:line="216" w:lineRule="auto"/>
         <w:rPr>
           <w:sz w:val="16"/>
         </w:rPr>
       </w:pPr>
-    </w:p>
-    <w:p>
-      <w:pPr>
-        <w:spacing w:before="120" w:line="216" w:lineRule="auto"/>
-        <w:rPr>
-          <w:sz w:val="16"/>
-        </w:rPr>
-      </w:pPr>
-      <w:r>
-        <w:rPr>
-          <w:sz w:val="16"/>
-        </w:rPr>
-        <w:lastRenderedPageBreak/>
+      <w:r>
+        <w:rPr>
+          <w:sz w:val="16"/>
+        </w:rPr>
         <w:t>TABLE I</w:t>
       </w:r>
       <w:r>
@@ -9168,10 +9667,10 @@
         </w:rPr>
         <w:lastRenderedPageBreak/>
         <w:drawing>
-          <wp:inline distT="0" distB="0" distL="0" distR="0" wp14:anchorId="72CB693F" wp14:editId="009194BF">
-            <wp:extent cx="3075677" cy="1986898"/>
+          <wp:inline distT="0" distB="0" distL="0" distR="0">
+            <wp:extent cx="3178523" cy="1968504"/>
             <wp:effectExtent l="0" t="0" r="0" b="0"/>
-            <wp:docPr id="7" name="Picture 7"/>
+            <wp:docPr id="17" name="Picture 17"/>
             <wp:cNvGraphicFramePr>
               <a:graphicFrameLocks xmlns:a="http://schemas.openxmlformats.org/drawingml/2006/main" noChangeAspect="1"/>
             </wp:cNvGraphicFramePr>
@@ -9179,7 +9678,7 @@
               <a:graphicData uri="http://schemas.openxmlformats.org/drawingml/2006/picture">
                 <pic:pic xmlns:pic="http://schemas.openxmlformats.org/drawingml/2006/picture">
                   <pic:nvPicPr>
-                    <pic:cNvPr id="0" name="Picture 7"/>
+                    <pic:cNvPr id="0" name="Picture 14"/>
                     <pic:cNvPicPr>
                       <a:picLocks noChangeAspect="1" noChangeArrowheads="1"/>
                     </pic:cNvPicPr>
@@ -9192,13 +9691,13 @@
                         </a:ext>
                       </a:extLst>
                     </a:blip>
-                    <a:srcRect l="4612" t="4797" r="6800"/>
+                    <a:srcRect l="3813" t="4854" r="5544"/>
                     <a:stretch/>
                   </pic:blipFill>
                   <pic:spPr bwMode="auto">
                     <a:xfrm>
                       <a:off x="0" y="0"/>
-                      <a:ext cx="3084779" cy="1992778"/>
+                      <a:ext cx="3179400" cy="1969047"/>
                     </a:xfrm>
                     <a:prstGeom prst="rect">
                       <a:avLst/>
@@ -9290,9 +9789,9 @@
         </w:rPr>
         <w:drawing>
           <wp:inline distT="0" distB="0" distL="0" distR="0">
-            <wp:extent cx="3116580" cy="2025908"/>
-            <wp:effectExtent l="0" t="0" r="7620" b="0"/>
-            <wp:docPr id="10" name="Picture 10"/>
+            <wp:extent cx="2973172" cy="1902798"/>
+            <wp:effectExtent l="0" t="0" r="0" b="2540"/>
+            <wp:docPr id="15" name="Picture 15"/>
             <wp:cNvGraphicFramePr>
               <a:graphicFrameLocks xmlns:a="http://schemas.openxmlformats.org/drawingml/2006/main" noChangeAspect="1"/>
             </wp:cNvGraphicFramePr>
@@ -9300,7 +9799,7 @@
               <a:graphicData uri="http://schemas.openxmlformats.org/drawingml/2006/picture">
                 <pic:pic xmlns:pic="http://schemas.openxmlformats.org/drawingml/2006/picture">
                   <pic:nvPicPr>
-                    <pic:cNvPr id="0" name="Picture 9"/>
+                    <pic:cNvPr id="0" name="Picture 11"/>
                     <pic:cNvPicPr>
                       <a:picLocks noChangeAspect="1" noChangeArrowheads="1"/>
                     </pic:cNvPicPr>
@@ -9313,13 +9812,13 @@
                         </a:ext>
                       </a:extLst>
                     </a:blip>
-                    <a:srcRect l="4997" t="4183" r="6957"/>
+                    <a:srcRect l="4620" t="3482" r="6400"/>
                     <a:stretch/>
                   </pic:blipFill>
                   <pic:spPr bwMode="auto">
                     <a:xfrm>
                       <a:off x="0" y="0"/>
-                      <a:ext cx="3134593" cy="2037617"/>
+                      <a:ext cx="2985840" cy="1910905"/>
                     </a:xfrm>
                     <a:prstGeom prst="rect">
                       <a:avLst/>
@@ -9357,6 +9856,7 @@
         <w:pStyle w:val="text"/>
         <w:spacing w:line="240" w:lineRule="auto"/>
         <w:ind w:firstLine="0"/>
+        <w:jc w:val="center"/>
       </w:pPr>
       <w:r>
         <w:rPr>
@@ -9364,9 +9864,9 @@
         </w:rPr>
         <w:drawing>
           <wp:inline distT="0" distB="0" distL="0" distR="0">
-            <wp:extent cx="3074205" cy="2108614"/>
-            <wp:effectExtent l="0" t="0" r="0" b="6350"/>
-            <wp:docPr id="11" name="Picture 11"/>
+            <wp:extent cx="3049762" cy="1970166"/>
+            <wp:effectExtent l="0" t="0" r="0" b="0"/>
+            <wp:docPr id="14" name="Picture 14"/>
             <wp:cNvGraphicFramePr>
               <a:graphicFrameLocks xmlns:a="http://schemas.openxmlformats.org/drawingml/2006/main" noChangeAspect="1"/>
             </wp:cNvGraphicFramePr>
@@ -9387,13 +9887,13 @@
                         </a:ext>
                       </a:extLst>
                     </a:blip>
-                    <a:srcRect l="4688" r="8272"/>
+                    <a:srcRect l="3765" t="1451" r="6230"/>
                     <a:stretch/>
                   </pic:blipFill>
                   <pic:spPr bwMode="auto">
                     <a:xfrm>
                       <a:off x="0" y="0"/>
-                      <a:ext cx="3085420" cy="2116307"/>
+                      <a:ext cx="3073322" cy="1985386"/>
                     </a:xfrm>
                     <a:prstGeom prst="rect">
                       <a:avLst/>
@@ -9457,14 +9957,13 @@
       <w:r>
         <w:rPr>
           <w:noProof/>
-          <w:lang w:val="en-US" w:eastAsia="en-US"/>
-        </w:rPr>
-        <w:lastRenderedPageBreak/>
+          <w:lang w:val="en-US"/>
+        </w:rPr>
         <w:drawing>
           <wp:inline distT="0" distB="0" distL="0" distR="0">
-            <wp:extent cx="3107903" cy="2017230"/>
+            <wp:extent cx="3112065" cy="1978875"/>
             <wp:effectExtent l="0" t="0" r="0" b="2540"/>
-            <wp:docPr id="9" name="Picture 9"/>
+            <wp:docPr id="18" name="Picture 18"/>
             <wp:cNvGraphicFramePr>
               <a:graphicFrameLocks xmlns:a="http://schemas.openxmlformats.org/drawingml/2006/main" noChangeAspect="1"/>
             </wp:cNvGraphicFramePr>
@@ -9472,7 +9971,7 @@
               <a:graphicData uri="http://schemas.openxmlformats.org/drawingml/2006/picture">
                 <pic:pic xmlns:pic="http://schemas.openxmlformats.org/drawingml/2006/picture">
                   <pic:nvPicPr>
-                    <pic:cNvPr id="0" name="Picture 8"/>
+                    <pic:cNvPr id="0" name="Picture 15"/>
                     <pic:cNvPicPr>
                       <a:picLocks noChangeAspect="1" noChangeArrowheads="1"/>
                     </pic:cNvPicPr>
@@ -9485,13 +9984,13 @@
                         </a:ext>
                       </a:extLst>
                     </a:blip>
-                    <a:srcRect l="4912" t="4935" r="7654"/>
+                    <a:srcRect l="4540" t="4470" r="6822" b="1"/>
                     <a:stretch/>
                   </pic:blipFill>
                   <pic:spPr bwMode="auto">
                     <a:xfrm>
                       <a:off x="0" y="0"/>
-                      <a:ext cx="3122272" cy="2026556"/>
+                      <a:ext cx="3112770" cy="1979323"/>
                     </a:xfrm>
                     <a:prstGeom prst="rect">
                       <a:avLst/>
@@ -9528,7 +10027,12 @@
         <w:br/>
       </w:r>
       <w:r>
-        <w:t>(fsw = 10 kHz for 2L-VSI, fsw = 50 kHz for other topologies)</w:t>
+        <w:t>(fsw = 10 kHz for 2</w:t>
+      </w:r>
+      <w:bookmarkStart w:id="1" w:name="_GoBack"/>
+      <w:bookmarkEnd w:id="1"/>
+      <w:r>
+        <w:t>L-VSI, fsw = 50 kHz for other topologies)</w:t>
       </w:r>
     </w:p>
     <w:p>
@@ -9550,7 +10054,19 @@
         <w:rPr>
           <w:lang w:val="en-US"/>
         </w:rPr>
-        <w:t>On the motor side, 3L-VSI topologies have better waveform quality for both voltage and current compared to 2L-VSI topologies at the same switching frequency since the number of levels is higher. Series or parallel connection do not affect the voltage harmonic spectrum of the modules on the motor side. IMMD topologies with GaN FETs have the advantage of using higher switching frequencies such that the dominant harmonic frequencies are much greater than the ones of conventional topology with IGBT. Because of this, the magnitude of the motor line current harmonics is also much lower as seen in Fig. 8. For the same switching frequency, THD of both voltage and current is lower for three-level topologies than two-level.</w:t>
+        <w:t xml:space="preserve">On the motor side, 3L-VSI topologies have better waveform quality for both voltage and current compared to 2L-VSI topologies at the same switching frequency </w:t>
+      </w:r>
+      <w:r>
+        <w:rPr>
+          <w:lang w:val="en-US"/>
+        </w:rPr>
+        <w:t>as a higher number of voltage levels is used</w:t>
+      </w:r>
+      <w:r>
+        <w:rPr>
+          <w:lang w:val="en-US"/>
+        </w:rPr>
+        <w:t>. Series or parallel connection do not affect the voltage harmonic spectrum of the modules on the motor side. IMMD topologies with GaN FETs have the advantage of using higher switching frequencies such that the dominant harmonic frequencies are much greater than the ones of conventional topology with IGBT. Because of this, the magnitude of the motor line current harmonics is lower as seen in Fig. 8. For the same switching frequency, THD of both voltage and current is lower for three-level topologies than two-level.</w:t>
       </w:r>
     </w:p>
     <w:p>
@@ -9564,7 +10080,19 @@
         <w:rPr>
           <w:lang w:val="en-US"/>
         </w:rPr>
-        <w:t>On the DC link side, 3L-VSI has slightly lower ripple RMS current than 2L-VSI. Apart from this, the only factor that changes the RMS current is the application of phase-shifting (gate signal interleaving) which is only applicable in parallel connected topologies (2L-2S2P-VSI and 3L-2P-VSI). In overall, the best performance on the DC link RMS current is obtained for 3L-2P-VSI. The percent DC bus voltage ripple per module is kept at 1% for all topology simulations to obtain the required capacitance as shown in Fig. 11. The total capacitance variations show that, series connection of modules increase the capacitance requirement, therefore using 3L-VSI topologies instead of series connected 2L-VSI is more advantageous. Parallel connected topologies are also advantageous thanks to the effect of interleaving on the DC link voltage ripple. 3L-2P-VSI and 2L-VSI conventional topology have the best performance on capacitance requirement, however the former can reach much higher switching frequencies, lowering the capacitance more thanks to the utilization GaN devices.</w:t>
+        <w:t>On the DC link side, 3L-VSI has slightly lower ripple RMS current than 2L-VSI. Apart from this, the only factor that changes the RMS current is the application of phase-shifting (gate signal interleaving) which is only applicable in parallel connected topologies (2L-2S2P-VSI and 3L-2P-VSI). In overall, the best performance on the DC link RMS current is obtained for 3L-2P-VSI. The percent DC bus voltage ripple per module is kept at 1% for all topology simulations to obtain the required capacitance as shown in Fig. 11. The total capacitance variations show that, series connection of modules increase the capacitance requirement, therefore using 3L-VSI topologies instead of series connected 2L-VSI is more advantageous. Parallel connected topologies are also advantageous thanks to the effect of interleaving on the DC link voltage ripple. 3L-2P-VSI and 2L-VSI conventional topology have the best performance on capacitance requirement, however the former can reach much higher switching frequencies, lowering</w:t>
+      </w:r>
+      <w:r>
+        <w:rPr>
+          <w:lang w:val="en-US"/>
+        </w:rPr>
+        <w:t xml:space="preserve"> required</w:t>
+      </w:r>
+      <w:r>
+        <w:rPr>
+          <w:lang w:val="en-US"/>
+        </w:rPr>
+        <w:t xml:space="preserve"> the capacitance thanks to the utilization GaN devices.</w:t>
       </w:r>
     </w:p>
     <w:p>
@@ -9578,7 +10106,25 @@
         <w:rPr>
           <w:lang w:val="en-US"/>
         </w:rPr>
-        <w:t xml:space="preserve">From Fig. 13, it is clear that the </w:t>
+        <w:t>I</w:t>
+      </w:r>
+      <w:r>
+        <w:rPr>
+          <w:lang w:val="en-US"/>
+        </w:rPr>
+        <w:t xml:space="preserve">t is clear </w:t>
+      </w:r>
+      <w:r>
+        <w:rPr>
+          <w:lang w:val="en-US"/>
+        </w:rPr>
+        <w:t>f</w:t>
+      </w:r>
+      <w:r>
+        <w:rPr>
+          <w:lang w:val="en-US"/>
+        </w:rPr>
+        <w:t xml:space="preserve">rom Fig. 13 that </w:t>
       </w:r>
       <w:r>
         <w:rPr>
@@ -9602,7 +10148,19 @@
         <w:rPr>
           <w:lang w:val="en-US"/>
         </w:rPr>
-        <w:t>. On the other hand,</w:t>
+        <w:t xml:space="preserve">. </w:t>
+      </w:r>
+      <w:r>
+        <w:rPr>
+          <w:lang w:val="en-US"/>
+        </w:rPr>
+        <w:t>However</w:t>
+      </w:r>
+      <w:r>
+        <w:rPr>
+          <w:lang w:val="en-US"/>
+        </w:rPr>
+        <w:t>,</w:t>
       </w:r>
       <w:r>
         <w:rPr>
@@ -9632,13 +10190,7 @@
         <w:rPr>
           <w:lang w:val="en-US"/>
         </w:rPr>
-        <w:t>Because of</w:t>
-      </w:r>
-      <w:r>
-        <w:rPr>
-          <w:lang w:val="en-US"/>
-        </w:rPr>
-        <w:t xml:space="preserve"> these</w:t>
+        <w:t>Therefore</w:t>
       </w:r>
       <w:r>
         <w:rPr>
@@ -9662,19 +10214,31 @@
         <w:rPr>
           <w:lang w:val="en-US"/>
         </w:rPr>
-        <w:t xml:space="preserve">s the switching frequencies </w:t>
-      </w:r>
-      <w:r>
-        <w:rPr>
-          <w:lang w:val="en-US"/>
-        </w:rPr>
-        <w:t>gets larger</w:t>
-      </w:r>
-      <w:r>
-        <w:rPr>
-          <w:lang w:val="en-US"/>
-        </w:rPr>
-        <w:t xml:space="preserve">, the </w:t>
+        <w:t>s the switching frequenc</w:t>
+      </w:r>
+      <w:r>
+        <w:rPr>
+          <w:lang w:val="en-US"/>
+        </w:rPr>
+        <w:t>y</w:t>
+      </w:r>
+      <w:r>
+        <w:rPr>
+          <w:lang w:val="en-US"/>
+        </w:rPr>
+        <w:t xml:space="preserve"> </w:t>
+      </w:r>
+      <w:r>
+        <w:rPr>
+          <w:lang w:val="en-US"/>
+        </w:rPr>
+        <w:t>is increased</w:t>
+      </w:r>
+      <w:r>
+        <w:rPr>
+          <w:lang w:val="en-US"/>
+        </w:rPr>
+        <w:t xml:space="preserve">, </w:t>
       </w:r>
       <w:r>
         <w:rPr>
@@ -9716,7 +10280,13 @@
         <w:rPr>
           <w:lang w:val="en-US"/>
         </w:rPr>
-        <w:t>ciencies compared to non-parallel counterparts</w:t>
+        <w:t xml:space="preserve">ciencies compared to non-parallel </w:t>
+      </w:r>
+      <w:r>
+        <w:rPr>
+          <w:lang w:val="en-US"/>
+        </w:rPr>
+        <w:t>variations</w:t>
       </w:r>
       <w:r>
         <w:rPr>
@@ -9788,26 +10358,44 @@
         <w:rPr>
           <w:lang w:val="en-US"/>
         </w:rPr>
+        <w:t>slots</w:t>
+      </w:r>
+      <w:r>
+        <w:rPr>
+          <w:lang w:val="en-US"/>
+        </w:rPr>
+        <w:t xml:space="preserve"> of the motor</w:t>
+      </w:r>
+      <w:r>
+        <w:rPr>
+          <w:lang w:val="en-US"/>
+        </w:rPr>
+        <w:t xml:space="preserve">. Moreover, </w:t>
+      </w:r>
+      <w:r>
+        <w:rPr>
+          <w:lang w:val="en-US"/>
+        </w:rPr>
         <w:lastRenderedPageBreak/>
-        <w:t>slots</w:t>
-      </w:r>
-      <w:r>
-        <w:rPr>
-          <w:lang w:val="en-US"/>
-        </w:rPr>
-        <w:t xml:space="preserve"> of the motor</w:t>
-      </w:r>
-      <w:r>
-        <w:rPr>
-          <w:lang w:val="en-US"/>
-        </w:rPr>
-        <w:t xml:space="preserve">. Moreover, the overall cost of the drive becomes an important issue as stated </w:t>
-      </w:r>
-      <w:r>
-        <w:rPr>
-          <w:lang w:val="en-US"/>
-        </w:rPr>
-        <w:t>in Section 3</w:t>
+        <w:t xml:space="preserve">the overall cost of the drive becomes an important issue as stated </w:t>
+      </w:r>
+      <w:r>
+        <w:rPr>
+          <w:lang w:val="en-US"/>
+        </w:rPr>
+        <w:t>in</w:t>
+      </w:r>
+      <w:r>
+        <w:rPr>
+          <w:lang w:val="en-US"/>
+        </w:rPr>
+        <w:t xml:space="preserve"> the</w:t>
+      </w:r>
+      <w:r>
+        <w:rPr>
+          <w:lang w:val="en-US"/>
+        </w:rPr>
+        <w:t xml:space="preserve"> Section 3</w:t>
       </w:r>
       <w:r>
         <w:rPr>
@@ -9935,7 +10523,13 @@
         <w:rPr>
           <w:lang w:val="en-US"/>
         </w:rPr>
-        <w:t xml:space="preserve"> in</w:t>
+        <w:t xml:space="preserve"> </w:t>
+      </w:r>
+      <w:r>
+        <w:rPr>
+          <w:lang w:val="en-US"/>
+        </w:rPr>
+        <w:t>for</w:t>
       </w:r>
       <w:r>
         <w:rPr>
@@ -9947,13 +10541,31 @@
         <w:rPr>
           <w:lang w:val="en-US"/>
         </w:rPr>
-        <w:t xml:space="preserve"> IGBT based topology.</w:t>
-      </w:r>
-      <w:r>
-        <w:rPr>
-          <w:lang w:val="en-US"/>
-        </w:rPr>
-        <w:t xml:space="preserve"> The reason is that, switching losses are more dominant for the IGBT semiconductors. However, for all cases, even though the GaN based topologies are switched at much higher frequencies, their efficiency is always better than </w:t>
+        <w:t xml:space="preserve"> IGBT based topology</w:t>
+      </w:r>
+      <w:r>
+        <w:rPr>
+          <w:lang w:val="en-US"/>
+        </w:rPr>
+        <w:t>,</w:t>
+      </w:r>
+      <w:r>
+        <w:rPr>
+          <w:lang w:val="en-US"/>
+        </w:rPr>
+        <w:t xml:space="preserve"> </w:t>
+      </w:r>
+      <w:r>
+        <w:rPr>
+          <w:lang w:val="en-US"/>
+        </w:rPr>
+        <w:t>as the</w:t>
+      </w:r>
+      <w:r>
+        <w:rPr>
+          <w:lang w:val="en-US"/>
+        </w:rPr>
+        <w:t xml:space="preserve"> switching losses are more dominant for the IGBT semiconductors. However, for all cases, even though the GaN based topologies are switched at much higher frequencies, their efficiency is always better than </w:t>
       </w:r>
       <w:r>
         <w:rPr>
@@ -10108,7 +10720,19 @@
         <w:rPr>
           <w:lang w:val="en-US"/>
         </w:rPr>
-        <w:t>It has been shown that using parallel connection in any of the topologies results in better efficiency as the switching frequency gets larger.</w:t>
+        <w:t xml:space="preserve">It has been shown that using parallel connection in any of the topologies results in better efficiency as the switching frequency gets </w:t>
+      </w:r>
+      <w:r>
+        <w:rPr>
+          <w:lang w:val="en-US"/>
+        </w:rPr>
+        <w:t>higher</w:t>
+      </w:r>
+      <w:r>
+        <w:rPr>
+          <w:lang w:val="en-US"/>
+        </w:rPr>
+        <w:t>.</w:t>
       </w:r>
       <w:r>
         <w:rPr>
@@ -10180,7 +10804,19 @@
         <w:rPr>
           <w:lang w:val="en-US"/>
         </w:rPr>
-        <w:t>. Even though the switching frequencies of the GaN based topologies are 5 times larger than the conventional IGBT case, the efficiency is always better for the GaN based topologies.</w:t>
+        <w:t xml:space="preserve">. Even though the switching frequencies of the GaN based topologies are </w:t>
+      </w:r>
+      <w:r>
+        <w:rPr>
+          <w:lang w:val="en-US"/>
+        </w:rPr>
+        <w:t>five</w:t>
+      </w:r>
+      <w:r>
+        <w:rPr>
+          <w:lang w:val="en-US"/>
+        </w:rPr>
+        <w:t xml:space="preserve"> times larger than the conventional IGBT case, the efficiency is always better for the GaN based topologies.</w:t>
       </w:r>
       <w:r>
         <w:rPr>
@@ -10301,7 +10937,6 @@
         <w:rPr>
           <w:lang w:val="en-US"/>
         </w:rPr>
-        <w:lastRenderedPageBreak/>
         <w:t>conventional motor drive in all aspects. The improvement in motor drive efficiency to reduce the heat sink size, by using parallel connected modules is shown. Furthermore, size reduction in DC link capacitors is achieved by using gate signal interleaving in modular structure. It has been shown that, 98% efficiency can be obtained with very small DC bus capacitance for a newly proposed topology where 2-level modules are connected both in series and parallel configuration. Permitting the utilization of commercial GaN FETs with series connection, this topology has also increased fault tolerance capability in terms of both motor and drive inverters.</w:t>
       </w:r>
     </w:p>
@@ -11143,7 +11778,7 @@
 </file>
 
 <file path=word/endnotes.xml><?xml version="1.0" encoding="utf-8"?>
-<w:endnotes xmlns:wpc="http://schemas.microsoft.com/office/word/2010/wordprocessingCanvas" xmlns:cx="http://schemas.microsoft.com/office/drawing/2014/chartex" xmlns:mc="http://schemas.openxmlformats.org/markup-compatibility/2006" xmlns:o="urn:schemas-microsoft-com:office:office" xmlns:r="http://schemas.openxmlformats.org/officeDocument/2006/relationships" xmlns:m="http://schemas.openxmlformats.org/officeDocument/2006/math" xmlns:v="urn:schemas-microsoft-com:vml" xmlns:wp14="http://schemas.microsoft.com/office/word/2010/wordprocessingDrawing" xmlns:wp="http://schemas.openxmlformats.org/drawingml/2006/wordprocessingDrawing" xmlns:w10="urn:schemas-microsoft-com:office:word" xmlns:w="http://schemas.openxmlformats.org/wordprocessingml/2006/main" xmlns:w14="http://schemas.microsoft.com/office/word/2010/wordml" xmlns:w15="http://schemas.microsoft.com/office/word/2012/wordml" xmlns:w16se="http://schemas.microsoft.com/office/word/2015/wordml/symex" xmlns:wpg="http://schemas.microsoft.com/office/word/2010/wordprocessingGroup" xmlns:wpi="http://schemas.microsoft.com/office/word/2010/wordprocessingInk" xmlns:wne="http://schemas.microsoft.com/office/word/2006/wordml" xmlns:wps="http://schemas.microsoft.com/office/word/2010/wordprocessingShape" mc:Ignorable="w14 w15 w16se wp14">
+<w:endnotes xmlns:wpc="http://schemas.microsoft.com/office/word/2010/wordprocessingCanvas" xmlns:cx="http://schemas.microsoft.com/office/drawing/2014/chartex" xmlns:cx1="http://schemas.microsoft.com/office/drawing/2015/9/8/chartex" xmlns:cx2="http://schemas.microsoft.com/office/drawing/2015/10/21/chartex" xmlns:cx3="http://schemas.microsoft.com/office/drawing/2016/5/9/chartex" xmlns:cx4="http://schemas.microsoft.com/office/drawing/2016/5/10/chartex" xmlns:cx5="http://schemas.microsoft.com/office/drawing/2016/5/11/chartex" xmlns:cx6="http://schemas.microsoft.com/office/drawing/2016/5/12/chartex" xmlns:cx7="http://schemas.microsoft.com/office/drawing/2016/5/13/chartex" xmlns:cx8="http://schemas.microsoft.com/office/drawing/2016/5/14/chartex" xmlns:mc="http://schemas.openxmlformats.org/markup-compatibility/2006" xmlns:aink="http://schemas.microsoft.com/office/drawing/2016/ink" xmlns:am3d="http://schemas.microsoft.com/office/drawing/2017/model3d" xmlns:o="urn:schemas-microsoft-com:office:office" xmlns:r="http://schemas.openxmlformats.org/officeDocument/2006/relationships" xmlns:m="http://schemas.openxmlformats.org/officeDocument/2006/math" xmlns:v="urn:schemas-microsoft-com:vml" xmlns:wp14="http://schemas.microsoft.com/office/word/2010/wordprocessingDrawing" xmlns:wp="http://schemas.openxmlformats.org/drawingml/2006/wordprocessingDrawing" xmlns:w10="urn:schemas-microsoft-com:office:word" xmlns:w="http://schemas.openxmlformats.org/wordprocessingml/2006/main" xmlns:w14="http://schemas.microsoft.com/office/word/2010/wordml" xmlns:w15="http://schemas.microsoft.com/office/word/2012/wordml" xmlns:w16cid="http://schemas.microsoft.com/office/word/2016/wordml/cid" xmlns:w16se="http://schemas.microsoft.com/office/word/2015/wordml/symex" xmlns:wpg="http://schemas.microsoft.com/office/word/2010/wordprocessingGroup" xmlns:wpi="http://schemas.microsoft.com/office/word/2010/wordprocessingInk" xmlns:wne="http://schemas.microsoft.com/office/word/2006/wordml" xmlns:wps="http://schemas.microsoft.com/office/word/2010/wordprocessingShape" mc:Ignorable="w14 w15 w16se w16cid wp14">
   <w:endnote w:type="separator" w:id="-1">
     <w:p>
       <w:r>
@@ -11162,7 +11797,7 @@
 </file>
 
 <file path=word/footer1.xml><?xml version="1.0" encoding="utf-8"?>
-<w:ftr xmlns:wpc="http://schemas.microsoft.com/office/word/2010/wordprocessingCanvas" xmlns:cx="http://schemas.microsoft.com/office/drawing/2014/chartex" xmlns:mc="http://schemas.openxmlformats.org/markup-compatibility/2006" xmlns:o="urn:schemas-microsoft-com:office:office" xmlns:r="http://schemas.openxmlformats.org/officeDocument/2006/relationships" xmlns:m="http://schemas.openxmlformats.org/officeDocument/2006/math" xmlns:v="urn:schemas-microsoft-com:vml" xmlns:wp14="http://schemas.microsoft.com/office/word/2010/wordprocessingDrawing" xmlns:wp="http://schemas.openxmlformats.org/drawingml/2006/wordprocessingDrawing" xmlns:w10="urn:schemas-microsoft-com:office:word" xmlns:w="http://schemas.openxmlformats.org/wordprocessingml/2006/main" xmlns:w14="http://schemas.microsoft.com/office/word/2010/wordml" xmlns:w15="http://schemas.microsoft.com/office/word/2012/wordml" xmlns:w16se="http://schemas.microsoft.com/office/word/2015/wordml/symex" xmlns:wpg="http://schemas.microsoft.com/office/word/2010/wordprocessingGroup" xmlns:wpi="http://schemas.microsoft.com/office/word/2010/wordprocessingInk" xmlns:wne="http://schemas.microsoft.com/office/word/2006/wordml" xmlns:wps="http://schemas.microsoft.com/office/word/2010/wordprocessingShape" mc:Ignorable="w14 w15 w16se wp14">
+<w:ftr xmlns:wpc="http://schemas.microsoft.com/office/word/2010/wordprocessingCanvas" xmlns:cx="http://schemas.microsoft.com/office/drawing/2014/chartex" xmlns:cx1="http://schemas.microsoft.com/office/drawing/2015/9/8/chartex" xmlns:cx2="http://schemas.microsoft.com/office/drawing/2015/10/21/chartex" xmlns:cx3="http://schemas.microsoft.com/office/drawing/2016/5/9/chartex" xmlns:cx4="http://schemas.microsoft.com/office/drawing/2016/5/10/chartex" xmlns:cx5="http://schemas.microsoft.com/office/drawing/2016/5/11/chartex" xmlns:cx6="http://schemas.microsoft.com/office/drawing/2016/5/12/chartex" xmlns:cx7="http://schemas.microsoft.com/office/drawing/2016/5/13/chartex" xmlns:cx8="http://schemas.microsoft.com/office/drawing/2016/5/14/chartex" xmlns:mc="http://schemas.openxmlformats.org/markup-compatibility/2006" xmlns:aink="http://schemas.microsoft.com/office/drawing/2016/ink" xmlns:am3d="http://schemas.microsoft.com/office/drawing/2017/model3d" xmlns:o="urn:schemas-microsoft-com:office:office" xmlns:r="http://schemas.openxmlformats.org/officeDocument/2006/relationships" xmlns:m="http://schemas.openxmlformats.org/officeDocument/2006/math" xmlns:v="urn:schemas-microsoft-com:vml" xmlns:wp14="http://schemas.microsoft.com/office/word/2010/wordprocessingDrawing" xmlns:wp="http://schemas.openxmlformats.org/drawingml/2006/wordprocessingDrawing" xmlns:w10="urn:schemas-microsoft-com:office:word" xmlns:w="http://schemas.openxmlformats.org/wordprocessingml/2006/main" xmlns:w14="http://schemas.microsoft.com/office/word/2010/wordml" xmlns:w15="http://schemas.microsoft.com/office/word/2012/wordml" xmlns:w16cid="http://schemas.microsoft.com/office/word/2016/wordml/cid" xmlns:w16se="http://schemas.microsoft.com/office/word/2015/wordml/symex" xmlns:wpg="http://schemas.microsoft.com/office/word/2010/wordprocessingGroup" xmlns:wpi="http://schemas.microsoft.com/office/word/2010/wordprocessingInk" xmlns:wne="http://schemas.microsoft.com/office/word/2006/wordml" xmlns:wps="http://schemas.microsoft.com/office/word/2010/wordprocessingShape" mc:Ignorable="w14 w15 w16se w16cid wp14">
   <w:p>
     <w:pPr>
       <w:pStyle w:val="Footer"/>
@@ -11177,7 +11812,7 @@
 </file>
 
 <file path=word/footnotes.xml><?xml version="1.0" encoding="utf-8"?>
-<w:footnotes xmlns:wpc="http://schemas.microsoft.com/office/word/2010/wordprocessingCanvas" xmlns:cx="http://schemas.microsoft.com/office/drawing/2014/chartex" xmlns:mc="http://schemas.openxmlformats.org/markup-compatibility/2006" xmlns:o="urn:schemas-microsoft-com:office:office" xmlns:r="http://schemas.openxmlformats.org/officeDocument/2006/relationships" xmlns:m="http://schemas.openxmlformats.org/officeDocument/2006/math" xmlns:v="urn:schemas-microsoft-com:vml" xmlns:wp14="http://schemas.microsoft.com/office/word/2010/wordprocessingDrawing" xmlns:wp="http://schemas.openxmlformats.org/drawingml/2006/wordprocessingDrawing" xmlns:w10="urn:schemas-microsoft-com:office:word" xmlns:w="http://schemas.openxmlformats.org/wordprocessingml/2006/main" xmlns:w14="http://schemas.microsoft.com/office/word/2010/wordml" xmlns:w15="http://schemas.microsoft.com/office/word/2012/wordml" xmlns:w16se="http://schemas.microsoft.com/office/word/2015/wordml/symex" xmlns:wpg="http://schemas.microsoft.com/office/word/2010/wordprocessingGroup" xmlns:wpi="http://schemas.microsoft.com/office/word/2010/wordprocessingInk" xmlns:wne="http://schemas.microsoft.com/office/word/2006/wordml" xmlns:wps="http://schemas.microsoft.com/office/word/2010/wordprocessingShape" mc:Ignorable="w14 w15 w16se wp14">
+<w:footnotes xmlns:wpc="http://schemas.microsoft.com/office/word/2010/wordprocessingCanvas" xmlns:cx="http://schemas.microsoft.com/office/drawing/2014/chartex" xmlns:cx1="http://schemas.microsoft.com/office/drawing/2015/9/8/chartex" xmlns:cx2="http://schemas.microsoft.com/office/drawing/2015/10/21/chartex" xmlns:cx3="http://schemas.microsoft.com/office/drawing/2016/5/9/chartex" xmlns:cx4="http://schemas.microsoft.com/office/drawing/2016/5/10/chartex" xmlns:cx5="http://schemas.microsoft.com/office/drawing/2016/5/11/chartex" xmlns:cx6="http://schemas.microsoft.com/office/drawing/2016/5/12/chartex" xmlns:cx7="http://schemas.microsoft.com/office/drawing/2016/5/13/chartex" xmlns:cx8="http://schemas.microsoft.com/office/drawing/2016/5/14/chartex" xmlns:mc="http://schemas.openxmlformats.org/markup-compatibility/2006" xmlns:aink="http://schemas.microsoft.com/office/drawing/2016/ink" xmlns:am3d="http://schemas.microsoft.com/office/drawing/2017/model3d" xmlns:o="urn:schemas-microsoft-com:office:office" xmlns:r="http://schemas.openxmlformats.org/officeDocument/2006/relationships" xmlns:m="http://schemas.openxmlformats.org/officeDocument/2006/math" xmlns:v="urn:schemas-microsoft-com:vml" xmlns:wp14="http://schemas.microsoft.com/office/word/2010/wordprocessingDrawing" xmlns:wp="http://schemas.openxmlformats.org/drawingml/2006/wordprocessingDrawing" xmlns:w10="urn:schemas-microsoft-com:office:word" xmlns:w="http://schemas.openxmlformats.org/wordprocessingml/2006/main" xmlns:w14="http://schemas.microsoft.com/office/word/2010/wordml" xmlns:w15="http://schemas.microsoft.com/office/word/2012/wordml" xmlns:w16cid="http://schemas.microsoft.com/office/word/2016/wordml/cid" xmlns:w16se="http://schemas.microsoft.com/office/word/2015/wordml/symex" xmlns:wpg="http://schemas.microsoft.com/office/word/2010/wordprocessingGroup" xmlns:wpi="http://schemas.microsoft.com/office/word/2010/wordprocessingInk" xmlns:wne="http://schemas.microsoft.com/office/word/2006/wordml" xmlns:wps="http://schemas.microsoft.com/office/word/2010/wordprocessingShape" mc:Ignorable="w14 w15 w16se w16cid wp14">
   <w:footnote w:type="separator" w:id="-1">
     <w:p>
       <w:r>
@@ -11196,7 +11831,7 @@
 </file>
 
 <file path=word/numbering.xml><?xml version="1.0" encoding="utf-8"?>
-<w:numbering xmlns:wpc="http://schemas.microsoft.com/office/word/2010/wordprocessingCanvas" xmlns:cx="http://schemas.microsoft.com/office/drawing/2014/chartex" xmlns:mc="http://schemas.openxmlformats.org/markup-compatibility/2006" xmlns:o="urn:schemas-microsoft-com:office:office" xmlns:r="http://schemas.openxmlformats.org/officeDocument/2006/relationships" xmlns:m="http://schemas.openxmlformats.org/officeDocument/2006/math" xmlns:v="urn:schemas-microsoft-com:vml" xmlns:wp14="http://schemas.microsoft.com/office/word/2010/wordprocessingDrawing" xmlns:wp="http://schemas.openxmlformats.org/drawingml/2006/wordprocessingDrawing" xmlns:w10="urn:schemas-microsoft-com:office:word" xmlns:w="http://schemas.openxmlformats.org/wordprocessingml/2006/main" xmlns:w14="http://schemas.microsoft.com/office/word/2010/wordml" xmlns:w15="http://schemas.microsoft.com/office/word/2012/wordml" xmlns:w16se="http://schemas.microsoft.com/office/word/2015/wordml/symex" xmlns:wpg="http://schemas.microsoft.com/office/word/2010/wordprocessingGroup" xmlns:wpi="http://schemas.microsoft.com/office/word/2010/wordprocessingInk" xmlns:wne="http://schemas.microsoft.com/office/word/2006/wordml" xmlns:wps="http://schemas.microsoft.com/office/word/2010/wordprocessingShape" mc:Ignorable="w14 w15 w16se wp14">
+<w:numbering xmlns:wpc="http://schemas.microsoft.com/office/word/2010/wordprocessingCanvas" xmlns:cx="http://schemas.microsoft.com/office/drawing/2014/chartex" xmlns:cx1="http://schemas.microsoft.com/office/drawing/2015/9/8/chartex" xmlns:cx2="http://schemas.microsoft.com/office/drawing/2015/10/21/chartex" xmlns:cx3="http://schemas.microsoft.com/office/drawing/2016/5/9/chartex" xmlns:cx4="http://schemas.microsoft.com/office/drawing/2016/5/10/chartex" xmlns:cx5="http://schemas.microsoft.com/office/drawing/2016/5/11/chartex" xmlns:cx6="http://schemas.microsoft.com/office/drawing/2016/5/12/chartex" xmlns:cx7="http://schemas.microsoft.com/office/drawing/2016/5/13/chartex" xmlns:cx8="http://schemas.microsoft.com/office/drawing/2016/5/14/chartex" xmlns:mc="http://schemas.openxmlformats.org/markup-compatibility/2006" xmlns:aink="http://schemas.microsoft.com/office/drawing/2016/ink" xmlns:am3d="http://schemas.microsoft.com/office/drawing/2017/model3d" xmlns:o="urn:schemas-microsoft-com:office:office" xmlns:r="http://schemas.openxmlformats.org/officeDocument/2006/relationships" xmlns:m="http://schemas.openxmlformats.org/officeDocument/2006/math" xmlns:v="urn:schemas-microsoft-com:vml" xmlns:wp14="http://schemas.microsoft.com/office/word/2010/wordprocessingDrawing" xmlns:wp="http://schemas.openxmlformats.org/drawingml/2006/wordprocessingDrawing" xmlns:w10="urn:schemas-microsoft-com:office:word" xmlns:w="http://schemas.openxmlformats.org/wordprocessingml/2006/main" xmlns:w14="http://schemas.microsoft.com/office/word/2010/wordml" xmlns:w15="http://schemas.microsoft.com/office/word/2012/wordml" xmlns:w16cid="http://schemas.microsoft.com/office/word/2016/wordml/cid" xmlns:w16se="http://schemas.microsoft.com/office/word/2015/wordml/symex" xmlns:wpg="http://schemas.microsoft.com/office/word/2010/wordprocessingGroup" xmlns:wpi="http://schemas.microsoft.com/office/word/2010/wordprocessingInk" xmlns:wne="http://schemas.microsoft.com/office/word/2006/wordml" xmlns:wps="http://schemas.microsoft.com/office/word/2010/wordprocessingShape" mc:Ignorable="w14 w15 w16se w16cid wp14">
   <w:abstractNum w:abstractNumId="0" w15:restartNumberingAfterBreak="0">
     <w:nsid w:val="FFFFFF1D"/>
     <w:multiLevelType w:val="multilevel"/>
@@ -12796,7 +13431,7 @@
 </file>
 
 <file path=word/styles.xml><?xml version="1.0" encoding="utf-8"?>
-<w:styles xmlns:mc="http://schemas.openxmlformats.org/markup-compatibility/2006" xmlns:r="http://schemas.openxmlformats.org/officeDocument/2006/relationships" xmlns:w="http://schemas.openxmlformats.org/wordprocessingml/2006/main" xmlns:w14="http://schemas.microsoft.com/office/word/2010/wordml" xmlns:w15="http://schemas.microsoft.com/office/word/2012/wordml" xmlns:w16se="http://schemas.microsoft.com/office/word/2015/wordml/symex" mc:Ignorable="w14 w15 w16se">
+<w:styles xmlns:mc="http://schemas.openxmlformats.org/markup-compatibility/2006" xmlns:r="http://schemas.openxmlformats.org/officeDocument/2006/relationships" xmlns:w="http://schemas.openxmlformats.org/wordprocessingml/2006/main" xmlns:w14="http://schemas.microsoft.com/office/word/2010/wordml" xmlns:w15="http://schemas.microsoft.com/office/word/2012/wordml" xmlns:w16cid="http://schemas.microsoft.com/office/word/2016/wordml/cid" xmlns:w16se="http://schemas.microsoft.com/office/word/2015/wordml/symex" mc:Ignorable="w14 w15 w16se w16cid">
   <w:docDefaults>
     <w:rPrDefault>
       <w:rPr>
@@ -12806,7 +13441,7 @@
     </w:rPrDefault>
     <w:pPrDefault/>
   </w:docDefaults>
-  <w:latentStyles w:defLockedState="0" w:defUIPriority="0" w:defSemiHidden="0" w:defUnhideWhenUsed="0" w:defQFormat="0" w:count="371">
+  <w:latentStyles w:defLockedState="0" w:defUIPriority="0" w:defSemiHidden="0" w:defUnhideWhenUsed="0" w:defQFormat="0" w:count="375">
     <w:lsdException w:name="Normal" w:qFormat="1"/>
     <w:lsdException w:name="heading 1" w:qFormat="1"/>
     <w:lsdException w:name="heading 2" w:qFormat="1"/>
@@ -12823,7 +13458,6 @@
     <w:lsdException w:name="Strong" w:qFormat="1"/>
     <w:lsdException w:name="Emphasis" w:qFormat="1"/>
     <w:lsdException w:name="HTML Preformatted" w:semiHidden="1" w:unhideWhenUsed="1"/>
-    <w:lsdException w:name="Normal Table" w:semiHidden="1" w:unhideWhenUsed="1"/>
     <w:lsdException w:name="No List" w:semiHidden="1" w:unhideWhenUsed="1"/>
     <w:lsdException w:name="Outline List 1" w:semiHidden="1" w:unhideWhenUsed="1"/>
     <w:lsdException w:name="Outline List 2" w:semiHidden="1" w:unhideWhenUsed="1"/>
@@ -12866,10 +13500,8 @@
     <w:lsdException w:name="Table Elegant" w:semiHidden="1" w:unhideWhenUsed="1"/>
     <w:lsdException w:name="Table Professional" w:semiHidden="1" w:unhideWhenUsed="1"/>
     <w:lsdException w:name="Table Subtle 1" w:semiHidden="1" w:unhideWhenUsed="1"/>
-    <w:lsdException w:name="Table Subtle 2" w:semiHidden="1" w:unhideWhenUsed="1"/>
     <w:lsdException w:name="Table Web 1" w:semiHidden="1" w:unhideWhenUsed="1"/>
     <w:lsdException w:name="Table Web 2" w:semiHidden="1" w:unhideWhenUsed="1"/>
-    <w:lsdException w:name="Table Web 3" w:semiHidden="1" w:unhideWhenUsed="1"/>
     <w:lsdException w:name="Table Theme" w:semiHidden="1" w:unhideWhenUsed="1"/>
     <w:lsdException w:name="Placeholder Text" w:semiHidden="1" w:uiPriority="99"/>
     <w:lsdException w:name="No Spacing" w:uiPriority="1" w:qFormat="1"/>
@@ -13086,6 +13718,10 @@
     <w:lsdException w:name="List Table 5 Dark Accent 6" w:uiPriority="50"/>
     <w:lsdException w:name="List Table 6 Colorful Accent 6" w:uiPriority="51"/>
     <w:lsdException w:name="List Table 7 Colorful Accent 6" w:uiPriority="52"/>
+    <w:lsdException w:name="Mention" w:semiHidden="1" w:uiPriority="99" w:unhideWhenUsed="1"/>
+    <w:lsdException w:name="Smart Hyperlink" w:semiHidden="1" w:uiPriority="99" w:unhideWhenUsed="1"/>
+    <w:lsdException w:name="Hashtag" w:semiHidden="1" w:uiPriority="99" w:unhideWhenUsed="1"/>
+    <w:lsdException w:name="Unresolved Mention" w:semiHidden="1" w:uiPriority="99" w:unhideWhenUsed="1"/>
   </w:latentStyles>
   <w:style w:type="paragraph" w:default="1" w:styleId="Normal">
     <w:name w:val="Normal"/>
@@ -13895,7 +14531,7 @@
 </file>
 
 <file path=customXml/itemProps1.xml><?xml version="1.0" encoding="utf-8"?>
-<ds:datastoreItem xmlns:ds="http://schemas.openxmlformats.org/officeDocument/2006/customXml" ds:itemID="{7D6DA36F-D492-43A7-A2FB-A4A69031D5F6}">
+<ds:datastoreItem xmlns:ds="http://schemas.openxmlformats.org/officeDocument/2006/customXml" ds:itemID="{D48FC915-2E61-4889-8420-8DBE05328FA2}">
   <ds:schemaRefs>
     <ds:schemaRef ds:uri="http://schemas.openxmlformats.org/officeDocument/2006/bibliography"/>
   </ds:schemaRefs>

</xml_diff>

<commit_message>
required corrections about the format are done
</commit_message>
<xml_diff>
--- a/Paper/PEMC 2018/Final Paper/PEMC2018_FinalPaper.docx
+++ b/Paper/PEMC 2018/Final Paper/PEMC2018_FinalPaper.docx
@@ -10,7 +10,6 @@
       <w:bookmarkStart w:id="0" w:name="_Hlk517111533"/>
       <w:r>
         <w:rPr>
-          <w:i/>
           <w:iCs/>
         </w:rPr>
         <w:t>Comparison of Inverter Topologies Suited for Integrated Modular Motor Drive Applications</w:t>
@@ -1630,6 +1629,14 @@
       <w:tblPr>
         <w:tblW w:w="4915" w:type="dxa"/>
         <w:jc w:val="center"/>
+        <w:tblBorders>
+          <w:top w:val="single" w:sz="4" w:space="0" w:color="auto"/>
+          <w:left w:val="single" w:sz="4" w:space="0" w:color="auto"/>
+          <w:bottom w:val="single" w:sz="4" w:space="0" w:color="auto"/>
+          <w:right w:val="single" w:sz="4" w:space="0" w:color="auto"/>
+          <w:insideH w:val="single" w:sz="4" w:space="0" w:color="auto"/>
+          <w:insideV w:val="single" w:sz="4" w:space="0" w:color="auto"/>
+        </w:tblBorders>
         <w:tblLayout w:type="fixed"/>
         <w:tblCellMar>
           <w:left w:w="70" w:type="dxa"/>
@@ -1648,22 +1655,20 @@
         <w:tc>
           <w:tcPr>
             <w:tcW w:w="3510" w:type="dxa"/>
-            <w:tcBorders>
-              <w:top w:val="single" w:sz="4" w:space="0" w:color="auto"/>
-              <w:bottom w:val="single" w:sz="4" w:space="0" w:color="auto"/>
-            </w:tcBorders>
           </w:tcPr>
           <w:p>
             <w:pPr>
               <w:pStyle w:val="List"/>
               <w:spacing w:before="20" w:after="20"/>
               <w:rPr>
+                <w:b w:val="0"/>
                 <w:sz w:val="16"/>
                 <w:szCs w:val="16"/>
               </w:rPr>
             </w:pPr>
             <w:r>
               <w:rPr>
+                <w:b w:val="0"/>
                 <w:sz w:val="16"/>
                 <w:szCs w:val="16"/>
               </w:rPr>
@@ -1674,22 +1679,20 @@
         <w:tc>
           <w:tcPr>
             <w:tcW w:w="1405" w:type="dxa"/>
-            <w:tcBorders>
-              <w:top w:val="single" w:sz="4" w:space="0" w:color="auto"/>
-              <w:bottom w:val="single" w:sz="4" w:space="0" w:color="auto"/>
-            </w:tcBorders>
           </w:tcPr>
           <w:p>
             <w:pPr>
               <w:pStyle w:val="List"/>
               <w:spacing w:before="20" w:after="20"/>
               <w:rPr>
+                <w:b w:val="0"/>
                 <w:sz w:val="16"/>
                 <w:szCs w:val="16"/>
               </w:rPr>
             </w:pPr>
             <w:r>
               <w:rPr>
+                <w:b w:val="0"/>
                 <w:sz w:val="16"/>
                 <w:szCs w:val="16"/>
               </w:rPr>
@@ -1705,9 +1708,6 @@
         <w:tc>
           <w:tcPr>
             <w:tcW w:w="3510" w:type="dxa"/>
-            <w:tcBorders>
-              <w:top w:val="single" w:sz="4" w:space="0" w:color="auto"/>
-            </w:tcBorders>
           </w:tcPr>
           <w:p>
             <w:pPr>
@@ -1751,9 +1751,6 @@
         <w:tc>
           <w:tcPr>
             <w:tcW w:w="1405" w:type="dxa"/>
-            <w:tcBorders>
-              <w:top w:val="single" w:sz="4" w:space="0" w:color="auto"/>
-            </w:tcBorders>
           </w:tcPr>
           <w:p>
             <w:pPr>
@@ -1979,9 +1976,6 @@
         <w:tc>
           <w:tcPr>
             <w:tcW w:w="3510" w:type="dxa"/>
-            <w:tcBorders>
-              <w:bottom w:val="single" w:sz="4" w:space="0" w:color="auto"/>
-            </w:tcBorders>
           </w:tcPr>
           <w:p>
             <w:pPr>
@@ -2025,9 +2019,6 @@
         <w:tc>
           <w:tcPr>
             <w:tcW w:w="1405" w:type="dxa"/>
-            <w:tcBorders>
-              <w:bottom w:val="single" w:sz="4" w:space="0" w:color="auto"/>
-            </w:tcBorders>
           </w:tcPr>
           <w:p>
             <w:pPr>
@@ -2093,7 +2084,7 @@
             <v:imagedata r:id="rId10" o:title=""/>
             <w10:wrap type="tight"/>
           </v:shape>
-          <o:OLEObject Type="Embed" ProgID="Visio.Drawing.15" ShapeID="_x0000_s1035" DrawAspect="Content" ObjectID="_1590927798" r:id="rId11"/>
+          <o:OLEObject Type="Embed" ProgID="Visio.Drawing.15" ShapeID="_x0000_s1035" DrawAspect="Content" ObjectID="_1592566542" r:id="rId11"/>
         </w:object>
       </w:r>
     </w:p>
@@ -2639,10 +2630,10 @@
       </w:pPr>
       <w:r>
         <w:object w:dxaOrig="11551" w:dyaOrig="14401">
-          <v:shape id="_x0000_i1026" type="#_x0000_t75" style="width:248.25pt;height:309.65pt" o:ole="">
+          <v:shape id="_x0000_i1026" type="#_x0000_t75" style="width:248.25pt;height:309.5pt" o:ole="">
             <v:imagedata r:id="rId12" o:title=""/>
           </v:shape>
-          <o:OLEObject Type="Embed" ProgID="Visio.Drawing.15" ShapeID="_x0000_i1026" DrawAspect="Content" ObjectID="_1590927794" r:id="rId13"/>
+          <o:OLEObject Type="Embed" ProgID="Visio.Drawing.15" ShapeID="_x0000_i1026" DrawAspect="Content" ObjectID="_1592566538" r:id="rId13"/>
         </w:object>
       </w:r>
     </w:p>
@@ -2681,10 +2672,10 @@
       </w:pPr>
       <w:r>
         <w:object w:dxaOrig="4396" w:dyaOrig="4351">
-          <v:shape id="_x0000_i1027" type="#_x0000_t75" style="width:185.95pt;height:184.2pt" o:ole="">
+          <v:shape id="_x0000_i1027" type="#_x0000_t75" style="width:186.1pt;height:184.2pt" o:ole="">
             <v:imagedata r:id="rId14" o:title=""/>
           </v:shape>
-          <o:OLEObject Type="Embed" ProgID="Visio.Drawing.15" ShapeID="_x0000_i1027" DrawAspect="Content" ObjectID="_1590927795" r:id="rId15"/>
+          <o:OLEObject Type="Embed" ProgID="Visio.Drawing.15" ShapeID="_x0000_i1027" DrawAspect="Content" ObjectID="_1592566539" r:id="rId15"/>
         </w:object>
       </w:r>
     </w:p>
@@ -2856,6 +2847,14 @@
       <w:tblPr>
         <w:tblW w:w="5130" w:type="dxa"/>
         <w:jc w:val="center"/>
+        <w:tblBorders>
+          <w:top w:val="single" w:sz="4" w:space="0" w:color="auto"/>
+          <w:left w:val="single" w:sz="4" w:space="0" w:color="auto"/>
+          <w:bottom w:val="single" w:sz="4" w:space="0" w:color="auto"/>
+          <w:right w:val="single" w:sz="4" w:space="0" w:color="auto"/>
+          <w:insideH w:val="single" w:sz="4" w:space="0" w:color="auto"/>
+          <w:insideV w:val="single" w:sz="4" w:space="0" w:color="auto"/>
+        </w:tblBorders>
         <w:tblLayout w:type="fixed"/>
         <w:tblLook w:val="04A0" w:firstRow="1" w:lastRow="0" w:firstColumn="1" w:lastColumn="0" w:noHBand="0" w:noVBand="1"/>
       </w:tblPr>
@@ -2873,10 +2872,6 @@
         <w:tc>
           <w:tcPr>
             <w:tcW w:w="895" w:type="dxa"/>
-            <w:tcBorders>
-              <w:top w:val="single" w:sz="4" w:space="0" w:color="auto"/>
-              <w:bottom w:val="single" w:sz="4" w:space="0" w:color="auto"/>
-            </w:tcBorders>
             <w:shd w:val="clear" w:color="auto" w:fill="auto"/>
           </w:tcPr>
           <w:p>
@@ -2886,7 +2881,6 @@
               <w:ind w:right="0"/>
               <w:jc w:val="center"/>
               <w:rPr>
-                <w:b/>
                 <w:sz w:val="16"/>
                 <w:szCs w:val="16"/>
                 <w:lang w:val="en-US"/>
@@ -2894,7 +2888,6 @@
             </w:pPr>
             <w:r>
               <w:rPr>
-                <w:b/>
                 <w:sz w:val="16"/>
                 <w:szCs w:val="16"/>
                 <w:lang w:val="en-US"/>
@@ -2906,10 +2899,6 @@
         <w:tc>
           <w:tcPr>
             <w:tcW w:w="1175" w:type="dxa"/>
-            <w:tcBorders>
-              <w:top w:val="single" w:sz="4" w:space="0" w:color="auto"/>
-              <w:bottom w:val="single" w:sz="4" w:space="0" w:color="auto"/>
-            </w:tcBorders>
             <w:shd w:val="clear" w:color="auto" w:fill="auto"/>
           </w:tcPr>
           <w:p>
@@ -2919,7 +2908,6 @@
               <w:ind w:right="0"/>
               <w:jc w:val="center"/>
               <w:rPr>
-                <w:b/>
                 <w:sz w:val="16"/>
                 <w:szCs w:val="16"/>
                 <w:lang w:val="en-US"/>
@@ -2927,7 +2915,6 @@
             </w:pPr>
             <w:r>
               <w:rPr>
-                <w:b/>
                 <w:sz w:val="16"/>
                 <w:szCs w:val="16"/>
                 <w:lang w:val="en-US"/>
@@ -2939,10 +2926,6 @@
         <w:tc>
           <w:tcPr>
             <w:tcW w:w="990" w:type="dxa"/>
-            <w:tcBorders>
-              <w:top w:val="single" w:sz="4" w:space="0" w:color="auto"/>
-              <w:bottom w:val="single" w:sz="4" w:space="0" w:color="auto"/>
-            </w:tcBorders>
           </w:tcPr>
           <w:p>
             <w:pPr>
@@ -2951,7 +2934,6 @@
               <w:ind w:right="0"/>
               <w:jc w:val="center"/>
               <w:rPr>
-                <w:b/>
                 <w:sz w:val="16"/>
                 <w:szCs w:val="16"/>
                 <w:lang w:val="en-US"/>
@@ -2959,7 +2941,6 @@
             </w:pPr>
             <w:r>
               <w:rPr>
-                <w:b/>
                 <w:sz w:val="16"/>
                 <w:szCs w:val="16"/>
                 <w:lang w:val="en-US"/>
@@ -2971,10 +2952,6 @@
         <w:tc>
           <w:tcPr>
             <w:tcW w:w="990" w:type="dxa"/>
-            <w:tcBorders>
-              <w:top w:val="single" w:sz="4" w:space="0" w:color="auto"/>
-              <w:bottom w:val="single" w:sz="4" w:space="0" w:color="auto"/>
-            </w:tcBorders>
           </w:tcPr>
           <w:p>
             <w:pPr>
@@ -2983,7 +2960,6 @@
               <w:ind w:right="0"/>
               <w:jc w:val="center"/>
               <w:rPr>
-                <w:b/>
                 <w:sz w:val="16"/>
                 <w:szCs w:val="16"/>
                 <w:lang w:val="en-US"/>
@@ -2991,7 +2967,6 @@
             </w:pPr>
             <w:r>
               <w:rPr>
-                <w:b/>
                 <w:sz w:val="16"/>
                 <w:szCs w:val="16"/>
                 <w:lang w:val="en-US"/>
@@ -3003,10 +2978,6 @@
         <w:tc>
           <w:tcPr>
             <w:tcW w:w="1080" w:type="dxa"/>
-            <w:tcBorders>
-              <w:top w:val="single" w:sz="4" w:space="0" w:color="auto"/>
-              <w:bottom w:val="single" w:sz="4" w:space="0" w:color="auto"/>
-            </w:tcBorders>
             <w:shd w:val="clear" w:color="auto" w:fill="auto"/>
           </w:tcPr>
           <w:p>
@@ -3016,7 +2987,6 @@
               <w:ind w:right="0"/>
               <w:jc w:val="center"/>
               <w:rPr>
-                <w:b/>
                 <w:sz w:val="16"/>
                 <w:szCs w:val="16"/>
                 <w:lang w:val="en-US"/>
@@ -3024,7 +2994,6 @@
             </w:pPr>
             <w:r>
               <w:rPr>
-                <w:b/>
                 <w:sz w:val="16"/>
                 <w:szCs w:val="16"/>
                 <w:lang w:val="en-US"/>
@@ -3041,9 +3010,6 @@
         <w:tc>
           <w:tcPr>
             <w:tcW w:w="895" w:type="dxa"/>
-            <w:tcBorders>
-              <w:top w:val="single" w:sz="4" w:space="0" w:color="auto"/>
-            </w:tcBorders>
             <w:shd w:val="clear" w:color="auto" w:fill="auto"/>
           </w:tcPr>
           <w:p>
@@ -3071,9 +3037,6 @@
         <w:tc>
           <w:tcPr>
             <w:tcW w:w="1175" w:type="dxa"/>
-            <w:tcBorders>
-              <w:top w:val="single" w:sz="4" w:space="0" w:color="auto"/>
-            </w:tcBorders>
             <w:shd w:val="clear" w:color="auto" w:fill="auto"/>
           </w:tcPr>
           <w:p>
@@ -3101,9 +3064,6 @@
         <w:tc>
           <w:tcPr>
             <w:tcW w:w="990" w:type="dxa"/>
-            <w:tcBorders>
-              <w:top w:val="single" w:sz="4" w:space="0" w:color="auto"/>
-            </w:tcBorders>
           </w:tcPr>
           <w:p>
             <w:pPr>
@@ -3130,9 +3090,6 @@
         <w:tc>
           <w:tcPr>
             <w:tcW w:w="990" w:type="dxa"/>
-            <w:tcBorders>
-              <w:top w:val="single" w:sz="4" w:space="0" w:color="auto"/>
-            </w:tcBorders>
           </w:tcPr>
           <w:p>
             <w:pPr>
@@ -3159,9 +3116,6 @@
         <w:tc>
           <w:tcPr>
             <w:tcW w:w="1080" w:type="dxa"/>
-            <w:tcBorders>
-              <w:top w:val="single" w:sz="4" w:space="0" w:color="auto"/>
-            </w:tcBorders>
             <w:shd w:val="clear" w:color="auto" w:fill="auto"/>
           </w:tcPr>
           <w:p>
@@ -3768,9 +3722,6 @@
         <w:tc>
           <w:tcPr>
             <w:tcW w:w="895" w:type="dxa"/>
-            <w:tcBorders>
-              <w:bottom w:val="single" w:sz="4" w:space="0" w:color="auto"/>
-            </w:tcBorders>
             <w:shd w:val="clear" w:color="auto" w:fill="auto"/>
           </w:tcPr>
           <w:p>
@@ -3817,9 +3768,6 @@
         <w:tc>
           <w:tcPr>
             <w:tcW w:w="1175" w:type="dxa"/>
-            <w:tcBorders>
-              <w:bottom w:val="single" w:sz="4" w:space="0" w:color="auto"/>
-            </w:tcBorders>
             <w:shd w:val="clear" w:color="auto" w:fill="auto"/>
           </w:tcPr>
           <w:p>
@@ -3847,9 +3795,6 @@
         <w:tc>
           <w:tcPr>
             <w:tcW w:w="990" w:type="dxa"/>
-            <w:tcBorders>
-              <w:bottom w:val="single" w:sz="4" w:space="0" w:color="auto"/>
-            </w:tcBorders>
           </w:tcPr>
           <w:p>
             <w:pPr>
@@ -3876,9 +3821,6 @@
         <w:tc>
           <w:tcPr>
             <w:tcW w:w="990" w:type="dxa"/>
-            <w:tcBorders>
-              <w:bottom w:val="single" w:sz="4" w:space="0" w:color="auto"/>
-            </w:tcBorders>
           </w:tcPr>
           <w:p>
             <w:pPr>
@@ -3905,9 +3847,6 @@
         <w:tc>
           <w:tcPr>
             <w:tcW w:w="1080" w:type="dxa"/>
-            <w:tcBorders>
-              <w:bottom w:val="single" w:sz="4" w:space="0" w:color="auto"/>
-            </w:tcBorders>
             <w:shd w:val="clear" w:color="auto" w:fill="auto"/>
           </w:tcPr>
           <w:p>
@@ -4289,7 +4228,7 @@
           <v:shape id="_x0000_i1028" type="#_x0000_t75" style="width:248.25pt;height:72.45pt" o:ole="">
             <v:imagedata r:id="rId16" o:title=""/>
           </v:shape>
-          <o:OLEObject Type="Embed" ProgID="Visio.Drawing.15" ShapeID="_x0000_i1028" DrawAspect="Content" ObjectID="_1590927796" r:id="rId17"/>
+          <o:OLEObject Type="Embed" ProgID="Visio.Drawing.15" ShapeID="_x0000_i1028" DrawAspect="Content" ObjectID="_1592566540" r:id="rId17"/>
         </w:object>
       </w:r>
     </w:p>
@@ -4378,6 +4317,14 @@
       <w:tblPr>
         <w:tblW w:w="4915" w:type="dxa"/>
         <w:jc w:val="center"/>
+        <w:tblBorders>
+          <w:top w:val="single" w:sz="4" w:space="0" w:color="auto"/>
+          <w:left w:val="single" w:sz="4" w:space="0" w:color="auto"/>
+          <w:bottom w:val="single" w:sz="4" w:space="0" w:color="auto"/>
+          <w:right w:val="single" w:sz="4" w:space="0" w:color="auto"/>
+          <w:insideH w:val="single" w:sz="4" w:space="0" w:color="auto"/>
+          <w:insideV w:val="single" w:sz="4" w:space="0" w:color="auto"/>
+        </w:tblBorders>
         <w:tblLayout w:type="fixed"/>
         <w:tblCellMar>
           <w:left w:w="70" w:type="dxa"/>
@@ -4396,22 +4343,20 @@
         <w:tc>
           <w:tcPr>
             <w:tcW w:w="3510" w:type="dxa"/>
-            <w:tcBorders>
-              <w:top w:val="single" w:sz="4" w:space="0" w:color="auto"/>
-              <w:bottom w:val="single" w:sz="4" w:space="0" w:color="auto"/>
-            </w:tcBorders>
           </w:tcPr>
           <w:p>
             <w:pPr>
               <w:pStyle w:val="List"/>
               <w:spacing w:before="20" w:after="20"/>
               <w:rPr>
+                <w:b w:val="0"/>
                 <w:sz w:val="16"/>
                 <w:szCs w:val="16"/>
               </w:rPr>
             </w:pPr>
             <w:r>
               <w:rPr>
+                <w:b w:val="0"/>
                 <w:sz w:val="16"/>
                 <w:szCs w:val="16"/>
               </w:rPr>
@@ -4422,22 +4367,20 @@
         <w:tc>
           <w:tcPr>
             <w:tcW w:w="1405" w:type="dxa"/>
-            <w:tcBorders>
-              <w:top w:val="single" w:sz="4" w:space="0" w:color="auto"/>
-              <w:bottom w:val="single" w:sz="4" w:space="0" w:color="auto"/>
-            </w:tcBorders>
           </w:tcPr>
           <w:p>
             <w:pPr>
               <w:pStyle w:val="List"/>
               <w:spacing w:before="20" w:after="20"/>
               <w:rPr>
+                <w:b w:val="0"/>
                 <w:sz w:val="16"/>
                 <w:szCs w:val="16"/>
               </w:rPr>
             </w:pPr>
             <w:r>
               <w:rPr>
+                <w:b w:val="0"/>
                 <w:sz w:val="16"/>
                 <w:szCs w:val="16"/>
               </w:rPr>
@@ -4453,9 +4396,6 @@
         <w:tc>
           <w:tcPr>
             <w:tcW w:w="3510" w:type="dxa"/>
-            <w:tcBorders>
-              <w:top w:val="single" w:sz="4" w:space="0" w:color="auto"/>
-            </w:tcBorders>
           </w:tcPr>
           <w:p>
             <w:pPr>
@@ -4499,9 +4439,6 @@
         <w:tc>
           <w:tcPr>
             <w:tcW w:w="1405" w:type="dxa"/>
-            <w:tcBorders>
-              <w:top w:val="single" w:sz="4" w:space="0" w:color="auto"/>
-            </w:tcBorders>
           </w:tcPr>
           <w:p>
             <w:pPr>
@@ -4992,9 +4929,6 @@
         <w:tc>
           <w:tcPr>
             <w:tcW w:w="3510" w:type="dxa"/>
-            <w:tcBorders>
-              <w:bottom w:val="single" w:sz="4" w:space="0" w:color="auto"/>
-            </w:tcBorders>
           </w:tcPr>
           <w:p>
             <w:pPr>
@@ -5038,9 +4972,6 @@
         <w:tc>
           <w:tcPr>
             <w:tcW w:w="1405" w:type="dxa"/>
-            <w:tcBorders>
-              <w:bottom w:val="single" w:sz="4" w:space="0" w:color="auto"/>
-            </w:tcBorders>
           </w:tcPr>
           <w:p>
             <w:pPr>
@@ -5124,10 +5055,28 @@
           </m:sub>
         </m:sSub>
         <m:r>
+          <m:rPr>
+            <m:sty m:val="p"/>
+          </m:rPr>
           <w:rPr>
             <w:rFonts w:ascii="Cambria Math" w:hAnsi="Cambria Math"/>
           </w:rPr>
-          <m:t>=100 x</m:t>
+          <m:t>=</m:t>
+        </m:r>
+        <m:r>
+          <w:rPr>
+            <w:rFonts w:ascii="Cambria Math" w:hAnsi="Cambria Math"/>
+          </w:rPr>
+          <m:t xml:space="preserve">100 </m:t>
+        </m:r>
+        <m:r>
+          <m:rPr>
+            <m:sty m:val="p"/>
+          </m:rPr>
+          <w:rPr>
+            <w:rFonts w:ascii="Cambria Math" w:hAnsi="Cambria Math"/>
+          </w:rPr>
+          <m:t>x</m:t>
         </m:r>
         <m:rad>
           <m:radPr>
@@ -5158,7 +5107,6 @@
                     <m:ctrlPr>
                       <w:rPr>
                         <w:rFonts w:ascii="Cambria Math" w:hAnsi="Cambria Math"/>
-                        <w:i/>
                       </w:rPr>
                     </m:ctrlPr>
                   </m:naryPr>
@@ -5172,6 +5120,9 @@
                   </m:sub>
                   <m:sup>
                     <m:r>
+                      <m:rPr>
+                        <m:sty m:val="p"/>
+                      </m:rPr>
                       <w:rPr>
                         <w:rFonts w:ascii="Cambria Math" w:hAnsi="Cambria Math"/>
                       </w:rPr>
@@ -5293,6 +5244,9 @@
         <w:tab/>
       </w:r>
       <w:r>
+        <w:tab/>
+      </w:r>
+      <w:r>
         <w:t>(1)</w:t>
       </w:r>
     </w:p>
@@ -5329,10 +5283,28 @@
           </m:sub>
         </m:sSub>
         <m:r>
+          <m:rPr>
+            <m:sty m:val="p"/>
+          </m:rPr>
           <w:rPr>
             <w:rFonts w:ascii="Cambria Math" w:hAnsi="Cambria Math"/>
           </w:rPr>
-          <m:t>=100 x</m:t>
+          <m:t>=</m:t>
+        </m:r>
+        <m:r>
+          <w:rPr>
+            <w:rFonts w:ascii="Cambria Math" w:hAnsi="Cambria Math"/>
+          </w:rPr>
+          <m:t xml:space="preserve">100 </m:t>
+        </m:r>
+        <m:r>
+          <m:rPr>
+            <m:sty m:val="p"/>
+          </m:rPr>
+          <w:rPr>
+            <w:rFonts w:ascii="Cambria Math" w:hAnsi="Cambria Math"/>
+          </w:rPr>
+          <m:t>x</m:t>
         </m:r>
         <m:rad>
           <m:radPr>
@@ -5351,7 +5323,6 @@
                 <m:ctrlPr>
                   <w:rPr>
                     <w:rFonts w:ascii="Cambria Math" w:hAnsi="Cambria Math"/>
-                    <w:i/>
                   </w:rPr>
                 </m:ctrlPr>
               </m:fPr>
@@ -5363,7 +5334,6 @@
                     <m:ctrlPr>
                       <w:rPr>
                         <w:rFonts w:ascii="Cambria Math" w:hAnsi="Cambria Math"/>
-                        <w:i/>
                       </w:rPr>
                     </m:ctrlPr>
                   </m:naryPr>
@@ -5377,6 +5347,9 @@
                   </m:sub>
                   <m:sup>
                     <m:r>
+                      <m:rPr>
+                        <m:sty m:val="p"/>
+                      </m:rPr>
                       <w:rPr>
                         <w:rFonts w:ascii="Cambria Math" w:hAnsi="Cambria Math"/>
                       </w:rPr>
@@ -5998,6 +5971,9 @@
           </m:sub>
         </m:sSub>
         <m:r>
+          <m:rPr>
+            <m:sty m:val="p"/>
+          </m:rPr>
           <w:rPr>
             <w:rFonts w:ascii="Cambria Math" w:hAnsi="Cambria Math"/>
           </w:rPr>
@@ -6437,10 +6413,10 @@
       </w:pPr>
       <w:r>
         <w:object w:dxaOrig="12691" w:dyaOrig="5401">
-          <v:shape id="_x0000_i1029" type="#_x0000_t75" style="width:248.7pt;height:98.05pt" o:ole="">
+          <v:shape id="_x0000_i1029" type="#_x0000_t75" style="width:248.75pt;height:98.2pt" o:ole="">
             <v:imagedata r:id="rId18" o:title="" cropbottom="4968f"/>
           </v:shape>
-          <o:OLEObject Type="Embed" ProgID="Visio.Drawing.15" ShapeID="_x0000_i1029" DrawAspect="Content" ObjectID="_1590927797" r:id="rId19"/>
+          <o:OLEObject Type="Embed" ProgID="Visio.Drawing.15" ShapeID="_x0000_i1029" DrawAspect="Content" ObjectID="_1592566541" r:id="rId19"/>
         </w:object>
       </w:r>
     </w:p>
@@ -6577,7 +6553,22 @@
           <w:rPr>
             <w:rFonts w:ascii="Cambria Math" w:hAnsi="Cambria Math"/>
           </w:rPr>
-          <m:t>×I[t] ×Δt</m:t>
+          <m:t>×I[t] ×</m:t>
+        </m:r>
+        <m:r>
+          <m:rPr>
+            <m:sty m:val="p"/>
+          </m:rPr>
+          <w:rPr>
+            <w:rFonts w:ascii="Cambria Math" w:hAnsi="Cambria Math"/>
+          </w:rPr>
+          <m:t>Δ</m:t>
+        </m:r>
+        <m:r>
+          <w:rPr>
+            <w:rFonts w:ascii="Cambria Math" w:hAnsi="Cambria Math"/>
+          </w:rPr>
+          <m:t>t</m:t>
         </m:r>
       </m:oMath>
       <w:r>
@@ -6766,19 +6757,36 @@
           <w:rPr>
             <w:rFonts w:ascii="Cambria Math" w:hAnsi="Cambria Math"/>
           </w:rPr>
-          <m:t>×Δt</m:t>
+          <m:t>×</m:t>
+        </m:r>
+        <m:r>
+          <m:rPr>
+            <m:sty m:val="p"/>
+          </m:rPr>
+          <w:rPr>
+            <w:rFonts w:ascii="Cambria Math" w:hAnsi="Cambria Math"/>
+          </w:rPr>
+          <m:t>Δ</m:t>
+        </m:r>
+        <m:r>
+          <w:rPr>
+            <w:rFonts w:ascii="Cambria Math" w:hAnsi="Cambria Math"/>
+          </w:rPr>
+          <m:t>t</m:t>
         </m:r>
       </m:oMath>
       <w:r>
         <w:tab/>
         <w:t xml:space="preserve"> (</w:t>
       </w:r>
+      <w:proofErr w:type="spellStart"/>
       <w:r>
         <w:rPr>
           <w:i/>
         </w:rPr>
         <w:t>GaN</w:t>
       </w:r>
+      <w:proofErr w:type="spellEnd"/>
       <w:r>
         <w:t>)</w:t>
       </w:r>
@@ -6920,7 +6928,22 @@
           <w:rPr>
             <w:rFonts w:ascii="Cambria Math" w:hAnsi="Cambria Math"/>
           </w:rPr>
-          <m:t>×I[t] ×Δt</m:t>
+          <m:t>×I[t] ×</m:t>
+        </m:r>
+        <m:r>
+          <m:rPr>
+            <m:sty m:val="p"/>
+          </m:rPr>
+          <w:rPr>
+            <w:rFonts w:ascii="Cambria Math" w:hAnsi="Cambria Math"/>
+          </w:rPr>
+          <m:t>Δ</m:t>
+        </m:r>
+        <m:r>
+          <w:rPr>
+            <w:rFonts w:ascii="Cambria Math" w:hAnsi="Cambria Math"/>
+          </w:rPr>
+          <m:t>t</m:t>
         </m:r>
       </m:oMath>
       <w:r>
@@ -7222,7 +7245,12 @@
         <w:tab/>
       </w:r>
       <w:r>
-        <w:t xml:space="preserve">                           </w:t>
+        <w:t xml:space="preserve">          </w:t>
+      </w:r>
+      <w:bookmarkStart w:id="1" w:name="_GoBack"/>
+      <w:bookmarkEnd w:id="1"/>
+      <w:r>
+        <w:t xml:space="preserve">                 </w:t>
       </w:r>
       <w:r>
         <w:t>(</w:t>
@@ -7262,6 +7290,12 @@
             </m:ctrlPr>
           </m:sSubPr>
           <m:e>
+            <m:r>
+              <w:rPr>
+                <w:rFonts w:ascii="Cambria Math" w:hAnsi="Cambria Math"/>
+              </w:rPr>
+              <m:t xml:space="preserve"> </m:t>
+            </m:r>
             <m:r>
               <w:rPr>
                 <w:rFonts w:ascii="Cambria Math" w:hAnsi="Cambria Math"/>
@@ -7314,7 +7348,16 @@
           <w:rPr>
             <w:rFonts w:ascii="Cambria Math" w:hAnsi="Cambria Math"/>
           </w:rPr>
-          <m:t xml:space="preserve"> ×</m:t>
+          <m:t xml:space="preserve"> </m:t>
+        </m:r>
+        <m:r>
+          <m:rPr>
+            <m:sty m:val="p"/>
+          </m:rPr>
+          <w:rPr>
+            <w:rFonts w:ascii="Cambria Math" w:hAnsi="Cambria Math"/>
+          </w:rPr>
+          <m:t>×</m:t>
         </m:r>
         <m:nary>
           <m:naryPr>
@@ -7324,7 +7367,6 @@
             <m:ctrlPr>
               <w:rPr>
                 <w:rFonts w:ascii="Cambria Math" w:hAnsi="Cambria Math"/>
-                <w:i/>
               </w:rPr>
             </m:ctrlPr>
           </m:naryPr>
@@ -8284,6 +8326,14 @@
       <w:tblPr>
         <w:tblW w:w="4446" w:type="dxa"/>
         <w:jc w:val="center"/>
+        <w:tblBorders>
+          <w:top w:val="single" w:sz="4" w:space="0" w:color="auto"/>
+          <w:left w:val="single" w:sz="4" w:space="0" w:color="auto"/>
+          <w:bottom w:val="single" w:sz="4" w:space="0" w:color="auto"/>
+          <w:right w:val="single" w:sz="4" w:space="0" w:color="auto"/>
+          <w:insideH w:val="single" w:sz="4" w:space="0" w:color="auto"/>
+          <w:insideV w:val="single" w:sz="4" w:space="0" w:color="auto"/>
+        </w:tblBorders>
         <w:tblLayout w:type="fixed"/>
         <w:tblLook w:val="04A0" w:firstRow="1" w:lastRow="0" w:firstColumn="1" w:lastColumn="0" w:noHBand="0" w:noVBand="1"/>
       </w:tblPr>
@@ -8300,10 +8350,6 @@
         <w:tc>
           <w:tcPr>
             <w:tcW w:w="1179" w:type="dxa"/>
-            <w:tcBorders>
-              <w:top w:val="single" w:sz="4" w:space="0" w:color="auto"/>
-              <w:bottom w:val="single" w:sz="4" w:space="0" w:color="auto"/>
-            </w:tcBorders>
             <w:shd w:val="clear" w:color="auto" w:fill="auto"/>
           </w:tcPr>
           <w:p>
@@ -8312,7 +8358,6 @@
               <w:ind w:right="0"/>
               <w:jc w:val="center"/>
               <w:rPr>
-                <w:b/>
                 <w:sz w:val="16"/>
                 <w:szCs w:val="16"/>
                 <w:lang w:val="en-US"/>
@@ -8320,7 +8365,6 @@
             </w:pPr>
             <w:r>
               <w:rPr>
-                <w:b/>
                 <w:sz w:val="16"/>
                 <w:szCs w:val="16"/>
                 <w:lang w:val="en-US"/>
@@ -8332,10 +8376,6 @@
         <w:tc>
           <w:tcPr>
             <w:tcW w:w="1089" w:type="dxa"/>
-            <w:tcBorders>
-              <w:top w:val="single" w:sz="4" w:space="0" w:color="auto"/>
-              <w:bottom w:val="single" w:sz="4" w:space="0" w:color="auto"/>
-            </w:tcBorders>
             <w:shd w:val="clear" w:color="auto" w:fill="auto"/>
           </w:tcPr>
           <w:p>
@@ -8344,7 +8384,6 @@
               <w:ind w:right="0"/>
               <w:jc w:val="center"/>
               <w:rPr>
-                <w:b/>
                 <w:sz w:val="16"/>
                 <w:szCs w:val="16"/>
                 <w:lang w:val="en-US"/>
@@ -8353,7 +8392,6 @@
             <w:proofErr w:type="spellStart"/>
             <w:r>
               <w:rPr>
-                <w:b/>
                 <w:sz w:val="16"/>
                 <w:szCs w:val="16"/>
                 <w:lang w:val="en-US"/>
@@ -8362,7 +8400,6 @@
             </w:r>
             <w:r>
               <w:rPr>
-                <w:b/>
                 <w:sz w:val="16"/>
                 <w:szCs w:val="16"/>
                 <w:vertAlign w:val="subscript"/>
@@ -8373,7 +8410,6 @@
             <w:proofErr w:type="spellEnd"/>
             <w:r>
               <w:rPr>
-                <w:b/>
                 <w:sz w:val="16"/>
                 <w:szCs w:val="16"/>
                 <w:lang w:val="en-US"/>
@@ -8385,10 +8421,6 @@
         <w:tc>
           <w:tcPr>
             <w:tcW w:w="1089" w:type="dxa"/>
-            <w:tcBorders>
-              <w:top w:val="single" w:sz="4" w:space="0" w:color="auto"/>
-              <w:bottom w:val="single" w:sz="4" w:space="0" w:color="auto"/>
-            </w:tcBorders>
           </w:tcPr>
           <w:p>
             <w:pPr>
@@ -8396,7 +8428,6 @@
               <w:ind w:right="0"/>
               <w:jc w:val="center"/>
               <w:rPr>
-                <w:b/>
                 <w:sz w:val="16"/>
                 <w:szCs w:val="16"/>
                 <w:lang w:val="en-US"/>
@@ -8405,7 +8436,6 @@
             <w:proofErr w:type="spellStart"/>
             <w:r>
               <w:rPr>
-                <w:b/>
                 <w:sz w:val="16"/>
                 <w:szCs w:val="16"/>
                 <w:lang w:val="en-US"/>
@@ -8414,7 +8444,6 @@
             </w:r>
             <w:r>
               <w:rPr>
-                <w:b/>
                 <w:sz w:val="16"/>
                 <w:szCs w:val="16"/>
                 <w:vertAlign w:val="subscript"/>
@@ -8425,7 +8454,6 @@
             <w:proofErr w:type="spellEnd"/>
             <w:r>
               <w:rPr>
-                <w:b/>
                 <w:sz w:val="16"/>
                 <w:szCs w:val="16"/>
                 <w:lang w:val="en-US"/>
@@ -8437,10 +8465,6 @@
         <w:tc>
           <w:tcPr>
             <w:tcW w:w="1089" w:type="dxa"/>
-            <w:tcBorders>
-              <w:top w:val="single" w:sz="4" w:space="0" w:color="auto"/>
-              <w:bottom w:val="single" w:sz="4" w:space="0" w:color="auto"/>
-            </w:tcBorders>
           </w:tcPr>
           <w:p>
             <w:pPr>
@@ -8448,7 +8472,6 @@
               <w:ind w:right="0"/>
               <w:jc w:val="center"/>
               <w:rPr>
-                <w:b/>
                 <w:sz w:val="16"/>
                 <w:szCs w:val="16"/>
                 <w:lang w:val="en-US"/>
@@ -8457,7 +8480,6 @@
             <w:proofErr w:type="spellStart"/>
             <w:r>
               <w:rPr>
-                <w:b/>
                 <w:sz w:val="16"/>
                 <w:szCs w:val="16"/>
                 <w:lang w:val="en-US"/>
@@ -8466,7 +8488,6 @@
             </w:r>
             <w:r>
               <w:rPr>
-                <w:b/>
                 <w:sz w:val="16"/>
                 <w:szCs w:val="16"/>
                 <w:vertAlign w:val="subscript"/>
@@ -8477,7 +8498,6 @@
             <w:proofErr w:type="spellEnd"/>
             <w:r>
               <w:rPr>
-                <w:b/>
                 <w:sz w:val="16"/>
                 <w:szCs w:val="16"/>
                 <w:vertAlign w:val="subscript"/>
@@ -8487,7 +8507,6 @@
             </w:r>
             <w:r>
               <w:rPr>
-                <w:b/>
                 <w:sz w:val="16"/>
                 <w:szCs w:val="16"/>
                 <w:lang w:val="en-US"/>
@@ -8504,9 +8523,6 @@
         <w:tc>
           <w:tcPr>
             <w:tcW w:w="1179" w:type="dxa"/>
-            <w:tcBorders>
-              <w:top w:val="single" w:sz="4" w:space="0" w:color="auto"/>
-            </w:tcBorders>
             <w:shd w:val="clear" w:color="auto" w:fill="auto"/>
           </w:tcPr>
           <w:p>
@@ -8533,9 +8549,6 @@
         <w:tc>
           <w:tcPr>
             <w:tcW w:w="1089" w:type="dxa"/>
-            <w:tcBorders>
-              <w:top w:val="single" w:sz="4" w:space="0" w:color="auto"/>
-            </w:tcBorders>
             <w:shd w:val="clear" w:color="auto" w:fill="auto"/>
           </w:tcPr>
           <w:p>
@@ -8562,9 +8575,6 @@
         <w:tc>
           <w:tcPr>
             <w:tcW w:w="1089" w:type="dxa"/>
-            <w:tcBorders>
-              <w:top w:val="single" w:sz="4" w:space="0" w:color="auto"/>
-            </w:tcBorders>
           </w:tcPr>
           <w:p>
             <w:pPr>
@@ -8590,9 +8600,6 @@
         <w:tc>
           <w:tcPr>
             <w:tcW w:w="1089" w:type="dxa"/>
-            <w:tcBorders>
-              <w:top w:val="single" w:sz="4" w:space="0" w:color="auto"/>
-            </w:tcBorders>
           </w:tcPr>
           <w:p>
             <w:pPr>
@@ -8944,9 +8951,6 @@
         <w:tc>
           <w:tcPr>
             <w:tcW w:w="1179" w:type="dxa"/>
-            <w:tcBorders>
-              <w:bottom w:val="single" w:sz="4" w:space="0" w:color="auto"/>
-            </w:tcBorders>
             <w:shd w:val="clear" w:color="auto" w:fill="auto"/>
           </w:tcPr>
           <w:p>
@@ -8973,9 +8977,6 @@
         <w:tc>
           <w:tcPr>
             <w:tcW w:w="1089" w:type="dxa"/>
-            <w:tcBorders>
-              <w:bottom w:val="single" w:sz="4" w:space="0" w:color="auto"/>
-            </w:tcBorders>
             <w:shd w:val="clear" w:color="auto" w:fill="auto"/>
           </w:tcPr>
           <w:p>
@@ -9002,9 +9003,6 @@
         <w:tc>
           <w:tcPr>
             <w:tcW w:w="1089" w:type="dxa"/>
-            <w:tcBorders>
-              <w:bottom w:val="single" w:sz="4" w:space="0" w:color="auto"/>
-            </w:tcBorders>
           </w:tcPr>
           <w:p>
             <w:pPr>
@@ -9030,9 +9028,6 @@
         <w:tc>
           <w:tcPr>
             <w:tcW w:w="1089" w:type="dxa"/>
-            <w:tcBorders>
-              <w:bottom w:val="single" w:sz="4" w:space="0" w:color="auto"/>
-            </w:tcBorders>
           </w:tcPr>
           <w:p>
             <w:pPr>
@@ -10027,12 +10022,7 @@
         <w:br/>
       </w:r>
       <w:r>
-        <w:t>(fsw = 10 kHz for 2</w:t>
-      </w:r>
-      <w:bookmarkStart w:id="1" w:name="_GoBack"/>
-      <w:bookmarkEnd w:id="1"/>
-      <w:r>
-        <w:t>L-VSI, fsw = 50 kHz for other topologies)</w:t>
+        <w:t>(fsw = 10 kHz for 2L-VSI, fsw = 50 kHz for other topologies)</w:t>
       </w:r>
     </w:p>
     <w:p>
@@ -10106,19 +10096,7 @@
         <w:rPr>
           <w:lang w:val="en-US"/>
         </w:rPr>
-        <w:t>I</w:t>
-      </w:r>
-      <w:r>
-        <w:rPr>
-          <w:lang w:val="en-US"/>
-        </w:rPr>
-        <w:t xml:space="preserve">t is clear </w:t>
-      </w:r>
-      <w:r>
-        <w:rPr>
-          <w:lang w:val="en-US"/>
-        </w:rPr>
-        <w:t>f</w:t>
+        <w:t>It is clear f</w:t>
       </w:r>
       <w:r>
         <w:rPr>
@@ -13458,6 +13436,7 @@
     <w:lsdException w:name="Strong" w:qFormat="1"/>
     <w:lsdException w:name="Emphasis" w:qFormat="1"/>
     <w:lsdException w:name="HTML Preformatted" w:semiHidden="1" w:unhideWhenUsed="1"/>
+    <w:lsdException w:name="Normal Table" w:semiHidden="1" w:unhideWhenUsed="1"/>
     <w:lsdException w:name="No List" w:semiHidden="1" w:unhideWhenUsed="1"/>
     <w:lsdException w:name="Outline List 1" w:semiHidden="1" w:unhideWhenUsed="1"/>
     <w:lsdException w:name="Outline List 2" w:semiHidden="1" w:unhideWhenUsed="1"/>
@@ -13500,8 +13479,10 @@
     <w:lsdException w:name="Table Elegant" w:semiHidden="1" w:unhideWhenUsed="1"/>
     <w:lsdException w:name="Table Professional" w:semiHidden="1" w:unhideWhenUsed="1"/>
     <w:lsdException w:name="Table Subtle 1" w:semiHidden="1" w:unhideWhenUsed="1"/>
+    <w:lsdException w:name="Table Subtle 2" w:semiHidden="1" w:unhideWhenUsed="1"/>
     <w:lsdException w:name="Table Web 1" w:semiHidden="1" w:unhideWhenUsed="1"/>
     <w:lsdException w:name="Table Web 2" w:semiHidden="1" w:unhideWhenUsed="1"/>
+    <w:lsdException w:name="Table Web 3" w:semiHidden="1" w:unhideWhenUsed="1"/>
     <w:lsdException w:name="Table Theme" w:semiHidden="1" w:unhideWhenUsed="1"/>
     <w:lsdException w:name="Placeholder Text" w:semiHidden="1" w:uiPriority="99"/>
     <w:lsdException w:name="No Spacing" w:uiPriority="1" w:qFormat="1"/>
@@ -14531,7 +14512,7 @@
 </file>
 
 <file path=customXml/itemProps1.xml><?xml version="1.0" encoding="utf-8"?>
-<ds:datastoreItem xmlns:ds="http://schemas.openxmlformats.org/officeDocument/2006/customXml" ds:itemID="{D48FC915-2E61-4889-8420-8DBE05328FA2}">
+<ds:datastoreItem xmlns:ds="http://schemas.openxmlformats.org/officeDocument/2006/customXml" ds:itemID="{DA5B03B3-F169-4C5B-8F76-AE701FF8BFB8}">
   <ds:schemaRefs>
     <ds:schemaRef ds:uri="http://schemas.openxmlformats.org/officeDocument/2006/bibliography"/>
   </ds:schemaRefs>

</xml_diff>